<commit_message>
Work on the slides.
</commit_message>
<xml_diff>
--- a/HandsOnLabs/LabNotes.docx
+++ b/HandsOnLabs/LabNotes.docx
@@ -60,12 +60,14 @@
       <w:r>
         <w:t xml:space="preserve">Folder: </w:t>
       </w:r>
+      <w:proofErr w:type="spellStart"/>
       <w:r>
         <w:rPr>
           <w:b/>
         </w:rPr>
         <w:t>HandsOnLabs</w:t>
       </w:r>
+      <w:proofErr w:type="spellEnd"/>
     </w:p>
     <w:p>
       <w:pPr>
@@ -411,6 +413,7 @@
         </w:rPr>
         <w:t>(</w:t>
       </w:r>
+      <w:proofErr w:type="gramStart"/>
       <w:r>
         <w:rPr>
           <w:rFonts w:ascii="Lucida Console" w:hAnsi="Lucida Console" w:cs="Lucida Console"/>
@@ -419,6 +422,7 @@
         </w:rPr>
         <w:t>function</w:t>
       </w:r>
+      <w:proofErr w:type="gramEnd"/>
       <w:r>
         <w:rPr>
           <w:rFonts w:ascii="Lucida Console" w:hAnsi="Lucida Console" w:cs="Lucida Console"/>
@@ -454,7 +458,25 @@
           <w:color w:val="A31515"/>
           <w:highlight w:val="white"/>
         </w:rPr>
-        <w:t>"use strict"</w:t>
+        <w:t>"</w:t>
+      </w:r>
+      <w:proofErr w:type="gramStart"/>
+      <w:r>
+        <w:rPr>
+          <w:rFonts w:ascii="Lucida Console" w:hAnsi="Lucida Console" w:cs="Lucida Console"/>
+          <w:color w:val="A31515"/>
+          <w:highlight w:val="white"/>
+        </w:rPr>
+        <w:t>use</w:t>
+      </w:r>
+      <w:proofErr w:type="gramEnd"/>
+      <w:r>
+        <w:rPr>
+          <w:rFonts w:ascii="Lucida Console" w:hAnsi="Lucida Console" w:cs="Lucida Console"/>
+          <w:color w:val="A31515"/>
+          <w:highlight w:val="white"/>
+        </w:rPr>
+        <w:t xml:space="preserve"> strict"</w:t>
       </w:r>
       <w:r>
         <w:rPr>
@@ -485,6 +507,8 @@
         </w:rPr>
         <w:t xml:space="preserve">    </w:t>
       </w:r>
+      <w:proofErr w:type="spellStart"/>
+      <w:proofErr w:type="gramStart"/>
       <w:r>
         <w:rPr>
           <w:rFonts w:ascii="Lucida Console" w:hAnsi="Lucida Console" w:cs="Lucida Console"/>
@@ -493,13 +517,33 @@
         </w:rPr>
         <w:t>var</w:t>
       </w:r>
-      <w:r>
-        <w:rPr>
-          <w:rFonts w:ascii="Lucida Console" w:hAnsi="Lucida Console" w:cs="Lucida Console"/>
-          <w:color w:val="000000"/>
-          <w:highlight w:val="white"/>
-        </w:rPr>
-        <w:t xml:space="preserve"> app = angular.module(</w:t>
+      <w:proofErr w:type="spellEnd"/>
+      <w:proofErr w:type="gramEnd"/>
+      <w:r>
+        <w:rPr>
+          <w:rFonts w:ascii="Lucida Console" w:hAnsi="Lucida Console" w:cs="Lucida Console"/>
+          <w:color w:val="000000"/>
+          <w:highlight w:val="white"/>
+        </w:rPr>
+        <w:t xml:space="preserve"> app = </w:t>
+      </w:r>
+      <w:proofErr w:type="spellStart"/>
+      <w:r>
+        <w:rPr>
+          <w:rFonts w:ascii="Lucida Console" w:hAnsi="Lucida Console" w:cs="Lucida Console"/>
+          <w:color w:val="000000"/>
+          <w:highlight w:val="white"/>
+        </w:rPr>
+        <w:t>angular.module</w:t>
+      </w:r>
+      <w:proofErr w:type="spellEnd"/>
+      <w:r>
+        <w:rPr>
+          <w:rFonts w:ascii="Lucida Console" w:hAnsi="Lucida Console" w:cs="Lucida Console"/>
+          <w:color w:val="000000"/>
+          <w:highlight w:val="white"/>
+        </w:rPr>
+        <w:t>(</w:t>
       </w:r>
       <w:r>
         <w:rPr>
@@ -605,6 +649,7 @@
         </w:rPr>
         <w:t>(</w:t>
       </w:r>
+      <w:proofErr w:type="gramStart"/>
       <w:r>
         <w:rPr>
           <w:rFonts w:ascii="Lucida Console" w:hAnsi="Lucida Console" w:cs="Lucida Console"/>
@@ -613,6 +658,7 @@
         </w:rPr>
         <w:t>function</w:t>
       </w:r>
+      <w:proofErr w:type="gramEnd"/>
       <w:r>
         <w:rPr>
           <w:rFonts w:ascii="Lucida Console" w:hAnsi="Lucida Console" w:cs="Lucida Console"/>
@@ -648,7 +694,25 @@
           <w:color w:val="A31515"/>
           <w:highlight w:val="white"/>
         </w:rPr>
-        <w:t>"use strict"</w:t>
+        <w:t>"</w:t>
+      </w:r>
+      <w:proofErr w:type="gramStart"/>
+      <w:r>
+        <w:rPr>
+          <w:rFonts w:ascii="Lucida Console" w:hAnsi="Lucida Console" w:cs="Lucida Console"/>
+          <w:color w:val="A31515"/>
+          <w:highlight w:val="white"/>
+        </w:rPr>
+        <w:t>use</w:t>
+      </w:r>
+      <w:proofErr w:type="gramEnd"/>
+      <w:r>
+        <w:rPr>
+          <w:rFonts w:ascii="Lucida Console" w:hAnsi="Lucida Console" w:cs="Lucida Console"/>
+          <w:color w:val="A31515"/>
+          <w:highlight w:val="white"/>
+        </w:rPr>
+        <w:t xml:space="preserve"> strict"</w:t>
       </w:r>
       <w:r>
         <w:rPr>
@@ -690,29 +754,49 @@
           <w:color w:val="000000"/>
           <w:highlight w:val="white"/>
         </w:rPr>
-        <w:t xml:space="preserve">    angular</w:t>
-      </w:r>
-    </w:p>
-    <w:p>
-      <w:pPr>
-        <w:autoSpaceDE w:val="0"/>
-        <w:autoSpaceDN w:val="0"/>
-        <w:adjustRightInd w:val="0"/>
-        <w:spacing w:after="0" w:line="240" w:lineRule="auto"/>
-        <w:rPr>
-          <w:rFonts w:ascii="Lucida Console" w:hAnsi="Lucida Console" w:cs="Lucida Console"/>
-          <w:color w:val="000000"/>
-          <w:highlight w:val="white"/>
-        </w:rPr>
-      </w:pPr>
-      <w:r>
-        <w:rPr>
-          <w:rFonts w:ascii="Lucida Console" w:hAnsi="Lucida Console" w:cs="Lucida Console"/>
-          <w:color w:val="000000"/>
-          <w:highlight w:val="white"/>
-        </w:rPr>
-        <w:t xml:space="preserve">    .module(</w:t>
-      </w:r>
+        <w:t xml:space="preserve">    </w:t>
+      </w:r>
+      <w:proofErr w:type="gramStart"/>
+      <w:r>
+        <w:rPr>
+          <w:rFonts w:ascii="Lucida Console" w:hAnsi="Lucida Console" w:cs="Lucida Console"/>
+          <w:color w:val="000000"/>
+          <w:highlight w:val="white"/>
+        </w:rPr>
+        <w:t>angular</w:t>
+      </w:r>
+      <w:proofErr w:type="gramEnd"/>
+    </w:p>
+    <w:p>
+      <w:pPr>
+        <w:autoSpaceDE w:val="0"/>
+        <w:autoSpaceDN w:val="0"/>
+        <w:adjustRightInd w:val="0"/>
+        <w:spacing w:after="0" w:line="240" w:lineRule="auto"/>
+        <w:rPr>
+          <w:rFonts w:ascii="Lucida Console" w:hAnsi="Lucida Console" w:cs="Lucida Console"/>
+          <w:color w:val="000000"/>
+          <w:highlight w:val="white"/>
+        </w:rPr>
+      </w:pPr>
+      <w:r>
+        <w:rPr>
+          <w:rFonts w:ascii="Lucida Console" w:hAnsi="Lucida Console" w:cs="Lucida Console"/>
+          <w:color w:val="000000"/>
+          <w:highlight w:val="white"/>
+        </w:rPr>
+        <w:t xml:space="preserve">    .</w:t>
+      </w:r>
+      <w:proofErr w:type="gramStart"/>
+      <w:r>
+        <w:rPr>
+          <w:rFonts w:ascii="Lucida Console" w:hAnsi="Lucida Console" w:cs="Lucida Console"/>
+          <w:color w:val="000000"/>
+          <w:highlight w:val="white"/>
+        </w:rPr>
+        <w:t>module(</w:t>
+      </w:r>
+      <w:proofErr w:type="gramEnd"/>
       <w:r>
         <w:rPr>
           <w:rFonts w:ascii="Lucida Console" w:hAnsi="Lucida Console" w:cs="Lucida Console"/>
@@ -748,15 +832,43 @@
           <w:color w:val="000000"/>
           <w:highlight w:val="white"/>
         </w:rPr>
-        <w:t xml:space="preserve">    .controller(</w:t>
-      </w:r>
+        <w:t xml:space="preserve">    .</w:t>
+      </w:r>
+      <w:proofErr w:type="gramStart"/>
+      <w:r>
+        <w:rPr>
+          <w:rFonts w:ascii="Lucida Console" w:hAnsi="Lucida Console" w:cs="Lucida Console"/>
+          <w:color w:val="000000"/>
+          <w:highlight w:val="white"/>
+        </w:rPr>
+        <w:t>controller(</w:t>
+      </w:r>
+      <w:proofErr w:type="gramEnd"/>
       <w:r>
         <w:rPr>
           <w:rFonts w:ascii="Lucida Console" w:hAnsi="Lucida Console" w:cs="Lucida Console"/>
           <w:color w:val="A31515"/>
           <w:highlight w:val="white"/>
         </w:rPr>
-        <w:t>"MovieListCtrl"</w:t>
+        <w:t>"</w:t>
+      </w:r>
+      <w:proofErr w:type="spellStart"/>
+      <w:r>
+        <w:rPr>
+          <w:rFonts w:ascii="Lucida Console" w:hAnsi="Lucida Console" w:cs="Lucida Console"/>
+          <w:color w:val="A31515"/>
+          <w:highlight w:val="white"/>
+        </w:rPr>
+        <w:t>MovieListCtrl</w:t>
+      </w:r>
+      <w:proofErr w:type="spellEnd"/>
+      <w:r>
+        <w:rPr>
+          <w:rFonts w:ascii="Lucida Console" w:hAnsi="Lucida Console" w:cs="Lucida Console"/>
+          <w:color w:val="A31515"/>
+          <w:highlight w:val="white"/>
+        </w:rPr>
+        <w:t>"</w:t>
       </w:r>
       <w:r>
         <w:rPr>
@@ -785,7 +897,25 @@
           <w:color w:val="000000"/>
           <w:highlight w:val="white"/>
         </w:rPr>
-        <w:t xml:space="preserve">                [MovieListCtrl]);</w:t>
+        <w:t xml:space="preserve">                [</w:t>
+      </w:r>
+      <w:proofErr w:type="spellStart"/>
+      <w:r>
+        <w:rPr>
+          <w:rFonts w:ascii="Lucida Console" w:hAnsi="Lucida Console" w:cs="Lucida Console"/>
+          <w:color w:val="000000"/>
+          <w:highlight w:val="white"/>
+        </w:rPr>
+        <w:t>MovieListCtrl</w:t>
+      </w:r>
+      <w:proofErr w:type="spellEnd"/>
+      <w:r>
+        <w:rPr>
+          <w:rFonts w:ascii="Lucida Console" w:hAnsi="Lucida Console" w:cs="Lucida Console"/>
+          <w:color w:val="000000"/>
+          <w:highlight w:val="white"/>
+        </w:rPr>
+        <w:t>]);</w:t>
       </w:r>
     </w:p>
     <w:p>
@@ -821,6 +951,7 @@
         </w:rPr>
         <w:t xml:space="preserve">    </w:t>
       </w:r>
+      <w:proofErr w:type="gramStart"/>
       <w:r>
         <w:rPr>
           <w:rFonts w:ascii="Lucida Console" w:hAnsi="Lucida Console" w:cs="Lucida Console"/>
@@ -829,13 +960,32 @@
         </w:rPr>
         <w:t>function</w:t>
       </w:r>
-      <w:r>
-        <w:rPr>
-          <w:rFonts w:ascii="Lucida Console" w:hAnsi="Lucida Console" w:cs="Lucida Console"/>
-          <w:color w:val="000000"/>
-          <w:highlight w:val="white"/>
-        </w:rPr>
-        <w:t xml:space="preserve"> MovieListCtrl() {</w:t>
+      <w:proofErr w:type="gramEnd"/>
+      <w:r>
+        <w:rPr>
+          <w:rFonts w:ascii="Lucida Console" w:hAnsi="Lucida Console" w:cs="Lucida Console"/>
+          <w:color w:val="000000"/>
+          <w:highlight w:val="white"/>
+        </w:rPr>
+        <w:t xml:space="preserve"> </w:t>
+      </w:r>
+      <w:proofErr w:type="spellStart"/>
+      <w:r>
+        <w:rPr>
+          <w:rFonts w:ascii="Lucida Console" w:hAnsi="Lucida Console" w:cs="Lucida Console"/>
+          <w:color w:val="000000"/>
+          <w:highlight w:val="white"/>
+        </w:rPr>
+        <w:t>MovieListCtrl</w:t>
+      </w:r>
+      <w:proofErr w:type="spellEnd"/>
+      <w:r>
+        <w:rPr>
+          <w:rFonts w:ascii="Lucida Console" w:hAnsi="Lucida Console" w:cs="Lucida Console"/>
+          <w:color w:val="000000"/>
+          <w:highlight w:val="white"/>
+        </w:rPr>
+        <w:t>() {</w:t>
       </w:r>
     </w:p>
     <w:p>
@@ -858,6 +1008,8 @@
         </w:rPr>
         <w:t xml:space="preserve">        </w:t>
       </w:r>
+      <w:proofErr w:type="spellStart"/>
+      <w:proofErr w:type="gramStart"/>
       <w:r>
         <w:rPr>
           <w:rFonts w:ascii="Lucida Console" w:hAnsi="Lucida Console" w:cs="Lucida Console"/>
@@ -866,13 +1018,33 @@
         </w:rPr>
         <w:t>var</w:t>
       </w:r>
-      <w:r>
-        <w:rPr>
-          <w:rFonts w:ascii="Lucida Console" w:hAnsi="Lucida Console" w:cs="Lucida Console"/>
-          <w:color w:val="000000"/>
-          <w:highlight w:val="white"/>
-        </w:rPr>
-        <w:t xml:space="preserve"> vm = </w:t>
+      <w:proofErr w:type="spellEnd"/>
+      <w:proofErr w:type="gramEnd"/>
+      <w:r>
+        <w:rPr>
+          <w:rFonts w:ascii="Lucida Console" w:hAnsi="Lucida Console" w:cs="Lucida Console"/>
+          <w:color w:val="000000"/>
+          <w:highlight w:val="white"/>
+        </w:rPr>
+        <w:t xml:space="preserve"> </w:t>
+      </w:r>
+      <w:proofErr w:type="spellStart"/>
+      <w:r>
+        <w:rPr>
+          <w:rFonts w:ascii="Lucida Console" w:hAnsi="Lucida Console" w:cs="Lucida Console"/>
+          <w:color w:val="000000"/>
+          <w:highlight w:val="white"/>
+        </w:rPr>
+        <w:t>vm</w:t>
+      </w:r>
+      <w:proofErr w:type="spellEnd"/>
+      <w:r>
+        <w:rPr>
+          <w:rFonts w:ascii="Lucida Console" w:hAnsi="Lucida Console" w:cs="Lucida Console"/>
+          <w:color w:val="000000"/>
+          <w:highlight w:val="white"/>
+        </w:rPr>
+        <w:t xml:space="preserve"> = </w:t>
       </w:r>
       <w:r>
         <w:rPr>
@@ -922,7 +1094,25 @@
           <w:color w:val="000000"/>
           <w:highlight w:val="white"/>
         </w:rPr>
-        <w:t xml:space="preserve">        vm.movies = [</w:t>
+        <w:t xml:space="preserve">        </w:t>
+      </w:r>
+      <w:proofErr w:type="spellStart"/>
+      <w:r>
+        <w:rPr>
+          <w:rFonts w:ascii="Lucida Console" w:hAnsi="Lucida Console" w:cs="Lucida Console"/>
+          <w:color w:val="000000"/>
+          <w:highlight w:val="white"/>
+        </w:rPr>
+        <w:t>vm.movies</w:t>
+      </w:r>
+      <w:proofErr w:type="spellEnd"/>
+      <w:r>
+        <w:rPr>
+          <w:rFonts w:ascii="Lucida Console" w:hAnsi="Lucida Console" w:cs="Lucida Console"/>
+          <w:color w:val="000000"/>
+          <w:highlight w:val="white"/>
+        </w:rPr>
+        <w:t xml:space="preserve"> = [</w:t>
       </w:r>
     </w:p>
     <w:p>
@@ -964,7 +1154,25 @@
           <w:color w:val="000000"/>
           <w:highlight w:val="white"/>
         </w:rPr>
-        <w:t xml:space="preserve">                title: </w:t>
+        <w:t xml:space="preserve">                </w:t>
+      </w:r>
+      <w:proofErr w:type="gramStart"/>
+      <w:r>
+        <w:rPr>
+          <w:rFonts w:ascii="Lucida Console" w:hAnsi="Lucida Console" w:cs="Lucida Console"/>
+          <w:color w:val="000000"/>
+          <w:highlight w:val="white"/>
+        </w:rPr>
+        <w:t>title</w:t>
+      </w:r>
+      <w:proofErr w:type="gramEnd"/>
+      <w:r>
+        <w:rPr>
+          <w:rFonts w:ascii="Lucida Console" w:hAnsi="Lucida Console" w:cs="Lucida Console"/>
+          <w:color w:val="000000"/>
+          <w:highlight w:val="white"/>
+        </w:rPr>
+        <w:t xml:space="preserve">: </w:t>
       </w:r>
       <w:r>
         <w:rPr>
@@ -1001,7 +1209,25 @@
           <w:color w:val="000000"/>
           <w:highlight w:val="white"/>
         </w:rPr>
-        <w:t xml:space="preserve">                director: </w:t>
+        <w:t xml:space="preserve">                </w:t>
+      </w:r>
+      <w:proofErr w:type="gramStart"/>
+      <w:r>
+        <w:rPr>
+          <w:rFonts w:ascii="Lucida Console" w:hAnsi="Lucida Console" w:cs="Lucida Console"/>
+          <w:color w:val="000000"/>
+          <w:highlight w:val="white"/>
+        </w:rPr>
+        <w:t>director</w:t>
+      </w:r>
+      <w:proofErr w:type="gramEnd"/>
+      <w:r>
+        <w:rPr>
+          <w:rFonts w:ascii="Lucida Console" w:hAnsi="Lucida Console" w:cs="Lucida Console"/>
+          <w:color w:val="000000"/>
+          <w:highlight w:val="white"/>
+        </w:rPr>
+        <w:t xml:space="preserve">: </w:t>
       </w:r>
       <w:r>
         <w:rPr>
@@ -1038,7 +1264,27 @@
           <w:color w:val="000000"/>
           <w:highlight w:val="white"/>
         </w:rPr>
-        <w:t xml:space="preserve">                releaseDate: </w:t>
+        <w:t xml:space="preserve">                </w:t>
+      </w:r>
+      <w:proofErr w:type="spellStart"/>
+      <w:proofErr w:type="gramStart"/>
+      <w:r>
+        <w:rPr>
+          <w:rFonts w:ascii="Lucida Console" w:hAnsi="Lucida Console" w:cs="Lucida Console"/>
+          <w:color w:val="000000"/>
+          <w:highlight w:val="white"/>
+        </w:rPr>
+        <w:t>releaseDate</w:t>
+      </w:r>
+      <w:proofErr w:type="spellEnd"/>
+      <w:proofErr w:type="gramEnd"/>
+      <w:r>
+        <w:rPr>
+          <w:rFonts w:ascii="Lucida Console" w:hAnsi="Lucida Console" w:cs="Lucida Console"/>
+          <w:color w:val="000000"/>
+          <w:highlight w:val="white"/>
+        </w:rPr>
+        <w:t xml:space="preserve">: </w:t>
       </w:r>
       <w:r>
         <w:rPr>
@@ -1075,7 +1321,27 @@
           <w:color w:val="000000"/>
           <w:highlight w:val="white"/>
         </w:rPr>
-        <w:t xml:space="preserve">                imageurl: </w:t>
+        <w:t xml:space="preserve">                </w:t>
+      </w:r>
+      <w:proofErr w:type="spellStart"/>
+      <w:proofErr w:type="gramStart"/>
+      <w:r>
+        <w:rPr>
+          <w:rFonts w:ascii="Lucida Console" w:hAnsi="Lucida Console" w:cs="Lucida Console"/>
+          <w:color w:val="000000"/>
+          <w:highlight w:val="white"/>
+        </w:rPr>
+        <w:t>imageurl</w:t>
+      </w:r>
+      <w:proofErr w:type="spellEnd"/>
+      <w:proofErr w:type="gramEnd"/>
+      <w:r>
+        <w:rPr>
+          <w:rFonts w:ascii="Lucida Console" w:hAnsi="Lucida Console" w:cs="Lucida Console"/>
+          <w:color w:val="000000"/>
+          <w:highlight w:val="white"/>
+        </w:rPr>
+        <w:t xml:space="preserve">: </w:t>
       </w:r>
       <w:r>
         <w:rPr>
@@ -1112,7 +1378,27 @@
           <w:color w:val="000000"/>
           <w:highlight w:val="white"/>
         </w:rPr>
-        <w:t xml:space="preserve">                mpaa: </w:t>
+        <w:t xml:space="preserve">                </w:t>
+      </w:r>
+      <w:proofErr w:type="spellStart"/>
+      <w:proofErr w:type="gramStart"/>
+      <w:r>
+        <w:rPr>
+          <w:rFonts w:ascii="Lucida Console" w:hAnsi="Lucida Console" w:cs="Lucida Console"/>
+          <w:color w:val="000000"/>
+          <w:highlight w:val="white"/>
+        </w:rPr>
+        <w:t>mpaa</w:t>
+      </w:r>
+      <w:proofErr w:type="spellEnd"/>
+      <w:proofErr w:type="gramEnd"/>
+      <w:r>
+        <w:rPr>
+          <w:rFonts w:ascii="Lucida Console" w:hAnsi="Lucida Console" w:cs="Lucida Console"/>
+          <w:color w:val="000000"/>
+          <w:highlight w:val="white"/>
+        </w:rPr>
+        <w:t xml:space="preserve">: </w:t>
       </w:r>
       <w:r>
         <w:rPr>
@@ -1183,7 +1469,25 @@
           <w:color w:val="000000"/>
           <w:highlight w:val="white"/>
         </w:rPr>
-        <w:t xml:space="preserve">                 title: </w:t>
+        <w:t xml:space="preserve">                 </w:t>
+      </w:r>
+      <w:proofErr w:type="gramStart"/>
+      <w:r>
+        <w:rPr>
+          <w:rFonts w:ascii="Lucida Console" w:hAnsi="Lucida Console" w:cs="Lucida Console"/>
+          <w:color w:val="000000"/>
+          <w:highlight w:val="white"/>
+        </w:rPr>
+        <w:t>title</w:t>
+      </w:r>
+      <w:proofErr w:type="gramEnd"/>
+      <w:r>
+        <w:rPr>
+          <w:rFonts w:ascii="Lucida Console" w:hAnsi="Lucida Console" w:cs="Lucida Console"/>
+          <w:color w:val="000000"/>
+          <w:highlight w:val="white"/>
+        </w:rPr>
+        <w:t xml:space="preserve">: </w:t>
       </w:r>
       <w:r>
         <w:rPr>
@@ -1220,7 +1524,25 @@
           <w:color w:val="000000"/>
           <w:highlight w:val="white"/>
         </w:rPr>
-        <w:t xml:space="preserve">                 director: </w:t>
+        <w:t xml:space="preserve">                 </w:t>
+      </w:r>
+      <w:proofErr w:type="gramStart"/>
+      <w:r>
+        <w:rPr>
+          <w:rFonts w:ascii="Lucida Console" w:hAnsi="Lucida Console" w:cs="Lucida Console"/>
+          <w:color w:val="000000"/>
+          <w:highlight w:val="white"/>
+        </w:rPr>
+        <w:t>director</w:t>
+      </w:r>
+      <w:proofErr w:type="gramEnd"/>
+      <w:r>
+        <w:rPr>
+          <w:rFonts w:ascii="Lucida Console" w:hAnsi="Lucida Console" w:cs="Lucida Console"/>
+          <w:color w:val="000000"/>
+          <w:highlight w:val="white"/>
+        </w:rPr>
+        <w:t xml:space="preserve">: </w:t>
       </w:r>
       <w:r>
         <w:rPr>
@@ -1257,7 +1579,27 @@
           <w:color w:val="000000"/>
           <w:highlight w:val="white"/>
         </w:rPr>
-        <w:t xml:space="preserve">                 releaseDate: </w:t>
+        <w:t xml:space="preserve">                 </w:t>
+      </w:r>
+      <w:proofErr w:type="spellStart"/>
+      <w:proofErr w:type="gramStart"/>
+      <w:r>
+        <w:rPr>
+          <w:rFonts w:ascii="Lucida Console" w:hAnsi="Lucida Console" w:cs="Lucida Console"/>
+          <w:color w:val="000000"/>
+          <w:highlight w:val="white"/>
+        </w:rPr>
+        <w:t>releaseDate</w:t>
+      </w:r>
+      <w:proofErr w:type="spellEnd"/>
+      <w:proofErr w:type="gramEnd"/>
+      <w:r>
+        <w:rPr>
+          <w:rFonts w:ascii="Lucida Console" w:hAnsi="Lucida Console" w:cs="Lucida Console"/>
+          <w:color w:val="000000"/>
+          <w:highlight w:val="white"/>
+        </w:rPr>
+        <w:t xml:space="preserve">: </w:t>
       </w:r>
       <w:r>
         <w:rPr>
@@ -1294,7 +1636,27 @@
           <w:color w:val="000000"/>
           <w:highlight w:val="white"/>
         </w:rPr>
-        <w:t xml:space="preserve">                 imageurl: </w:t>
+        <w:t xml:space="preserve">                 </w:t>
+      </w:r>
+      <w:proofErr w:type="spellStart"/>
+      <w:proofErr w:type="gramStart"/>
+      <w:r>
+        <w:rPr>
+          <w:rFonts w:ascii="Lucida Console" w:hAnsi="Lucida Console" w:cs="Lucida Console"/>
+          <w:color w:val="000000"/>
+          <w:highlight w:val="white"/>
+        </w:rPr>
+        <w:t>imageurl</w:t>
+      </w:r>
+      <w:proofErr w:type="spellEnd"/>
+      <w:proofErr w:type="gramEnd"/>
+      <w:r>
+        <w:rPr>
+          <w:rFonts w:ascii="Lucida Console" w:hAnsi="Lucida Console" w:cs="Lucida Console"/>
+          <w:color w:val="000000"/>
+          <w:highlight w:val="white"/>
+        </w:rPr>
+        <w:t xml:space="preserve">: </w:t>
       </w:r>
       <w:r>
         <w:rPr>
@@ -1331,7 +1693,27 @@
           <w:color w:val="000000"/>
           <w:highlight w:val="white"/>
         </w:rPr>
-        <w:t xml:space="preserve">                 mpaa: </w:t>
+        <w:t xml:space="preserve">                 </w:t>
+      </w:r>
+      <w:proofErr w:type="spellStart"/>
+      <w:proofErr w:type="gramStart"/>
+      <w:r>
+        <w:rPr>
+          <w:rFonts w:ascii="Lucida Console" w:hAnsi="Lucida Console" w:cs="Lucida Console"/>
+          <w:color w:val="000000"/>
+          <w:highlight w:val="white"/>
+        </w:rPr>
+        <w:t>mpaa</w:t>
+      </w:r>
+      <w:proofErr w:type="spellEnd"/>
+      <w:proofErr w:type="gramEnd"/>
+      <w:r>
+        <w:rPr>
+          <w:rFonts w:ascii="Lucida Console" w:hAnsi="Lucida Console" w:cs="Lucida Console"/>
+          <w:color w:val="000000"/>
+          <w:highlight w:val="white"/>
+        </w:rPr>
+        <w:t xml:space="preserve">: </w:t>
       </w:r>
       <w:r>
         <w:rPr>
@@ -1420,7 +1802,25 @@
           <w:highlight w:val="white"/>
         </w:rPr>
         <w:tab/>
-        <w:t xml:space="preserve">         title: </w:t>
+        <w:t xml:space="preserve">         </w:t>
+      </w:r>
+      <w:proofErr w:type="gramStart"/>
+      <w:r>
+        <w:rPr>
+          <w:rFonts w:ascii="Lucida Console" w:hAnsi="Lucida Console" w:cs="Lucida Console"/>
+          <w:color w:val="000000"/>
+          <w:highlight w:val="white"/>
+        </w:rPr>
+        <w:t>title</w:t>
+      </w:r>
+      <w:proofErr w:type="gramEnd"/>
+      <w:r>
+        <w:rPr>
+          <w:rFonts w:ascii="Lucida Console" w:hAnsi="Lucida Console" w:cs="Lucida Console"/>
+          <w:color w:val="000000"/>
+          <w:highlight w:val="white"/>
+        </w:rPr>
+        <w:t xml:space="preserve">: </w:t>
       </w:r>
       <w:r>
         <w:rPr>
@@ -1466,7 +1866,25 @@
           <w:highlight w:val="white"/>
         </w:rPr>
         <w:tab/>
-        <w:t xml:space="preserve">         director: </w:t>
+        <w:t xml:space="preserve">         </w:t>
+      </w:r>
+      <w:proofErr w:type="gramStart"/>
+      <w:r>
+        <w:rPr>
+          <w:rFonts w:ascii="Lucida Console" w:hAnsi="Lucida Console" w:cs="Lucida Console"/>
+          <w:color w:val="000000"/>
+          <w:highlight w:val="white"/>
+        </w:rPr>
+        <w:t>director</w:t>
+      </w:r>
+      <w:proofErr w:type="gramEnd"/>
+      <w:r>
+        <w:rPr>
+          <w:rFonts w:ascii="Lucida Console" w:hAnsi="Lucida Console" w:cs="Lucida Console"/>
+          <w:color w:val="000000"/>
+          <w:highlight w:val="white"/>
+        </w:rPr>
+        <w:t xml:space="preserve">: </w:t>
       </w:r>
       <w:r>
         <w:rPr>
@@ -1512,7 +1930,27 @@
           <w:highlight w:val="white"/>
         </w:rPr>
         <w:tab/>
-        <w:t xml:space="preserve">         releaseDate: </w:t>
+        <w:t xml:space="preserve">         </w:t>
+      </w:r>
+      <w:proofErr w:type="spellStart"/>
+      <w:proofErr w:type="gramStart"/>
+      <w:r>
+        <w:rPr>
+          <w:rFonts w:ascii="Lucida Console" w:hAnsi="Lucida Console" w:cs="Lucida Console"/>
+          <w:color w:val="000000"/>
+          <w:highlight w:val="white"/>
+        </w:rPr>
+        <w:t>releaseDate</w:t>
+      </w:r>
+      <w:proofErr w:type="spellEnd"/>
+      <w:proofErr w:type="gramEnd"/>
+      <w:r>
+        <w:rPr>
+          <w:rFonts w:ascii="Lucida Console" w:hAnsi="Lucida Console" w:cs="Lucida Console"/>
+          <w:color w:val="000000"/>
+          <w:highlight w:val="white"/>
+        </w:rPr>
+        <w:t xml:space="preserve">: </w:t>
       </w:r>
       <w:r>
         <w:rPr>
@@ -1558,7 +1996,27 @@
           <w:highlight w:val="white"/>
         </w:rPr>
         <w:tab/>
-        <w:t xml:space="preserve">         imageurl: </w:t>
+        <w:t xml:space="preserve">         </w:t>
+      </w:r>
+      <w:proofErr w:type="spellStart"/>
+      <w:proofErr w:type="gramStart"/>
+      <w:r>
+        <w:rPr>
+          <w:rFonts w:ascii="Lucida Console" w:hAnsi="Lucida Console" w:cs="Lucida Console"/>
+          <w:color w:val="000000"/>
+          <w:highlight w:val="white"/>
+        </w:rPr>
+        <w:t>imageurl</w:t>
+      </w:r>
+      <w:proofErr w:type="spellEnd"/>
+      <w:proofErr w:type="gramEnd"/>
+      <w:r>
+        <w:rPr>
+          <w:rFonts w:ascii="Lucida Console" w:hAnsi="Lucida Console" w:cs="Lucida Console"/>
+          <w:color w:val="000000"/>
+          <w:highlight w:val="white"/>
+        </w:rPr>
+        <w:t xml:space="preserve">: </w:t>
       </w:r>
       <w:r>
         <w:rPr>
@@ -1604,7 +2062,27 @@
           <w:highlight w:val="white"/>
         </w:rPr>
         <w:tab/>
-        <w:t xml:space="preserve">         mpaa: </w:t>
+        <w:t xml:space="preserve">         </w:t>
+      </w:r>
+      <w:proofErr w:type="spellStart"/>
+      <w:proofErr w:type="gramStart"/>
+      <w:r>
+        <w:rPr>
+          <w:rFonts w:ascii="Lucida Console" w:hAnsi="Lucida Console" w:cs="Lucida Console"/>
+          <w:color w:val="000000"/>
+          <w:highlight w:val="white"/>
+        </w:rPr>
+        <w:t>mpaa</w:t>
+      </w:r>
+      <w:proofErr w:type="spellEnd"/>
+      <w:proofErr w:type="gramEnd"/>
+      <w:r>
+        <w:rPr>
+          <w:rFonts w:ascii="Lucida Console" w:hAnsi="Lucida Console" w:cs="Lucida Console"/>
+          <w:color w:val="000000"/>
+          <w:highlight w:val="white"/>
+        </w:rPr>
+        <w:t xml:space="preserve">: </w:t>
       </w:r>
       <w:r>
         <w:rPr>
@@ -1612,7 +2090,25 @@
           <w:color w:val="A31515"/>
           <w:highlight w:val="white"/>
         </w:rPr>
-        <w:t>'nr'</w:t>
+        <w:t>'</w:t>
+      </w:r>
+      <w:proofErr w:type="spellStart"/>
+      <w:r>
+        <w:rPr>
+          <w:rFonts w:ascii="Lucida Console" w:hAnsi="Lucida Console" w:cs="Lucida Console"/>
+          <w:color w:val="A31515"/>
+          <w:highlight w:val="white"/>
+        </w:rPr>
+        <w:t>nr</w:t>
+      </w:r>
+      <w:proofErr w:type="spellEnd"/>
+      <w:r>
+        <w:rPr>
+          <w:rFonts w:ascii="Lucida Console" w:hAnsi="Lucida Console" w:cs="Lucida Console"/>
+          <w:color w:val="A31515"/>
+          <w:highlight w:val="white"/>
+        </w:rPr>
+        <w:t>'</w:t>
       </w:r>
     </w:p>
     <w:p>
@@ -1684,7 +2180,25 @@
           <w:color w:val="000000"/>
           <w:highlight w:val="white"/>
         </w:rPr>
-        <w:t xml:space="preserve">        vm.title = </w:t>
+        <w:t xml:space="preserve">        </w:t>
+      </w:r>
+      <w:proofErr w:type="spellStart"/>
+      <w:r>
+        <w:rPr>
+          <w:rFonts w:ascii="Lucida Console" w:hAnsi="Lucida Console" w:cs="Lucida Console"/>
+          <w:color w:val="000000"/>
+          <w:highlight w:val="white"/>
+        </w:rPr>
+        <w:t>vm.title</w:t>
+      </w:r>
+      <w:proofErr w:type="spellEnd"/>
+      <w:r>
+        <w:rPr>
+          <w:rFonts w:ascii="Lucida Console" w:hAnsi="Lucida Console" w:cs="Lucida Console"/>
+          <w:color w:val="000000"/>
+          <w:highlight w:val="white"/>
+        </w:rPr>
+        <w:t xml:space="preserve"> = </w:t>
       </w:r>
       <w:r>
         <w:rPr>
@@ -1721,7 +2235,25 @@
           <w:color w:val="000000"/>
           <w:highlight w:val="white"/>
         </w:rPr>
-        <w:t xml:space="preserve">        vm.showImage = </w:t>
+        <w:t xml:space="preserve">        </w:t>
+      </w:r>
+      <w:proofErr w:type="spellStart"/>
+      <w:r>
+        <w:rPr>
+          <w:rFonts w:ascii="Lucida Console" w:hAnsi="Lucida Console" w:cs="Lucida Console"/>
+          <w:color w:val="000000"/>
+          <w:highlight w:val="white"/>
+        </w:rPr>
+        <w:t>vm.showImage</w:t>
+      </w:r>
+      <w:proofErr w:type="spellEnd"/>
+      <w:r>
+        <w:rPr>
+          <w:rFonts w:ascii="Lucida Console" w:hAnsi="Lucida Console" w:cs="Lucida Console"/>
+          <w:color w:val="000000"/>
+          <w:highlight w:val="white"/>
+        </w:rPr>
+        <w:t xml:space="preserve"> = </w:t>
       </w:r>
       <w:r>
         <w:rPr>
@@ -1771,7 +2303,25 @@
           <w:color w:val="000000"/>
           <w:highlight w:val="white"/>
         </w:rPr>
-        <w:t xml:space="preserve">        vm.toggleImage = </w:t>
+        <w:t xml:space="preserve">        </w:t>
+      </w:r>
+      <w:proofErr w:type="spellStart"/>
+      <w:r>
+        <w:rPr>
+          <w:rFonts w:ascii="Lucida Console" w:hAnsi="Lucida Console" w:cs="Lucida Console"/>
+          <w:color w:val="000000"/>
+          <w:highlight w:val="white"/>
+        </w:rPr>
+        <w:t>vm.toggleImage</w:t>
+      </w:r>
+      <w:proofErr w:type="spellEnd"/>
+      <w:r>
+        <w:rPr>
+          <w:rFonts w:ascii="Lucida Console" w:hAnsi="Lucida Console" w:cs="Lucida Console"/>
+          <w:color w:val="000000"/>
+          <w:highlight w:val="white"/>
+        </w:rPr>
+        <w:t xml:space="preserve"> = </w:t>
       </w:r>
       <w:r>
         <w:rPr>
@@ -1808,7 +2358,53 @@
           <w:color w:val="000000"/>
           <w:highlight w:val="white"/>
         </w:rPr>
-        <w:t xml:space="preserve">            vm.showImage = !vm.showImage;</w:t>
+        <w:t xml:space="preserve">            </w:t>
+      </w:r>
+      <w:proofErr w:type="spellStart"/>
+      <w:r>
+        <w:rPr>
+          <w:rFonts w:ascii="Lucida Console" w:hAnsi="Lucida Console" w:cs="Lucida Console"/>
+          <w:color w:val="000000"/>
+          <w:highlight w:val="white"/>
+        </w:rPr>
+        <w:t>vm.showImage</w:t>
+      </w:r>
+      <w:proofErr w:type="spellEnd"/>
+      <w:r>
+        <w:rPr>
+          <w:rFonts w:ascii="Lucida Console" w:hAnsi="Lucida Console" w:cs="Lucida Console"/>
+          <w:color w:val="000000"/>
+          <w:highlight w:val="white"/>
+        </w:rPr>
+        <w:t xml:space="preserve"> </w:t>
+      </w:r>
+      <w:proofErr w:type="gramStart"/>
+      <w:r>
+        <w:rPr>
+          <w:rFonts w:ascii="Lucida Console" w:hAnsi="Lucida Console" w:cs="Lucida Console"/>
+          <w:color w:val="000000"/>
+          <w:highlight w:val="white"/>
+        </w:rPr>
+        <w:t>= !</w:t>
+      </w:r>
+      <w:proofErr w:type="spellStart"/>
+      <w:proofErr w:type="gramEnd"/>
+      <w:r>
+        <w:rPr>
+          <w:rFonts w:ascii="Lucida Console" w:hAnsi="Lucida Console" w:cs="Lucida Console"/>
+          <w:color w:val="000000"/>
+          <w:highlight w:val="white"/>
+        </w:rPr>
+        <w:t>vm.showImage</w:t>
+      </w:r>
+      <w:proofErr w:type="spellEnd"/>
+      <w:r>
+        <w:rPr>
+          <w:rFonts w:ascii="Lucida Console" w:hAnsi="Lucida Console" w:cs="Lucida Console"/>
+          <w:color w:val="000000"/>
+          <w:highlight w:val="white"/>
+        </w:rPr>
+        <w:t>;</w:t>
       </w:r>
     </w:p>
     <w:p>
@@ -2186,7 +2782,36 @@
         <w:contextualSpacing/>
       </w:pPr>
       <w:r>
-        <w:t>Use the NuGet Package Manager to download and install Bootstrap.</w:t>
+        <w:t>D</w:t>
+      </w:r>
+      <w:r>
+        <w:t>ownload and install Bootstrap.</w:t>
+      </w:r>
+    </w:p>
+    <w:p>
+      <w:pPr>
+        <w:numPr>
+          <w:ilvl w:val="1"/>
+          <w:numId w:val="5"/>
+        </w:numPr>
+        <w:contextualSpacing/>
+      </w:pPr>
+      <w:r>
+        <w:t xml:space="preserve">If using Visual Studio, </w:t>
+      </w:r>
+      <w:r>
+        <w:t xml:space="preserve">you can </w:t>
+      </w:r>
+      <w:r>
+        <w:t xml:space="preserve">use </w:t>
+      </w:r>
+      <w:proofErr w:type="spellStart"/>
+      <w:r>
+        <w:t>NuGet</w:t>
+      </w:r>
+      <w:proofErr w:type="spellEnd"/>
+      <w:r>
+        <w:t xml:space="preserve"> Package Manager.</w:t>
       </w:r>
     </w:p>
     <w:p>
@@ -2210,8 +2835,16 @@
         <w:contextualSpacing/>
       </w:pPr>
       <w:r>
-        <w:t>Add the link tag for Content/bootstrap.css</w:t>
-      </w:r>
+        <w:t xml:space="preserve">Add the link tag for </w:t>
+      </w:r>
+      <w:bookmarkStart w:id="0" w:name="_GoBack"/>
+      <w:r>
+        <w:rPr>
+          <w:b/>
+        </w:rPr>
+        <w:t>Content/bootstrap.css</w:t>
+      </w:r>
+      <w:bookmarkEnd w:id="0"/>
     </w:p>
     <w:p>
       <w:pPr>
@@ -2529,7 +3162,51 @@
           <w:szCs w:val="20"/>
           <w:highlight w:val="white"/>
         </w:rPr>
-        <w:t>="MovieListCtrl as vm"&gt;</w:t>
+        <w:t>="</w:t>
+      </w:r>
+      <w:proofErr w:type="spellStart"/>
+      <w:r>
+        <w:rPr>
+          <w:rFonts w:ascii="Consolas" w:hAnsi="Consolas" w:cs="Consolas"/>
+          <w:color w:val="0000FF"/>
+          <w:sz w:val="20"/>
+          <w:szCs w:val="20"/>
+          <w:highlight w:val="white"/>
+        </w:rPr>
+        <w:t>MovieListCtrl</w:t>
+      </w:r>
+      <w:proofErr w:type="spellEnd"/>
+      <w:r>
+        <w:rPr>
+          <w:rFonts w:ascii="Consolas" w:hAnsi="Consolas" w:cs="Consolas"/>
+          <w:color w:val="0000FF"/>
+          <w:sz w:val="20"/>
+          <w:szCs w:val="20"/>
+          <w:highlight w:val="white"/>
+        </w:rPr>
+        <w:t xml:space="preserve"> as </w:t>
+      </w:r>
+      <w:proofErr w:type="spellStart"/>
+      <w:r>
+        <w:rPr>
+          <w:rFonts w:ascii="Consolas" w:hAnsi="Consolas" w:cs="Consolas"/>
+          <w:color w:val="0000FF"/>
+          <w:sz w:val="20"/>
+          <w:szCs w:val="20"/>
+          <w:highlight w:val="white"/>
+        </w:rPr>
+        <w:t>vm</w:t>
+      </w:r>
+      <w:proofErr w:type="spellEnd"/>
+      <w:r>
+        <w:rPr>
+          <w:rFonts w:ascii="Consolas" w:hAnsi="Consolas" w:cs="Consolas"/>
+          <w:color w:val="0000FF"/>
+          <w:sz w:val="20"/>
+          <w:szCs w:val="20"/>
+          <w:highlight w:val="white"/>
+        </w:rPr>
+        <w:t>"&gt;</w:t>
       </w:r>
     </w:p>
     <w:p>
@@ -2695,6 +3372,7 @@
         </w:rPr>
         <w:t>="title"</w:t>
       </w:r>
+      <w:proofErr w:type="gramStart"/>
       <w:r>
         <w:rPr>
           <w:rFonts w:ascii="Consolas" w:hAnsi="Consolas" w:cs="Consolas"/>
@@ -2715,18 +3393,9 @@
           <w:szCs w:val="20"/>
           <w:highlight w:val="white"/>
         </w:rPr>
-        <w:t>{{</w:t>
-      </w:r>
-      <w:r>
-        <w:rPr>
-          <w:rFonts w:ascii="Consolas" w:hAnsi="Consolas" w:cs="Consolas"/>
-          <w:color w:val="800080"/>
-          <w:sz w:val="20"/>
-          <w:szCs w:val="20"/>
-          <w:highlight w:val="white"/>
-        </w:rPr>
-        <w:t>vm.title</w:t>
-      </w:r>
+        <w:t>{</w:t>
+      </w:r>
+      <w:proofErr w:type="gramEnd"/>
       <w:r>
         <w:rPr>
           <w:rFonts w:ascii="Consolas" w:hAnsi="Consolas" w:cs="Consolas"/>
@@ -2737,6 +3406,30 @@
           <w:szCs w:val="20"/>
           <w:highlight w:val="white"/>
         </w:rPr>
+        <w:t>{</w:t>
+      </w:r>
+      <w:proofErr w:type="spellStart"/>
+      <w:r>
+        <w:rPr>
+          <w:rFonts w:ascii="Consolas" w:hAnsi="Consolas" w:cs="Consolas"/>
+          <w:color w:val="800080"/>
+          <w:sz w:val="20"/>
+          <w:szCs w:val="20"/>
+          <w:highlight w:val="white"/>
+        </w:rPr>
+        <w:t>vm.title</w:t>
+      </w:r>
+      <w:proofErr w:type="spellEnd"/>
+      <w:r>
+        <w:rPr>
+          <w:rFonts w:ascii="Consolas" w:hAnsi="Consolas" w:cs="Consolas"/>
+          <w:b/>
+          <w:bCs/>
+          <w:color w:val="000000"/>
+          <w:sz w:val="20"/>
+          <w:szCs w:val="20"/>
+          <w:highlight w:val="white"/>
+        </w:rPr>
         <w:t>}}</w:t>
       </w:r>
       <w:r>
@@ -2936,6 +3629,7 @@
         </w:rPr>
         <w:t xml:space="preserve">        </w:t>
       </w:r>
+      <w:proofErr w:type="gramStart"/>
       <w:r>
         <w:rPr>
           <w:rFonts w:ascii="Consolas" w:hAnsi="Consolas" w:cs="Consolas"/>
@@ -2944,7 +3638,18 @@
           <w:szCs w:val="20"/>
           <w:highlight w:val="white"/>
         </w:rPr>
-        <w:t>&lt;!-- Filter the Title   --&gt;</w:t>
+        <w:t>&lt;!--</w:t>
+      </w:r>
+      <w:proofErr w:type="gramEnd"/>
+      <w:r>
+        <w:rPr>
+          <w:rFonts w:ascii="Consolas" w:hAnsi="Consolas" w:cs="Consolas"/>
+          <w:color w:val="006400"/>
+          <w:sz w:val="20"/>
+          <w:szCs w:val="20"/>
+          <w:highlight w:val="white"/>
+        </w:rPr>
+        <w:t xml:space="preserve"> Filter the Title   --&gt;</w:t>
       </w:r>
     </w:p>
     <w:p>
@@ -3128,8 +3833,20 @@
           <w:szCs w:val="20"/>
           <w:highlight w:val="white"/>
         </w:rPr>
-        <w:t>Filter by:</w:t>
-      </w:r>
+        <w:t xml:space="preserve">Filter </w:t>
+      </w:r>
+      <w:proofErr w:type="gramStart"/>
+      <w:r>
+        <w:rPr>
+          <w:rFonts w:ascii="Consolas" w:hAnsi="Consolas" w:cs="Consolas"/>
+          <w:color w:val="000000"/>
+          <w:sz w:val="20"/>
+          <w:szCs w:val="20"/>
+          <w:highlight w:val="white"/>
+        </w:rPr>
+        <w:t>by:</w:t>
+      </w:r>
+      <w:proofErr w:type="gramEnd"/>
       <w:r>
         <w:rPr>
           <w:rFonts w:ascii="Consolas" w:hAnsi="Consolas" w:cs="Consolas"/>
@@ -3631,17 +4348,41 @@
           <w:szCs w:val="20"/>
           <w:highlight w:val="white"/>
         </w:rPr>
-        <w:t>}}</w:t>
-      </w:r>
-      <w:r>
-        <w:rPr>
-          <w:rFonts w:ascii="Consolas" w:hAnsi="Consolas" w:cs="Consolas"/>
-          <w:color w:val="0000FF"/>
-          <w:sz w:val="20"/>
-          <w:szCs w:val="20"/>
-          <w:highlight w:val="white"/>
-        </w:rPr>
-        <w:t>&lt;/</w:t>
+        <w:t>}</w:t>
+      </w:r>
+      <w:proofErr w:type="gramStart"/>
+      <w:r>
+        <w:rPr>
+          <w:rFonts w:ascii="Consolas" w:hAnsi="Consolas" w:cs="Consolas"/>
+          <w:b/>
+          <w:bCs/>
+          <w:color w:val="000000"/>
+          <w:sz w:val="20"/>
+          <w:szCs w:val="20"/>
+          <w:highlight w:val="white"/>
+        </w:rPr>
+        <w:t>}</w:t>
+      </w:r>
+      <w:r>
+        <w:rPr>
+          <w:rFonts w:ascii="Consolas" w:hAnsi="Consolas" w:cs="Consolas"/>
+          <w:color w:val="0000FF"/>
+          <w:sz w:val="20"/>
+          <w:szCs w:val="20"/>
+          <w:highlight w:val="white"/>
+        </w:rPr>
+        <w:t>&lt;</w:t>
+      </w:r>
+      <w:proofErr w:type="gramEnd"/>
+      <w:r>
+        <w:rPr>
+          <w:rFonts w:ascii="Consolas" w:hAnsi="Consolas" w:cs="Consolas"/>
+          <w:color w:val="0000FF"/>
+          <w:sz w:val="20"/>
+          <w:szCs w:val="20"/>
+          <w:highlight w:val="white"/>
+        </w:rPr>
+        <w:t>/</w:t>
       </w:r>
       <w:r>
         <w:rPr>
@@ -3925,7 +4666,29 @@
           <w:szCs w:val="20"/>
           <w:highlight w:val="white"/>
         </w:rPr>
-        <w:t>="vm.movies.length"&gt;</w:t>
+        <w:t>="</w:t>
+      </w:r>
+      <w:proofErr w:type="spellStart"/>
+      <w:r>
+        <w:rPr>
+          <w:rFonts w:ascii="Consolas" w:hAnsi="Consolas" w:cs="Consolas"/>
+          <w:color w:val="0000FF"/>
+          <w:sz w:val="20"/>
+          <w:szCs w:val="20"/>
+          <w:highlight w:val="white"/>
+        </w:rPr>
+        <w:t>vm.movies.length</w:t>
+      </w:r>
+      <w:proofErr w:type="spellEnd"/>
+      <w:r>
+        <w:rPr>
+          <w:rFonts w:ascii="Consolas" w:hAnsi="Consolas" w:cs="Consolas"/>
+          <w:color w:val="0000FF"/>
+          <w:sz w:val="20"/>
+          <w:szCs w:val="20"/>
+          <w:highlight w:val="white"/>
+        </w:rPr>
+        <w:t>"&gt;</w:t>
       </w:r>
     </w:p>
     <w:p>
@@ -3962,6 +4725,8 @@
         </w:rPr>
         <w:t>&lt;</w:t>
       </w:r>
+      <w:proofErr w:type="spellStart"/>
+      <w:proofErr w:type="gramStart"/>
       <w:r>
         <w:rPr>
           <w:rFonts w:ascii="Consolas" w:hAnsi="Consolas" w:cs="Consolas"/>
@@ -3972,6 +4737,8 @@
         </w:rPr>
         <w:t>thead</w:t>
       </w:r>
+      <w:proofErr w:type="spellEnd"/>
+      <w:proofErr w:type="gramEnd"/>
       <w:r>
         <w:rPr>
           <w:rFonts w:ascii="Consolas" w:hAnsi="Consolas" w:cs="Consolas"/>
@@ -4017,6 +4784,8 @@
         </w:rPr>
         <w:t>&lt;</w:t>
       </w:r>
+      <w:proofErr w:type="spellStart"/>
+      <w:proofErr w:type="gramStart"/>
       <w:r>
         <w:rPr>
           <w:rFonts w:ascii="Consolas" w:hAnsi="Consolas" w:cs="Consolas"/>
@@ -4027,6 +4796,8 @@
         </w:rPr>
         <w:t>tr</w:t>
       </w:r>
+      <w:proofErr w:type="spellEnd"/>
+      <w:proofErr w:type="gramEnd"/>
       <w:r>
         <w:rPr>
           <w:rFonts w:ascii="Consolas" w:hAnsi="Consolas" w:cs="Consolas"/>
@@ -4072,6 +4843,7 @@
         </w:rPr>
         <w:t>&lt;</w:t>
       </w:r>
+      <w:proofErr w:type="gramStart"/>
       <w:r>
         <w:rPr>
           <w:rFonts w:ascii="Consolas" w:hAnsi="Consolas" w:cs="Consolas"/>
@@ -4082,6 +4854,7 @@
         </w:rPr>
         <w:t>td</w:t>
       </w:r>
+      <w:proofErr w:type="gramEnd"/>
       <w:r>
         <w:rPr>
           <w:rFonts w:ascii="Consolas" w:hAnsi="Consolas" w:cs="Consolas"/>
@@ -4193,6 +4966,7 @@
         </w:rPr>
         <w:t xml:space="preserve">                                    </w:t>
       </w:r>
+      <w:proofErr w:type="gramStart"/>
       <w:r>
         <w:rPr>
           <w:rFonts w:ascii="Consolas" w:hAnsi="Consolas" w:cs="Consolas"/>
@@ -4204,6 +4978,7 @@
         </w:rPr>
         <w:t>class</w:t>
       </w:r>
+      <w:proofErr w:type="gramEnd"/>
       <w:r>
         <w:rPr>
           <w:rFonts w:ascii="Consolas" w:hAnsi="Consolas" w:cs="Consolas"/>
@@ -4213,7 +4988,55 @@
           <w:szCs w:val="20"/>
           <w:highlight w:val="white"/>
         </w:rPr>
-        <w:t>="btn btn-info"</w:t>
+        <w:t>="</w:t>
+      </w:r>
+      <w:proofErr w:type="spellStart"/>
+      <w:r>
+        <w:rPr>
+          <w:rFonts w:ascii="Consolas" w:hAnsi="Consolas" w:cs="Consolas"/>
+          <w:b/>
+          <w:color w:val="0000FF"/>
+          <w:sz w:val="20"/>
+          <w:szCs w:val="20"/>
+          <w:highlight w:val="white"/>
+        </w:rPr>
+        <w:t>btn</w:t>
+      </w:r>
+      <w:proofErr w:type="spellEnd"/>
+      <w:r>
+        <w:rPr>
+          <w:rFonts w:ascii="Consolas" w:hAnsi="Consolas" w:cs="Consolas"/>
+          <w:b/>
+          <w:color w:val="0000FF"/>
+          <w:sz w:val="20"/>
+          <w:szCs w:val="20"/>
+          <w:highlight w:val="white"/>
+        </w:rPr>
+        <w:t xml:space="preserve"> </w:t>
+      </w:r>
+      <w:proofErr w:type="spellStart"/>
+      <w:r>
+        <w:rPr>
+          <w:rFonts w:ascii="Consolas" w:hAnsi="Consolas" w:cs="Consolas"/>
+          <w:b/>
+          <w:color w:val="0000FF"/>
+          <w:sz w:val="20"/>
+          <w:szCs w:val="20"/>
+          <w:highlight w:val="white"/>
+        </w:rPr>
+        <w:t>btn</w:t>
+      </w:r>
+      <w:proofErr w:type="spellEnd"/>
+      <w:r>
+        <w:rPr>
+          <w:rFonts w:ascii="Consolas" w:hAnsi="Consolas" w:cs="Consolas"/>
+          <w:b/>
+          <w:color w:val="0000FF"/>
+          <w:sz w:val="20"/>
+          <w:szCs w:val="20"/>
+          <w:highlight w:val="white"/>
+        </w:rPr>
+        <w:t>-info"</w:t>
       </w:r>
     </w:p>
     <w:p>
@@ -4240,6 +5063,7 @@
         </w:rPr>
         <w:t xml:space="preserve">                                    </w:t>
       </w:r>
+      <w:proofErr w:type="gramStart"/>
       <w:r>
         <w:rPr>
           <w:rFonts w:ascii="Consolas" w:hAnsi="Consolas" w:cs="Consolas"/>
@@ -4250,15 +5074,38 @@
         </w:rPr>
         <w:t>ng-click</w:t>
       </w:r>
-      <w:r>
-        <w:rPr>
-          <w:rFonts w:ascii="Consolas" w:hAnsi="Consolas" w:cs="Consolas"/>
-          <w:color w:val="0000FF"/>
-          <w:sz w:val="20"/>
-          <w:szCs w:val="20"/>
-          <w:highlight w:val="white"/>
-        </w:rPr>
-        <w:t>="vm.toggleImage()"&gt;</w:t>
+      <w:proofErr w:type="gramEnd"/>
+      <w:r>
+        <w:rPr>
+          <w:rFonts w:ascii="Consolas" w:hAnsi="Consolas" w:cs="Consolas"/>
+          <w:color w:val="0000FF"/>
+          <w:sz w:val="20"/>
+          <w:szCs w:val="20"/>
+          <w:highlight w:val="white"/>
+        </w:rPr>
+        <w:t>="</w:t>
+      </w:r>
+      <w:proofErr w:type="spellStart"/>
+      <w:r>
+        <w:rPr>
+          <w:rFonts w:ascii="Consolas" w:hAnsi="Consolas" w:cs="Consolas"/>
+          <w:color w:val="0000FF"/>
+          <w:sz w:val="20"/>
+          <w:szCs w:val="20"/>
+          <w:highlight w:val="white"/>
+        </w:rPr>
+        <w:t>vm.toggleImage</w:t>
+      </w:r>
+      <w:proofErr w:type="spellEnd"/>
+      <w:r>
+        <w:rPr>
+          <w:rFonts w:ascii="Consolas" w:hAnsi="Consolas" w:cs="Consolas"/>
+          <w:color w:val="0000FF"/>
+          <w:sz w:val="20"/>
+          <w:szCs w:val="20"/>
+          <w:highlight w:val="white"/>
+        </w:rPr>
+        <w:t>()"&gt;</w:t>
       </w:r>
     </w:p>
     <w:p>
@@ -4297,6 +5144,8 @@
         </w:rPr>
         <w:t>{{</w:t>
       </w:r>
+      <w:proofErr w:type="spellStart"/>
+      <w:proofErr w:type="gramStart"/>
       <w:r>
         <w:rPr>
           <w:rFonts w:ascii="Consolas" w:hAnsi="Consolas" w:cs="Consolas"/>
@@ -4307,6 +5156,7 @@
         </w:rPr>
         <w:t>vm.showImage</w:t>
       </w:r>
+      <w:proofErr w:type="spellEnd"/>
       <w:r>
         <w:rPr>
           <w:rFonts w:ascii="Consolas" w:hAnsi="Consolas" w:cs="Consolas"/>
@@ -4327,6 +5177,7 @@
         </w:rPr>
         <w:t>?</w:t>
       </w:r>
+      <w:proofErr w:type="gramEnd"/>
       <w:r>
         <w:rPr>
           <w:rFonts w:ascii="Consolas" w:hAnsi="Consolas" w:cs="Consolas"/>
@@ -4345,7 +5196,18 @@
           <w:szCs w:val="20"/>
           <w:highlight w:val="white"/>
         </w:rPr>
-        <w:t>"Hide"</w:t>
+        <w:t>"Hide</w:t>
+      </w:r>
+      <w:proofErr w:type="gramStart"/>
+      <w:r>
+        <w:rPr>
+          <w:rFonts w:ascii="Consolas" w:hAnsi="Consolas" w:cs="Consolas"/>
+          <w:color w:val="800080"/>
+          <w:sz w:val="20"/>
+          <w:szCs w:val="20"/>
+          <w:highlight w:val="white"/>
+        </w:rPr>
+        <w:t>"</w:t>
       </w:r>
       <w:r>
         <w:rPr>
@@ -4367,6 +5229,7 @@
         </w:rPr>
         <w:t>:</w:t>
       </w:r>
+      <w:proofErr w:type="gramEnd"/>
       <w:r>
         <w:rPr>
           <w:rFonts w:ascii="Consolas" w:hAnsi="Consolas" w:cs="Consolas"/>
@@ -4554,6 +5417,7 @@
         </w:rPr>
         <w:t>&lt;</w:t>
       </w:r>
+      <w:proofErr w:type="gramStart"/>
       <w:r>
         <w:rPr>
           <w:rFonts w:ascii="Consolas" w:hAnsi="Consolas" w:cs="Consolas"/>
@@ -4574,6 +5438,7 @@
         </w:rPr>
         <w:t>&gt;</w:t>
       </w:r>
+      <w:proofErr w:type="gramEnd"/>
       <w:r>
         <w:rPr>
           <w:rFonts w:ascii="Consolas" w:hAnsi="Consolas" w:cs="Consolas"/>
@@ -4649,6 +5514,7 @@
         </w:rPr>
         <w:t>&lt;</w:t>
       </w:r>
+      <w:proofErr w:type="gramStart"/>
       <w:r>
         <w:rPr>
           <w:rFonts w:ascii="Consolas" w:hAnsi="Consolas" w:cs="Consolas"/>
@@ -4669,6 +5535,7 @@
         </w:rPr>
         <w:t>&gt;</w:t>
       </w:r>
+      <w:proofErr w:type="gramEnd"/>
       <w:r>
         <w:rPr>
           <w:rFonts w:ascii="Consolas" w:hAnsi="Consolas" w:cs="Consolas"/>
@@ -4744,6 +5611,7 @@
         </w:rPr>
         <w:t>&lt;</w:t>
       </w:r>
+      <w:proofErr w:type="gramStart"/>
       <w:r>
         <w:rPr>
           <w:rFonts w:ascii="Consolas" w:hAnsi="Consolas" w:cs="Consolas"/>
@@ -4764,6 +5632,7 @@
         </w:rPr>
         <w:t>&gt;</w:t>
       </w:r>
+      <w:proofErr w:type="gramEnd"/>
       <w:r>
         <w:rPr>
           <w:rFonts w:ascii="Consolas" w:hAnsi="Consolas" w:cs="Consolas"/>
@@ -4839,6 +5708,7 @@
         </w:rPr>
         <w:t>&lt;</w:t>
       </w:r>
+      <w:proofErr w:type="gramStart"/>
       <w:r>
         <w:rPr>
           <w:rFonts w:ascii="Consolas" w:hAnsi="Consolas" w:cs="Consolas"/>
@@ -4859,6 +5729,7 @@
         </w:rPr>
         <w:t>&gt;</w:t>
       </w:r>
+      <w:proofErr w:type="gramEnd"/>
       <w:r>
         <w:rPr>
           <w:rFonts w:ascii="Consolas" w:hAnsi="Consolas" w:cs="Consolas"/>
@@ -4934,6 +5805,8 @@
         </w:rPr>
         <w:t>&lt;/</w:t>
       </w:r>
+      <w:proofErr w:type="spellStart"/>
+      <w:proofErr w:type="gramStart"/>
       <w:r>
         <w:rPr>
           <w:rFonts w:ascii="Consolas" w:hAnsi="Consolas" w:cs="Consolas"/>
@@ -4944,6 +5817,8 @@
         </w:rPr>
         <w:t>tr</w:t>
       </w:r>
+      <w:proofErr w:type="spellEnd"/>
+      <w:proofErr w:type="gramEnd"/>
       <w:r>
         <w:rPr>
           <w:rFonts w:ascii="Consolas" w:hAnsi="Consolas" w:cs="Consolas"/>
@@ -4989,6 +5864,7 @@
         </w:rPr>
         <w:t>&lt;/</w:t>
       </w:r>
+      <w:proofErr w:type="spellStart"/>
       <w:r>
         <w:rPr>
           <w:rFonts w:ascii="Consolas" w:hAnsi="Consolas" w:cs="Consolas"/>
@@ -4999,6 +5875,7 @@
         </w:rPr>
         <w:t>thead</w:t>
       </w:r>
+      <w:proofErr w:type="spellEnd"/>
       <w:r>
         <w:rPr>
           <w:rFonts w:ascii="Consolas" w:hAnsi="Consolas" w:cs="Consolas"/>
@@ -5044,6 +5921,8 @@
         </w:rPr>
         <w:t>&lt;</w:t>
       </w:r>
+      <w:proofErr w:type="spellStart"/>
+      <w:proofErr w:type="gramStart"/>
       <w:r>
         <w:rPr>
           <w:rFonts w:ascii="Consolas" w:hAnsi="Consolas" w:cs="Consolas"/>
@@ -5054,6 +5933,8 @@
         </w:rPr>
         <w:t>tbody</w:t>
       </w:r>
+      <w:proofErr w:type="spellEnd"/>
+      <w:proofErr w:type="gramEnd"/>
       <w:r>
         <w:rPr>
           <w:rFonts w:ascii="Consolas" w:hAnsi="Consolas" w:cs="Consolas"/>
@@ -5099,6 +5980,7 @@
         </w:rPr>
         <w:t>&lt;</w:t>
       </w:r>
+      <w:proofErr w:type="spellStart"/>
       <w:r>
         <w:rPr>
           <w:rFonts w:ascii="Consolas" w:hAnsi="Consolas" w:cs="Consolas"/>
@@ -5109,6 +5991,7 @@
         </w:rPr>
         <w:t>tr</w:t>
       </w:r>
+      <w:proofErr w:type="spellEnd"/>
       <w:r>
         <w:rPr>
           <w:rFonts w:ascii="Consolas" w:hAnsi="Consolas" w:cs="Consolas"/>
@@ -5137,7 +6020,73 @@
           <w:szCs w:val="20"/>
           <w:highlight w:val="white"/>
         </w:rPr>
-        <w:t xml:space="preserve">="movie in vm.movies | filter : {title:listFilter} </w:t>
+        <w:t xml:space="preserve">="movie in </w:t>
+      </w:r>
+      <w:proofErr w:type="spellStart"/>
+      <w:r>
+        <w:rPr>
+          <w:rFonts w:ascii="Consolas" w:hAnsi="Consolas" w:cs="Consolas"/>
+          <w:color w:val="0000FF"/>
+          <w:sz w:val="20"/>
+          <w:szCs w:val="20"/>
+          <w:highlight w:val="white"/>
+        </w:rPr>
+        <w:t>vm.movies</w:t>
+      </w:r>
+      <w:proofErr w:type="spellEnd"/>
+      <w:r>
+        <w:rPr>
+          <w:rFonts w:ascii="Consolas" w:hAnsi="Consolas" w:cs="Consolas"/>
+          <w:color w:val="0000FF"/>
+          <w:sz w:val="20"/>
+          <w:szCs w:val="20"/>
+          <w:highlight w:val="white"/>
+        </w:rPr>
+        <w:t xml:space="preserve"> | </w:t>
+      </w:r>
+      <w:proofErr w:type="gramStart"/>
+      <w:r>
+        <w:rPr>
+          <w:rFonts w:ascii="Consolas" w:hAnsi="Consolas" w:cs="Consolas"/>
+          <w:color w:val="0000FF"/>
+          <w:sz w:val="20"/>
+          <w:szCs w:val="20"/>
+          <w:highlight w:val="white"/>
+        </w:rPr>
+        <w:t>filter :</w:t>
+      </w:r>
+      <w:proofErr w:type="gramEnd"/>
+      <w:r>
+        <w:rPr>
+          <w:rFonts w:ascii="Consolas" w:hAnsi="Consolas" w:cs="Consolas"/>
+          <w:color w:val="0000FF"/>
+          <w:sz w:val="20"/>
+          <w:szCs w:val="20"/>
+          <w:highlight w:val="white"/>
+        </w:rPr>
+        <w:t xml:space="preserve"> {</w:t>
+      </w:r>
+      <w:proofErr w:type="spellStart"/>
+      <w:r>
+        <w:rPr>
+          <w:rFonts w:ascii="Consolas" w:hAnsi="Consolas" w:cs="Consolas"/>
+          <w:color w:val="0000FF"/>
+          <w:sz w:val="20"/>
+          <w:szCs w:val="20"/>
+          <w:highlight w:val="white"/>
+        </w:rPr>
+        <w:t>title:listFilter</w:t>
+      </w:r>
+      <w:proofErr w:type="spellEnd"/>
+      <w:r>
+        <w:rPr>
+          <w:rFonts w:ascii="Consolas" w:hAnsi="Consolas" w:cs="Consolas"/>
+          <w:color w:val="0000FF"/>
+          <w:sz w:val="20"/>
+          <w:szCs w:val="20"/>
+          <w:highlight w:val="white"/>
+        </w:rPr>
+        <w:t xml:space="preserve">} </w:t>
       </w:r>
       <w:r>
         <w:rPr>
@@ -5158,7 +6107,29 @@
           <w:szCs w:val="20"/>
           <w:highlight w:val="white"/>
         </w:rPr>
-        <w:t>| orderBy : 'title'"&gt;</w:t>
+        <w:t xml:space="preserve">| </w:t>
+      </w:r>
+      <w:proofErr w:type="spellStart"/>
+      <w:r>
+        <w:rPr>
+          <w:rFonts w:ascii="Consolas" w:hAnsi="Consolas" w:cs="Consolas"/>
+          <w:color w:val="0000FF"/>
+          <w:sz w:val="20"/>
+          <w:szCs w:val="20"/>
+          <w:highlight w:val="white"/>
+        </w:rPr>
+        <w:t>orderBy</w:t>
+      </w:r>
+      <w:proofErr w:type="spellEnd"/>
+      <w:r>
+        <w:rPr>
+          <w:rFonts w:ascii="Consolas" w:hAnsi="Consolas" w:cs="Consolas"/>
+          <w:color w:val="0000FF"/>
+          <w:sz w:val="20"/>
+          <w:szCs w:val="20"/>
+          <w:highlight w:val="white"/>
+        </w:rPr>
+        <w:t xml:space="preserve"> : 'title'"&gt;</w:t>
       </w:r>
     </w:p>
     <w:p>
@@ -5195,6 +6166,7 @@
         </w:rPr>
         <w:t>&lt;</w:t>
       </w:r>
+      <w:proofErr w:type="gramStart"/>
       <w:r>
         <w:rPr>
           <w:rFonts w:ascii="Consolas" w:hAnsi="Consolas" w:cs="Consolas"/>
@@ -5205,6 +6177,7 @@
         </w:rPr>
         <w:t>td</w:t>
       </w:r>
+      <w:proofErr w:type="gramEnd"/>
       <w:r>
         <w:rPr>
           <w:rFonts w:ascii="Consolas" w:hAnsi="Consolas" w:cs="Consolas"/>
@@ -5250,6 +6223,7 @@
         </w:rPr>
         <w:t>&lt;</w:t>
       </w:r>
+      <w:proofErr w:type="spellStart"/>
       <w:r>
         <w:rPr>
           <w:rFonts w:ascii="Consolas" w:hAnsi="Consolas" w:cs="Consolas"/>
@@ -5260,6 +6234,7 @@
         </w:rPr>
         <w:t>img</w:t>
       </w:r>
+      <w:proofErr w:type="spellEnd"/>
       <w:r>
         <w:rPr>
           <w:rFonts w:ascii="Consolas" w:hAnsi="Consolas" w:cs="Consolas"/>
@@ -5288,7 +6263,29 @@
           <w:szCs w:val="20"/>
           <w:highlight w:val="white"/>
         </w:rPr>
-        <w:t>="vm.showImage"</w:t>
+        <w:t>="</w:t>
+      </w:r>
+      <w:proofErr w:type="spellStart"/>
+      <w:r>
+        <w:rPr>
+          <w:rFonts w:ascii="Consolas" w:hAnsi="Consolas" w:cs="Consolas"/>
+          <w:color w:val="0000FF"/>
+          <w:sz w:val="20"/>
+          <w:szCs w:val="20"/>
+          <w:highlight w:val="white"/>
+        </w:rPr>
+        <w:t>vm.showImage</w:t>
+      </w:r>
+      <w:proofErr w:type="spellEnd"/>
+      <w:r>
+        <w:rPr>
+          <w:rFonts w:ascii="Consolas" w:hAnsi="Consolas" w:cs="Consolas"/>
+          <w:color w:val="0000FF"/>
+          <w:sz w:val="20"/>
+          <w:szCs w:val="20"/>
+          <w:highlight w:val="white"/>
+        </w:rPr>
+        <w:t>"</w:t>
       </w:r>
       <w:r>
         <w:rPr>
@@ -5330,6 +6327,7 @@
         </w:rPr>
         <w:t>width</w:t>
       </w:r>
+      <w:proofErr w:type="gramStart"/>
       <w:r>
         <w:rPr>
           <w:rFonts w:ascii="Consolas" w:hAnsi="Consolas" w:cs="Consolas"/>
@@ -5350,6 +6348,7 @@
         </w:rPr>
         <w:t>50px</w:t>
       </w:r>
+      <w:proofErr w:type="gramEnd"/>
       <w:r>
         <w:rPr>
           <w:rFonts w:ascii="Consolas" w:hAnsi="Consolas" w:cs="Consolas"/>
@@ -5423,8 +6422,20 @@
           <w:szCs w:val="20"/>
           <w:highlight w:val="white"/>
         </w:rPr>
-        <w:t>ng-src</w:t>
-      </w:r>
+        <w:t>ng-</w:t>
+      </w:r>
+      <w:proofErr w:type="spellStart"/>
+      <w:r>
+        <w:rPr>
+          <w:rFonts w:ascii="Consolas" w:hAnsi="Consolas" w:cs="Consolas"/>
+          <w:color w:val="FF0000"/>
+          <w:sz w:val="20"/>
+          <w:szCs w:val="20"/>
+          <w:highlight w:val="white"/>
+        </w:rPr>
+        <w:t>src</w:t>
+      </w:r>
+      <w:proofErr w:type="spellEnd"/>
       <w:r>
         <w:rPr>
           <w:rFonts w:ascii="Consolas" w:hAnsi="Consolas" w:cs="Consolas"/>
@@ -5447,6 +6458,7 @@
         </w:rPr>
         <w:t>{{</w:t>
       </w:r>
+      <w:proofErr w:type="spellStart"/>
       <w:r>
         <w:rPr>
           <w:rFonts w:ascii="Consolas" w:hAnsi="Consolas" w:cs="Consolas"/>
@@ -5457,6 +6469,7 @@
         </w:rPr>
         <w:t>movie.imageurl</w:t>
       </w:r>
+      <w:proofErr w:type="spellEnd"/>
       <w:r>
         <w:rPr>
           <w:rFonts w:ascii="Consolas" w:hAnsi="Consolas" w:cs="Consolas"/>
@@ -5521,6 +6534,7 @@
         </w:rPr>
         <w:t>{{</w:t>
       </w:r>
+      <w:proofErr w:type="spellStart"/>
       <w:r>
         <w:rPr>
           <w:rFonts w:ascii="Consolas" w:hAnsi="Consolas" w:cs="Consolas"/>
@@ -5531,6 +6545,7 @@
         </w:rPr>
         <w:t>movie.title</w:t>
       </w:r>
+      <w:proofErr w:type="spellEnd"/>
       <w:r>
         <w:rPr>
           <w:rFonts w:ascii="Consolas" w:hAnsi="Consolas" w:cs="Consolas"/>
@@ -5643,6 +6658,7 @@
         </w:rPr>
         <w:t>&lt;</w:t>
       </w:r>
+      <w:proofErr w:type="gramStart"/>
       <w:r>
         <w:rPr>
           <w:rFonts w:ascii="Consolas" w:hAnsi="Consolas" w:cs="Consolas"/>
@@ -5653,6 +6669,7 @@
         </w:rPr>
         <w:t>td</w:t>
       </w:r>
+      <w:proofErr w:type="gramEnd"/>
       <w:r>
         <w:rPr>
           <w:rFonts w:ascii="Consolas" w:hAnsi="Consolas" w:cs="Consolas"/>
@@ -5698,28 +6715,9 @@
           <w:szCs w:val="20"/>
           <w:highlight w:val="white"/>
         </w:rPr>
-        <w:t>{{</w:t>
-      </w:r>
-      <w:r>
-        <w:rPr>
-          <w:rFonts w:ascii="Consolas" w:hAnsi="Consolas" w:cs="Consolas"/>
-          <w:color w:val="000000"/>
-          <w:sz w:val="20"/>
-          <w:szCs w:val="20"/>
-          <w:highlight w:val="white"/>
-        </w:rPr>
-        <w:t xml:space="preserve"> </w:t>
-      </w:r>
-      <w:r>
-        <w:rPr>
-          <w:rFonts w:ascii="Consolas" w:hAnsi="Consolas" w:cs="Consolas"/>
-          <w:color w:val="800080"/>
-          <w:sz w:val="20"/>
-          <w:szCs w:val="20"/>
-          <w:highlight w:val="white"/>
-        </w:rPr>
-        <w:t>movie.title</w:t>
-      </w:r>
+        <w:t>{</w:t>
+      </w:r>
+      <w:proofErr w:type="gramStart"/>
       <w:r>
         <w:rPr>
           <w:rFonts w:ascii="Consolas" w:hAnsi="Consolas" w:cs="Consolas"/>
@@ -5730,118 +6728,31 @@
           <w:szCs w:val="20"/>
           <w:highlight w:val="white"/>
         </w:rPr>
-        <w:t>}}</w:t>
-      </w:r>
-    </w:p>
-    <w:p>
-      <w:pPr>
-        <w:autoSpaceDE w:val="0"/>
-        <w:autoSpaceDN w:val="0"/>
-        <w:adjustRightInd w:val="0"/>
-        <w:spacing w:after="0" w:line="240" w:lineRule="auto"/>
-        <w:rPr>
-          <w:rFonts w:ascii="Consolas" w:hAnsi="Consolas" w:cs="Consolas"/>
-          <w:color w:val="000000"/>
-          <w:sz w:val="20"/>
-          <w:szCs w:val="20"/>
-          <w:highlight w:val="white"/>
-        </w:rPr>
-      </w:pPr>
-      <w:r>
-        <w:rPr>
-          <w:rFonts w:ascii="Consolas" w:hAnsi="Consolas" w:cs="Consolas"/>
-          <w:color w:val="000000"/>
-          <w:sz w:val="20"/>
-          <w:szCs w:val="20"/>
-          <w:highlight w:val="white"/>
-        </w:rPr>
-        <w:t xml:space="preserve">                        </w:t>
-      </w:r>
-      <w:r>
-        <w:rPr>
-          <w:rFonts w:ascii="Consolas" w:hAnsi="Consolas" w:cs="Consolas"/>
-          <w:color w:val="0000FF"/>
-          <w:sz w:val="20"/>
-          <w:szCs w:val="20"/>
-          <w:highlight w:val="white"/>
-        </w:rPr>
-        <w:t>&lt;/</w:t>
-      </w:r>
-      <w:r>
-        <w:rPr>
-          <w:rFonts w:ascii="Consolas" w:hAnsi="Consolas" w:cs="Consolas"/>
-          <w:color w:val="800000"/>
-          <w:sz w:val="20"/>
-          <w:szCs w:val="20"/>
-          <w:highlight w:val="white"/>
-        </w:rPr>
-        <w:t>td</w:t>
-      </w:r>
-      <w:r>
-        <w:rPr>
-          <w:rFonts w:ascii="Consolas" w:hAnsi="Consolas" w:cs="Consolas"/>
-          <w:color w:val="0000FF"/>
-          <w:sz w:val="20"/>
-          <w:szCs w:val="20"/>
-          <w:highlight w:val="white"/>
-        </w:rPr>
-        <w:t>&gt;</w:t>
-      </w:r>
-    </w:p>
-    <w:p>
-      <w:pPr>
-        <w:autoSpaceDE w:val="0"/>
-        <w:autoSpaceDN w:val="0"/>
-        <w:adjustRightInd w:val="0"/>
-        <w:spacing w:after="0" w:line="240" w:lineRule="auto"/>
-        <w:rPr>
-          <w:rFonts w:ascii="Consolas" w:hAnsi="Consolas" w:cs="Consolas"/>
-          <w:color w:val="000000"/>
-          <w:sz w:val="20"/>
-          <w:szCs w:val="20"/>
-          <w:highlight w:val="white"/>
-        </w:rPr>
-      </w:pPr>
-      <w:r>
-        <w:rPr>
-          <w:rFonts w:ascii="Consolas" w:hAnsi="Consolas" w:cs="Consolas"/>
-          <w:color w:val="000000"/>
-          <w:sz w:val="20"/>
-          <w:szCs w:val="20"/>
-          <w:highlight w:val="white"/>
-        </w:rPr>
-        <w:t xml:space="preserve">                        </w:t>
-      </w:r>
-      <w:r>
-        <w:rPr>
-          <w:rFonts w:ascii="Consolas" w:hAnsi="Consolas" w:cs="Consolas"/>
-          <w:color w:val="0000FF"/>
-          <w:sz w:val="20"/>
-          <w:szCs w:val="20"/>
-          <w:highlight w:val="white"/>
-        </w:rPr>
-        <w:t>&lt;</w:t>
-      </w:r>
-      <w:r>
-        <w:rPr>
-          <w:rFonts w:ascii="Consolas" w:hAnsi="Consolas" w:cs="Consolas"/>
-          <w:color w:val="800000"/>
-          <w:sz w:val="20"/>
-          <w:szCs w:val="20"/>
-          <w:highlight w:val="white"/>
-        </w:rPr>
-        <w:t>td</w:t>
-      </w:r>
-      <w:r>
-        <w:rPr>
-          <w:rFonts w:ascii="Consolas" w:hAnsi="Consolas" w:cs="Consolas"/>
-          <w:color w:val="0000FF"/>
-          <w:sz w:val="20"/>
-          <w:szCs w:val="20"/>
-          <w:highlight w:val="white"/>
-        </w:rPr>
-        <w:t>&gt;</w:t>
-      </w:r>
+        <w:t>{</w:t>
+      </w:r>
+      <w:r>
+        <w:rPr>
+          <w:rFonts w:ascii="Consolas" w:hAnsi="Consolas" w:cs="Consolas"/>
+          <w:color w:val="000000"/>
+          <w:sz w:val="20"/>
+          <w:szCs w:val="20"/>
+          <w:highlight w:val="white"/>
+        </w:rPr>
+        <w:t xml:space="preserve"> </w:t>
+      </w:r>
+      <w:proofErr w:type="spellStart"/>
+      <w:r>
+        <w:rPr>
+          <w:rFonts w:ascii="Consolas" w:hAnsi="Consolas" w:cs="Consolas"/>
+          <w:color w:val="800080"/>
+          <w:sz w:val="20"/>
+          <w:szCs w:val="20"/>
+          <w:highlight w:val="white"/>
+        </w:rPr>
+        <w:t>movie.title</w:t>
+      </w:r>
+      <w:proofErr w:type="spellEnd"/>
+      <w:proofErr w:type="gramEnd"/>
       <w:r>
         <w:rPr>
           <w:rFonts w:ascii="Consolas" w:hAnsi="Consolas" w:cs="Consolas"/>
@@ -5852,37 +6763,119 @@
           <w:szCs w:val="20"/>
           <w:highlight w:val="white"/>
         </w:rPr>
-        <w:t>{{</w:t>
-      </w:r>
-      <w:r>
-        <w:rPr>
-          <w:rFonts w:ascii="Consolas" w:hAnsi="Consolas" w:cs="Consolas"/>
-          <w:color w:val="000000"/>
-          <w:sz w:val="20"/>
-          <w:szCs w:val="20"/>
-          <w:highlight w:val="white"/>
-        </w:rPr>
-        <w:t xml:space="preserve"> </w:t>
-      </w:r>
-      <w:r>
-        <w:rPr>
-          <w:rFonts w:ascii="Consolas" w:hAnsi="Consolas" w:cs="Consolas"/>
-          <w:color w:val="800080"/>
-          <w:sz w:val="20"/>
-          <w:szCs w:val="20"/>
-          <w:highlight w:val="white"/>
-        </w:rPr>
-        <w:t>movie.director</w:t>
-      </w:r>
-      <w:r>
-        <w:rPr>
-          <w:rFonts w:ascii="Consolas" w:hAnsi="Consolas" w:cs="Consolas"/>
-          <w:color w:val="000000"/>
-          <w:sz w:val="20"/>
-          <w:szCs w:val="20"/>
-          <w:highlight w:val="white"/>
-        </w:rPr>
-        <w:t xml:space="preserve"> </w:t>
+        <w:t>}}</w:t>
+      </w:r>
+    </w:p>
+    <w:p>
+      <w:pPr>
+        <w:autoSpaceDE w:val="0"/>
+        <w:autoSpaceDN w:val="0"/>
+        <w:adjustRightInd w:val="0"/>
+        <w:spacing w:after="0" w:line="240" w:lineRule="auto"/>
+        <w:rPr>
+          <w:rFonts w:ascii="Consolas" w:hAnsi="Consolas" w:cs="Consolas"/>
+          <w:color w:val="000000"/>
+          <w:sz w:val="20"/>
+          <w:szCs w:val="20"/>
+          <w:highlight w:val="white"/>
+        </w:rPr>
+      </w:pPr>
+      <w:r>
+        <w:rPr>
+          <w:rFonts w:ascii="Consolas" w:hAnsi="Consolas" w:cs="Consolas"/>
+          <w:color w:val="000000"/>
+          <w:sz w:val="20"/>
+          <w:szCs w:val="20"/>
+          <w:highlight w:val="white"/>
+        </w:rPr>
+        <w:t xml:space="preserve">                        </w:t>
+      </w:r>
+      <w:r>
+        <w:rPr>
+          <w:rFonts w:ascii="Consolas" w:hAnsi="Consolas" w:cs="Consolas"/>
+          <w:color w:val="0000FF"/>
+          <w:sz w:val="20"/>
+          <w:szCs w:val="20"/>
+          <w:highlight w:val="white"/>
+        </w:rPr>
+        <w:t>&lt;/</w:t>
+      </w:r>
+      <w:r>
+        <w:rPr>
+          <w:rFonts w:ascii="Consolas" w:hAnsi="Consolas" w:cs="Consolas"/>
+          <w:color w:val="800000"/>
+          <w:sz w:val="20"/>
+          <w:szCs w:val="20"/>
+          <w:highlight w:val="white"/>
+        </w:rPr>
+        <w:t>td</w:t>
+      </w:r>
+      <w:r>
+        <w:rPr>
+          <w:rFonts w:ascii="Consolas" w:hAnsi="Consolas" w:cs="Consolas"/>
+          <w:color w:val="0000FF"/>
+          <w:sz w:val="20"/>
+          <w:szCs w:val="20"/>
+          <w:highlight w:val="white"/>
+        </w:rPr>
+        <w:t>&gt;</w:t>
+      </w:r>
+    </w:p>
+    <w:p>
+      <w:pPr>
+        <w:autoSpaceDE w:val="0"/>
+        <w:autoSpaceDN w:val="0"/>
+        <w:adjustRightInd w:val="0"/>
+        <w:spacing w:after="0" w:line="240" w:lineRule="auto"/>
+        <w:rPr>
+          <w:rFonts w:ascii="Consolas" w:hAnsi="Consolas" w:cs="Consolas"/>
+          <w:color w:val="000000"/>
+          <w:sz w:val="20"/>
+          <w:szCs w:val="20"/>
+          <w:highlight w:val="white"/>
+        </w:rPr>
+      </w:pPr>
+      <w:r>
+        <w:rPr>
+          <w:rFonts w:ascii="Consolas" w:hAnsi="Consolas" w:cs="Consolas"/>
+          <w:color w:val="000000"/>
+          <w:sz w:val="20"/>
+          <w:szCs w:val="20"/>
+          <w:highlight w:val="white"/>
+        </w:rPr>
+        <w:t xml:space="preserve">                        </w:t>
+      </w:r>
+      <w:r>
+        <w:rPr>
+          <w:rFonts w:ascii="Consolas" w:hAnsi="Consolas" w:cs="Consolas"/>
+          <w:color w:val="0000FF"/>
+          <w:sz w:val="20"/>
+          <w:szCs w:val="20"/>
+          <w:highlight w:val="white"/>
+        </w:rPr>
+        <w:t>&lt;</w:t>
+      </w:r>
+      <w:proofErr w:type="gramStart"/>
+      <w:r>
+        <w:rPr>
+          <w:rFonts w:ascii="Consolas" w:hAnsi="Consolas" w:cs="Consolas"/>
+          <w:color w:val="800000"/>
+          <w:sz w:val="20"/>
+          <w:szCs w:val="20"/>
+          <w:highlight w:val="white"/>
+        </w:rPr>
+        <w:t>td</w:t>
+      </w:r>
+      <w:proofErr w:type="gramEnd"/>
+      <w:r>
+        <w:rPr>
+          <w:rFonts w:ascii="Consolas" w:hAnsi="Consolas" w:cs="Consolas"/>
+          <w:color w:val="0000FF"/>
+          <w:sz w:val="20"/>
+          <w:szCs w:val="20"/>
+          <w:highlight w:val="white"/>
+        </w:rPr>
+        <w:t>&gt;</w:t>
       </w:r>
       <w:r>
         <w:rPr>
@@ -5894,92 +6887,39 @@
           <w:szCs w:val="20"/>
           <w:highlight w:val="white"/>
         </w:rPr>
-        <w:t>}}</w:t>
-      </w:r>
-      <w:r>
-        <w:rPr>
-          <w:rFonts w:ascii="Consolas" w:hAnsi="Consolas" w:cs="Consolas"/>
-          <w:color w:val="0000FF"/>
-          <w:sz w:val="20"/>
-          <w:szCs w:val="20"/>
-          <w:highlight w:val="white"/>
-        </w:rPr>
-        <w:t>&lt;/</w:t>
-      </w:r>
-      <w:r>
-        <w:rPr>
-          <w:rFonts w:ascii="Consolas" w:hAnsi="Consolas" w:cs="Consolas"/>
-          <w:color w:val="800000"/>
-          <w:sz w:val="20"/>
-          <w:szCs w:val="20"/>
-          <w:highlight w:val="white"/>
-        </w:rPr>
-        <w:t>td</w:t>
-      </w:r>
-      <w:r>
-        <w:rPr>
-          <w:rFonts w:ascii="Consolas" w:hAnsi="Consolas" w:cs="Consolas"/>
-          <w:color w:val="0000FF"/>
-          <w:sz w:val="20"/>
-          <w:szCs w:val="20"/>
-          <w:highlight w:val="white"/>
-        </w:rPr>
-        <w:t>&gt;</w:t>
-      </w:r>
-    </w:p>
-    <w:p>
-      <w:pPr>
-        <w:autoSpaceDE w:val="0"/>
-        <w:autoSpaceDN w:val="0"/>
-        <w:adjustRightInd w:val="0"/>
-        <w:spacing w:after="0" w:line="240" w:lineRule="auto"/>
-        <w:rPr>
-          <w:rFonts w:ascii="Consolas" w:hAnsi="Consolas" w:cs="Consolas"/>
-          <w:color w:val="000000"/>
-          <w:sz w:val="20"/>
-          <w:szCs w:val="20"/>
-          <w:highlight w:val="white"/>
-        </w:rPr>
-      </w:pPr>
-      <w:r>
-        <w:rPr>
-          <w:rFonts w:ascii="Consolas" w:hAnsi="Consolas" w:cs="Consolas"/>
-          <w:color w:val="000000"/>
-          <w:sz w:val="20"/>
-          <w:szCs w:val="20"/>
-          <w:highlight w:val="white"/>
-        </w:rPr>
-        <w:t xml:space="preserve">                        </w:t>
-      </w:r>
-      <w:r>
-        <w:rPr>
-          <w:rFonts w:ascii="Consolas" w:hAnsi="Consolas" w:cs="Consolas"/>
-          <w:color w:val="0000FF"/>
-          <w:sz w:val="20"/>
-          <w:szCs w:val="20"/>
-          <w:highlight w:val="white"/>
-        </w:rPr>
-        <w:t>&lt;</w:t>
-      </w:r>
-      <w:r>
-        <w:rPr>
-          <w:rFonts w:ascii="Consolas" w:hAnsi="Consolas" w:cs="Consolas"/>
-          <w:color w:val="800000"/>
-          <w:sz w:val="20"/>
-          <w:szCs w:val="20"/>
-          <w:highlight w:val="white"/>
-        </w:rPr>
-        <w:t>td</w:t>
-      </w:r>
-      <w:r>
-        <w:rPr>
-          <w:rFonts w:ascii="Consolas" w:hAnsi="Consolas" w:cs="Consolas"/>
-          <w:color w:val="0000FF"/>
-          <w:sz w:val="20"/>
-          <w:szCs w:val="20"/>
-          <w:highlight w:val="white"/>
-        </w:rPr>
-        <w:t>&gt;</w:t>
+        <w:t>{{</w:t>
+      </w:r>
+      <w:r>
+        <w:rPr>
+          <w:rFonts w:ascii="Consolas" w:hAnsi="Consolas" w:cs="Consolas"/>
+          <w:color w:val="000000"/>
+          <w:sz w:val="20"/>
+          <w:szCs w:val="20"/>
+          <w:highlight w:val="white"/>
+        </w:rPr>
+        <w:t xml:space="preserve"> </w:t>
+      </w:r>
+      <w:proofErr w:type="spellStart"/>
+      <w:r>
+        <w:rPr>
+          <w:rFonts w:ascii="Consolas" w:hAnsi="Consolas" w:cs="Consolas"/>
+          <w:color w:val="800080"/>
+          <w:sz w:val="20"/>
+          <w:szCs w:val="20"/>
+          <w:highlight w:val="white"/>
+        </w:rPr>
+        <w:t>movie.director</w:t>
+      </w:r>
+      <w:proofErr w:type="spellEnd"/>
+      <w:r>
+        <w:rPr>
+          <w:rFonts w:ascii="Consolas" w:hAnsi="Consolas" w:cs="Consolas"/>
+          <w:color w:val="000000"/>
+          <w:sz w:val="20"/>
+          <w:szCs w:val="20"/>
+          <w:highlight w:val="white"/>
+        </w:rPr>
+        <w:t xml:space="preserve"> </w:t>
       </w:r>
       <w:r>
         <w:rPr>
@@ -5991,77 +6931,94 @@
           <w:szCs w:val="20"/>
           <w:highlight w:val="white"/>
         </w:rPr>
-        <w:t>{{</w:t>
-      </w:r>
-      <w:r>
-        <w:rPr>
-          <w:rFonts w:ascii="Consolas" w:hAnsi="Consolas" w:cs="Consolas"/>
-          <w:color w:val="000000"/>
-          <w:sz w:val="20"/>
-          <w:szCs w:val="20"/>
-          <w:highlight w:val="white"/>
-        </w:rPr>
-        <w:t xml:space="preserve"> </w:t>
-      </w:r>
-      <w:r>
-        <w:rPr>
-          <w:rFonts w:ascii="Consolas" w:hAnsi="Consolas" w:cs="Consolas"/>
-          <w:color w:val="800080"/>
-          <w:sz w:val="20"/>
-          <w:szCs w:val="20"/>
-          <w:highlight w:val="white"/>
-        </w:rPr>
-        <w:t>movie.releaseDate</w:t>
-      </w:r>
-      <w:r>
-        <w:rPr>
-          <w:rFonts w:ascii="Consolas" w:hAnsi="Consolas" w:cs="Consolas"/>
-          <w:color w:val="000000"/>
-          <w:sz w:val="20"/>
-          <w:szCs w:val="20"/>
-          <w:highlight w:val="white"/>
-        </w:rPr>
-        <w:t xml:space="preserve"> </w:t>
-      </w:r>
-      <w:r>
-        <w:rPr>
-          <w:rFonts w:ascii="Consolas" w:hAnsi="Consolas" w:cs="Consolas"/>
-          <w:color w:val="800080"/>
-          <w:sz w:val="20"/>
-          <w:szCs w:val="20"/>
-          <w:highlight w:val="white"/>
-        </w:rPr>
-        <w:t>|</w:t>
-      </w:r>
-      <w:r>
-        <w:rPr>
-          <w:rFonts w:ascii="Consolas" w:hAnsi="Consolas" w:cs="Consolas"/>
-          <w:color w:val="000000"/>
-          <w:sz w:val="20"/>
-          <w:szCs w:val="20"/>
-          <w:highlight w:val="white"/>
-        </w:rPr>
-        <w:t xml:space="preserve"> </w:t>
-      </w:r>
-      <w:r>
-        <w:rPr>
-          <w:rFonts w:ascii="Consolas" w:hAnsi="Consolas" w:cs="Consolas"/>
-          <w:color w:val="800080"/>
-          <w:sz w:val="20"/>
-          <w:szCs w:val="20"/>
-          <w:highlight w:val="white"/>
-        </w:rPr>
-        <w:t>date</w:t>
-      </w:r>
-      <w:r>
-        <w:rPr>
-          <w:rFonts w:ascii="Consolas" w:hAnsi="Consolas" w:cs="Consolas"/>
-          <w:color w:val="000000"/>
-          <w:sz w:val="20"/>
-          <w:szCs w:val="20"/>
-          <w:highlight w:val="white"/>
-        </w:rPr>
-        <w:t xml:space="preserve"> </w:t>
+        <w:t>}}</w:t>
+      </w:r>
+      <w:r>
+        <w:rPr>
+          <w:rFonts w:ascii="Consolas" w:hAnsi="Consolas" w:cs="Consolas"/>
+          <w:color w:val="0000FF"/>
+          <w:sz w:val="20"/>
+          <w:szCs w:val="20"/>
+          <w:highlight w:val="white"/>
+        </w:rPr>
+        <w:t>&lt;/</w:t>
+      </w:r>
+      <w:r>
+        <w:rPr>
+          <w:rFonts w:ascii="Consolas" w:hAnsi="Consolas" w:cs="Consolas"/>
+          <w:color w:val="800000"/>
+          <w:sz w:val="20"/>
+          <w:szCs w:val="20"/>
+          <w:highlight w:val="white"/>
+        </w:rPr>
+        <w:t>td</w:t>
+      </w:r>
+      <w:r>
+        <w:rPr>
+          <w:rFonts w:ascii="Consolas" w:hAnsi="Consolas" w:cs="Consolas"/>
+          <w:color w:val="0000FF"/>
+          <w:sz w:val="20"/>
+          <w:szCs w:val="20"/>
+          <w:highlight w:val="white"/>
+        </w:rPr>
+        <w:t>&gt;</w:t>
+      </w:r>
+    </w:p>
+    <w:p>
+      <w:pPr>
+        <w:autoSpaceDE w:val="0"/>
+        <w:autoSpaceDN w:val="0"/>
+        <w:adjustRightInd w:val="0"/>
+        <w:spacing w:after="0" w:line="240" w:lineRule="auto"/>
+        <w:rPr>
+          <w:rFonts w:ascii="Consolas" w:hAnsi="Consolas" w:cs="Consolas"/>
+          <w:color w:val="000000"/>
+          <w:sz w:val="20"/>
+          <w:szCs w:val="20"/>
+          <w:highlight w:val="white"/>
+        </w:rPr>
+      </w:pPr>
+      <w:r>
+        <w:rPr>
+          <w:rFonts w:ascii="Consolas" w:hAnsi="Consolas" w:cs="Consolas"/>
+          <w:color w:val="000000"/>
+          <w:sz w:val="20"/>
+          <w:szCs w:val="20"/>
+          <w:highlight w:val="white"/>
+        </w:rPr>
+        <w:t xml:space="preserve">                        </w:t>
+      </w:r>
+      <w:r>
+        <w:rPr>
+          <w:rFonts w:ascii="Consolas" w:hAnsi="Consolas" w:cs="Consolas"/>
+          <w:color w:val="0000FF"/>
+          <w:sz w:val="20"/>
+          <w:szCs w:val="20"/>
+          <w:highlight w:val="white"/>
+        </w:rPr>
+        <w:t>&lt;</w:t>
+      </w:r>
+      <w:proofErr w:type="gramStart"/>
+      <w:r>
+        <w:rPr>
+          <w:rFonts w:ascii="Consolas" w:hAnsi="Consolas" w:cs="Consolas"/>
+          <w:color w:val="800000"/>
+          <w:sz w:val="20"/>
+          <w:szCs w:val="20"/>
+          <w:highlight w:val="white"/>
+        </w:rPr>
+        <w:t>td</w:t>
+      </w:r>
+      <w:proofErr w:type="gramEnd"/>
+      <w:r>
+        <w:rPr>
+          <w:rFonts w:ascii="Consolas" w:hAnsi="Consolas" w:cs="Consolas"/>
+          <w:color w:val="0000FF"/>
+          <w:sz w:val="20"/>
+          <w:szCs w:val="20"/>
+          <w:highlight w:val="white"/>
+        </w:rPr>
+        <w:t>&gt;</w:t>
       </w:r>
       <w:r>
         <w:rPr>
@@ -6073,92 +7030,79 @@
           <w:szCs w:val="20"/>
           <w:highlight w:val="white"/>
         </w:rPr>
-        <w:t>}}</w:t>
-      </w:r>
-      <w:r>
-        <w:rPr>
-          <w:rFonts w:ascii="Consolas" w:hAnsi="Consolas" w:cs="Consolas"/>
-          <w:color w:val="0000FF"/>
-          <w:sz w:val="20"/>
-          <w:szCs w:val="20"/>
-          <w:highlight w:val="white"/>
-        </w:rPr>
-        <w:t>&lt;/</w:t>
-      </w:r>
-      <w:r>
-        <w:rPr>
-          <w:rFonts w:ascii="Consolas" w:hAnsi="Consolas" w:cs="Consolas"/>
-          <w:color w:val="800000"/>
-          <w:sz w:val="20"/>
-          <w:szCs w:val="20"/>
-          <w:highlight w:val="white"/>
-        </w:rPr>
-        <w:t>td</w:t>
-      </w:r>
-      <w:r>
-        <w:rPr>
-          <w:rFonts w:ascii="Consolas" w:hAnsi="Consolas" w:cs="Consolas"/>
-          <w:color w:val="0000FF"/>
-          <w:sz w:val="20"/>
-          <w:szCs w:val="20"/>
-          <w:highlight w:val="white"/>
-        </w:rPr>
-        <w:t>&gt;</w:t>
-      </w:r>
-    </w:p>
-    <w:p>
-      <w:pPr>
-        <w:autoSpaceDE w:val="0"/>
-        <w:autoSpaceDN w:val="0"/>
-        <w:adjustRightInd w:val="0"/>
-        <w:spacing w:after="0" w:line="240" w:lineRule="auto"/>
-        <w:rPr>
-          <w:rFonts w:ascii="Consolas" w:hAnsi="Consolas" w:cs="Consolas"/>
-          <w:color w:val="000000"/>
-          <w:sz w:val="20"/>
-          <w:szCs w:val="20"/>
-          <w:highlight w:val="white"/>
-        </w:rPr>
-      </w:pPr>
-      <w:r>
-        <w:rPr>
-          <w:rFonts w:ascii="Consolas" w:hAnsi="Consolas" w:cs="Consolas"/>
-          <w:color w:val="000000"/>
-          <w:sz w:val="20"/>
-          <w:szCs w:val="20"/>
-          <w:highlight w:val="white"/>
-        </w:rPr>
-        <w:t xml:space="preserve">                        </w:t>
-      </w:r>
-      <w:r>
-        <w:rPr>
-          <w:rFonts w:ascii="Consolas" w:hAnsi="Consolas" w:cs="Consolas"/>
-          <w:color w:val="0000FF"/>
-          <w:sz w:val="20"/>
-          <w:szCs w:val="20"/>
-          <w:highlight w:val="white"/>
-        </w:rPr>
-        <w:t>&lt;</w:t>
-      </w:r>
-      <w:r>
-        <w:rPr>
-          <w:rFonts w:ascii="Consolas" w:hAnsi="Consolas" w:cs="Consolas"/>
-          <w:color w:val="800000"/>
-          <w:sz w:val="20"/>
-          <w:szCs w:val="20"/>
-          <w:highlight w:val="white"/>
-        </w:rPr>
-        <w:t>td</w:t>
-      </w:r>
-      <w:r>
-        <w:rPr>
-          <w:rFonts w:ascii="Consolas" w:hAnsi="Consolas" w:cs="Consolas"/>
-          <w:color w:val="0000FF"/>
-          <w:sz w:val="20"/>
-          <w:szCs w:val="20"/>
-          <w:highlight w:val="white"/>
-        </w:rPr>
-        <w:t>&gt;</w:t>
+        <w:t>{{</w:t>
+      </w:r>
+      <w:r>
+        <w:rPr>
+          <w:rFonts w:ascii="Consolas" w:hAnsi="Consolas" w:cs="Consolas"/>
+          <w:color w:val="000000"/>
+          <w:sz w:val="20"/>
+          <w:szCs w:val="20"/>
+          <w:highlight w:val="white"/>
+        </w:rPr>
+        <w:t xml:space="preserve"> </w:t>
+      </w:r>
+      <w:proofErr w:type="spellStart"/>
+      <w:r>
+        <w:rPr>
+          <w:rFonts w:ascii="Consolas" w:hAnsi="Consolas" w:cs="Consolas"/>
+          <w:color w:val="800080"/>
+          <w:sz w:val="20"/>
+          <w:szCs w:val="20"/>
+          <w:highlight w:val="white"/>
+        </w:rPr>
+        <w:t>movie.releaseDate</w:t>
+      </w:r>
+      <w:proofErr w:type="spellEnd"/>
+      <w:r>
+        <w:rPr>
+          <w:rFonts w:ascii="Consolas" w:hAnsi="Consolas" w:cs="Consolas"/>
+          <w:color w:val="000000"/>
+          <w:sz w:val="20"/>
+          <w:szCs w:val="20"/>
+          <w:highlight w:val="white"/>
+        </w:rPr>
+        <w:t xml:space="preserve"> </w:t>
+      </w:r>
+      <w:r>
+        <w:rPr>
+          <w:rFonts w:ascii="Consolas" w:hAnsi="Consolas" w:cs="Consolas"/>
+          <w:color w:val="800080"/>
+          <w:sz w:val="20"/>
+          <w:szCs w:val="20"/>
+          <w:highlight w:val="white"/>
+        </w:rPr>
+        <w:t>|</w:t>
+      </w:r>
+      <w:r>
+        <w:rPr>
+          <w:rFonts w:ascii="Consolas" w:hAnsi="Consolas" w:cs="Consolas"/>
+          <w:color w:val="000000"/>
+          <w:sz w:val="20"/>
+          <w:szCs w:val="20"/>
+          <w:highlight w:val="white"/>
+        </w:rPr>
+        <w:t xml:space="preserve"> </w:t>
+      </w:r>
+      <w:r>
+        <w:rPr>
+          <w:rFonts w:ascii="Consolas" w:hAnsi="Consolas" w:cs="Consolas"/>
+          <w:color w:val="800080"/>
+          <w:sz w:val="20"/>
+          <w:szCs w:val="20"/>
+          <w:highlight w:val="white"/>
+        </w:rPr>
+        <w:t>date</w:t>
+      </w:r>
+      <w:r>
+        <w:rPr>
+          <w:rFonts w:ascii="Consolas" w:hAnsi="Consolas" w:cs="Consolas"/>
+          <w:color w:val="000000"/>
+          <w:sz w:val="20"/>
+          <w:szCs w:val="20"/>
+          <w:highlight w:val="white"/>
+        </w:rPr>
+        <w:t xml:space="preserve"> </w:t>
       </w:r>
       <w:r>
         <w:rPr>
@@ -6170,67 +7114,94 @@
           <w:szCs w:val="20"/>
           <w:highlight w:val="white"/>
         </w:rPr>
-        <w:t>{{</w:t>
-      </w:r>
-      <w:r>
-        <w:rPr>
-          <w:rFonts w:ascii="Consolas" w:hAnsi="Consolas" w:cs="Consolas"/>
-          <w:color w:val="000000"/>
-          <w:sz w:val="20"/>
-          <w:szCs w:val="20"/>
-          <w:highlight w:val="white"/>
-        </w:rPr>
-        <w:t xml:space="preserve"> </w:t>
-      </w:r>
-      <w:r>
-        <w:rPr>
-          <w:rFonts w:ascii="Consolas" w:hAnsi="Consolas" w:cs="Consolas"/>
-          <w:color w:val="800080"/>
-          <w:sz w:val="20"/>
-          <w:szCs w:val="20"/>
-          <w:highlight w:val="white"/>
-        </w:rPr>
-        <w:t>movie.mpaa</w:t>
-      </w:r>
-      <w:r>
-        <w:rPr>
-          <w:rFonts w:ascii="Consolas" w:hAnsi="Consolas" w:cs="Consolas"/>
-          <w:color w:val="000000"/>
-          <w:sz w:val="20"/>
-          <w:szCs w:val="20"/>
-          <w:highlight w:val="white"/>
-        </w:rPr>
-        <w:t xml:space="preserve"> </w:t>
-      </w:r>
-      <w:r>
-        <w:rPr>
-          <w:rFonts w:ascii="Consolas" w:hAnsi="Consolas" w:cs="Consolas"/>
-          <w:color w:val="800080"/>
-          <w:sz w:val="20"/>
-          <w:szCs w:val="20"/>
-          <w:highlight w:val="white"/>
-        </w:rPr>
-        <w:t>|</w:t>
-      </w:r>
-      <w:r>
-        <w:rPr>
-          <w:rFonts w:ascii="Consolas" w:hAnsi="Consolas" w:cs="Consolas"/>
-          <w:color w:val="000000"/>
-          <w:sz w:val="20"/>
-          <w:szCs w:val="20"/>
-          <w:highlight w:val="white"/>
-        </w:rPr>
-        <w:t xml:space="preserve"> </w:t>
-      </w:r>
-      <w:r>
-        <w:rPr>
-          <w:rFonts w:ascii="Consolas" w:hAnsi="Consolas" w:cs="Consolas"/>
-          <w:color w:val="800080"/>
-          <w:sz w:val="20"/>
-          <w:szCs w:val="20"/>
-          <w:highlight w:val="white"/>
-        </w:rPr>
-        <w:t>uppercase</w:t>
+        <w:t>}}</w:t>
+      </w:r>
+      <w:r>
+        <w:rPr>
+          <w:rFonts w:ascii="Consolas" w:hAnsi="Consolas" w:cs="Consolas"/>
+          <w:color w:val="0000FF"/>
+          <w:sz w:val="20"/>
+          <w:szCs w:val="20"/>
+          <w:highlight w:val="white"/>
+        </w:rPr>
+        <w:t>&lt;/</w:t>
+      </w:r>
+      <w:r>
+        <w:rPr>
+          <w:rFonts w:ascii="Consolas" w:hAnsi="Consolas" w:cs="Consolas"/>
+          <w:color w:val="800000"/>
+          <w:sz w:val="20"/>
+          <w:szCs w:val="20"/>
+          <w:highlight w:val="white"/>
+        </w:rPr>
+        <w:t>td</w:t>
+      </w:r>
+      <w:r>
+        <w:rPr>
+          <w:rFonts w:ascii="Consolas" w:hAnsi="Consolas" w:cs="Consolas"/>
+          <w:color w:val="0000FF"/>
+          <w:sz w:val="20"/>
+          <w:szCs w:val="20"/>
+          <w:highlight w:val="white"/>
+        </w:rPr>
+        <w:t>&gt;</w:t>
+      </w:r>
+    </w:p>
+    <w:p>
+      <w:pPr>
+        <w:autoSpaceDE w:val="0"/>
+        <w:autoSpaceDN w:val="0"/>
+        <w:adjustRightInd w:val="0"/>
+        <w:spacing w:after="0" w:line="240" w:lineRule="auto"/>
+        <w:rPr>
+          <w:rFonts w:ascii="Consolas" w:hAnsi="Consolas" w:cs="Consolas"/>
+          <w:color w:val="000000"/>
+          <w:sz w:val="20"/>
+          <w:szCs w:val="20"/>
+          <w:highlight w:val="white"/>
+        </w:rPr>
+      </w:pPr>
+      <w:r>
+        <w:rPr>
+          <w:rFonts w:ascii="Consolas" w:hAnsi="Consolas" w:cs="Consolas"/>
+          <w:color w:val="000000"/>
+          <w:sz w:val="20"/>
+          <w:szCs w:val="20"/>
+          <w:highlight w:val="white"/>
+        </w:rPr>
+        <w:t xml:space="preserve">                        </w:t>
+      </w:r>
+      <w:r>
+        <w:rPr>
+          <w:rFonts w:ascii="Consolas" w:hAnsi="Consolas" w:cs="Consolas"/>
+          <w:color w:val="0000FF"/>
+          <w:sz w:val="20"/>
+          <w:szCs w:val="20"/>
+          <w:highlight w:val="white"/>
+        </w:rPr>
+        <w:t>&lt;</w:t>
+      </w:r>
+      <w:proofErr w:type="gramStart"/>
+      <w:r>
+        <w:rPr>
+          <w:rFonts w:ascii="Consolas" w:hAnsi="Consolas" w:cs="Consolas"/>
+          <w:color w:val="800000"/>
+          <w:sz w:val="20"/>
+          <w:szCs w:val="20"/>
+          <w:highlight w:val="white"/>
+        </w:rPr>
+        <w:t>td</w:t>
+      </w:r>
+      <w:proofErr w:type="gramEnd"/>
+      <w:r>
+        <w:rPr>
+          <w:rFonts w:ascii="Consolas" w:hAnsi="Consolas" w:cs="Consolas"/>
+          <w:color w:val="0000FF"/>
+          <w:sz w:val="20"/>
+          <w:szCs w:val="20"/>
+          <w:highlight w:val="white"/>
+        </w:rPr>
+        <w:t>&gt;</w:t>
       </w:r>
       <w:r>
         <w:rPr>
@@ -6242,6 +7213,80 @@
           <w:szCs w:val="20"/>
           <w:highlight w:val="white"/>
         </w:rPr>
+        <w:t>{{</w:t>
+      </w:r>
+      <w:r>
+        <w:rPr>
+          <w:rFonts w:ascii="Consolas" w:hAnsi="Consolas" w:cs="Consolas"/>
+          <w:color w:val="000000"/>
+          <w:sz w:val="20"/>
+          <w:szCs w:val="20"/>
+          <w:highlight w:val="white"/>
+        </w:rPr>
+        <w:t xml:space="preserve"> </w:t>
+      </w:r>
+      <w:proofErr w:type="spellStart"/>
+      <w:r>
+        <w:rPr>
+          <w:rFonts w:ascii="Consolas" w:hAnsi="Consolas" w:cs="Consolas"/>
+          <w:color w:val="800080"/>
+          <w:sz w:val="20"/>
+          <w:szCs w:val="20"/>
+          <w:highlight w:val="white"/>
+        </w:rPr>
+        <w:t>movie.mpaa</w:t>
+      </w:r>
+      <w:proofErr w:type="spellEnd"/>
+      <w:r>
+        <w:rPr>
+          <w:rFonts w:ascii="Consolas" w:hAnsi="Consolas" w:cs="Consolas"/>
+          <w:color w:val="000000"/>
+          <w:sz w:val="20"/>
+          <w:szCs w:val="20"/>
+          <w:highlight w:val="white"/>
+        </w:rPr>
+        <w:t xml:space="preserve"> </w:t>
+      </w:r>
+      <w:r>
+        <w:rPr>
+          <w:rFonts w:ascii="Consolas" w:hAnsi="Consolas" w:cs="Consolas"/>
+          <w:color w:val="800080"/>
+          <w:sz w:val="20"/>
+          <w:szCs w:val="20"/>
+          <w:highlight w:val="white"/>
+        </w:rPr>
+        <w:t>|</w:t>
+      </w:r>
+      <w:r>
+        <w:rPr>
+          <w:rFonts w:ascii="Consolas" w:hAnsi="Consolas" w:cs="Consolas"/>
+          <w:color w:val="000000"/>
+          <w:sz w:val="20"/>
+          <w:szCs w:val="20"/>
+          <w:highlight w:val="white"/>
+        </w:rPr>
+        <w:t xml:space="preserve"> </w:t>
+      </w:r>
+      <w:r>
+        <w:rPr>
+          <w:rFonts w:ascii="Consolas" w:hAnsi="Consolas" w:cs="Consolas"/>
+          <w:color w:val="800080"/>
+          <w:sz w:val="20"/>
+          <w:szCs w:val="20"/>
+          <w:highlight w:val="white"/>
+        </w:rPr>
+        <w:t>uppercase</w:t>
+      </w:r>
+      <w:r>
+        <w:rPr>
+          <w:rFonts w:ascii="Consolas" w:hAnsi="Consolas" w:cs="Consolas"/>
+          <w:b/>
+          <w:bCs/>
+          <w:color w:val="000000"/>
+          <w:sz w:val="20"/>
+          <w:szCs w:val="20"/>
+          <w:highlight w:val="white"/>
+        </w:rPr>
         <w:t>}}</w:t>
       </w:r>
       <w:r>
@@ -6309,6 +7354,8 @@
         </w:rPr>
         <w:t>&lt;/</w:t>
       </w:r>
+      <w:proofErr w:type="spellStart"/>
+      <w:proofErr w:type="gramStart"/>
       <w:r>
         <w:rPr>
           <w:rFonts w:ascii="Consolas" w:hAnsi="Consolas" w:cs="Consolas"/>
@@ -6319,6 +7366,8 @@
         </w:rPr>
         <w:t>tr</w:t>
       </w:r>
+      <w:proofErr w:type="spellEnd"/>
+      <w:proofErr w:type="gramEnd"/>
       <w:r>
         <w:rPr>
           <w:rFonts w:ascii="Consolas" w:hAnsi="Consolas" w:cs="Consolas"/>
@@ -6364,6 +7413,7 @@
         </w:rPr>
         <w:t>&lt;/</w:t>
       </w:r>
+      <w:proofErr w:type="spellStart"/>
       <w:r>
         <w:rPr>
           <w:rFonts w:ascii="Consolas" w:hAnsi="Consolas" w:cs="Consolas"/>
@@ -6374,6 +7424,7 @@
         </w:rPr>
         <w:t>tbody</w:t>
       </w:r>
+      <w:proofErr w:type="spellEnd"/>
       <w:r>
         <w:rPr>
           <w:rFonts w:ascii="Consolas" w:hAnsi="Consolas" w:cs="Consolas"/>
@@ -6762,7 +7813,23 @@
         <w:contextualSpacing/>
       </w:pPr>
       <w:r>
-        <w:t xml:space="preserve">Notice the &lt;nav&gt;&lt;/nav&gt; Bootstrap styles added to </w:t>
+        <w:t>Notice the &lt;</w:t>
+      </w:r>
+      <w:proofErr w:type="spellStart"/>
+      <w:r>
+        <w:t>nav</w:t>
+      </w:r>
+      <w:proofErr w:type="spellEnd"/>
+      <w:r>
+        <w:t>&gt;&lt;/</w:t>
+      </w:r>
+      <w:proofErr w:type="spellStart"/>
+      <w:r>
+        <w:t>nav</w:t>
+      </w:r>
+      <w:proofErr w:type="spellEnd"/>
+      <w:r>
+        <w:t xml:space="preserve">&gt; Bootstrap styles added to </w:t>
       </w:r>
       <w:r>
         <w:t>display</w:t>
@@ -6819,10 +7886,7 @@
         <w:t xml:space="preserve">Add the </w:t>
       </w:r>
       <w:r>
-        <w:t>script tag for</w:t>
-      </w:r>
-      <w:r>
-        <w:t xml:space="preserve"> new detail controller: </w:t>
+        <w:t xml:space="preserve">script tag for new detail controller: </w:t>
       </w:r>
       <w:r>
         <w:rPr>
@@ -6855,7 +7919,15 @@
         <w:contextualSpacing/>
       </w:pPr>
       <w:r>
-        <w:t>Add ngRoute as a dependency when defining the movieHunter module.</w:t>
+        <w:t xml:space="preserve">Add </w:t>
+      </w:r>
+      <w:proofErr w:type="spellStart"/>
+      <w:r>
+        <w:t>ngRoute</w:t>
+      </w:r>
+      <w:proofErr w:type="spellEnd"/>
+      <w:r>
+        <w:t xml:space="preserve"> as a dependency when defining the movieHunter module.</w:t>
       </w:r>
     </w:p>
     <w:p>
@@ -6908,8 +7980,6 @@
       <w:r>
         <w:t>Notice the use of the Bootstrap grid columns.</w:t>
       </w:r>
-      <w:bookmarkStart w:id="0" w:name="_GoBack"/>
-      <w:bookmarkEnd w:id="0"/>
     </w:p>
     <w:p>
       <w:pPr>
@@ -7112,10 +8182,7 @@
         <w:t xml:space="preserve">LAB </w:t>
       </w:r>
       <w:r>
-        <w:t>3</w:t>
-      </w:r>
-      <w:r>
-        <w:t xml:space="preserve"> Code</w:t>
+        <w:t>3 Code</w:t>
       </w:r>
     </w:p>
     <w:p>
@@ -7123,10 +8190,7 @@
         <w:pStyle w:val="Heading4"/>
       </w:pPr>
       <w:r>
-        <w:t>index</w:t>
-      </w:r>
-      <w:r>
-        <w:t>.html</w:t>
+        <w:t>index.html</w:t>
       </w:r>
     </w:p>
     <w:p>
@@ -7233,6 +8297,7 @@
         </w:rPr>
         <w:t>&lt;</w:t>
       </w:r>
+      <w:proofErr w:type="gramStart"/>
       <w:r>
         <w:rPr>
           <w:rFonts w:ascii="Lucida Console" w:hAnsi="Lucida Console" w:cs="Lucida Console"/>
@@ -7241,6 +8306,7 @@
         </w:rPr>
         <w:t>div</w:t>
       </w:r>
+      <w:proofErr w:type="gramEnd"/>
       <w:r>
         <w:rPr>
           <w:rFonts w:ascii="Lucida Console" w:hAnsi="Lucida Console" w:cs="Lucida Console"/>
@@ -7381,6 +8447,7 @@
         </w:rPr>
         <w:t>(</w:t>
       </w:r>
+      <w:proofErr w:type="gramStart"/>
       <w:r>
         <w:rPr>
           <w:rFonts w:ascii="Lucida Console" w:hAnsi="Lucida Console" w:cs="Lucida Console"/>
@@ -7391,6 +8458,7 @@
         </w:rPr>
         <w:t>function</w:t>
       </w:r>
+      <w:proofErr w:type="gramEnd"/>
       <w:r>
         <w:rPr>
           <w:rFonts w:ascii="Lucida Console" w:hAnsi="Lucida Console" w:cs="Lucida Console"/>
@@ -7434,7 +8502,29 @@
           <w:szCs w:val="20"/>
           <w:highlight w:val="white"/>
         </w:rPr>
-        <w:t>"use strict"</w:t>
+        <w:t>"</w:t>
+      </w:r>
+      <w:proofErr w:type="gramStart"/>
+      <w:r>
+        <w:rPr>
+          <w:rFonts w:ascii="Lucida Console" w:hAnsi="Lucida Console" w:cs="Lucida Console"/>
+          <w:color w:val="A31515"/>
+          <w:sz w:val="20"/>
+          <w:szCs w:val="20"/>
+          <w:highlight w:val="white"/>
+        </w:rPr>
+        <w:t>use</w:t>
+      </w:r>
+      <w:proofErr w:type="gramEnd"/>
+      <w:r>
+        <w:rPr>
+          <w:rFonts w:ascii="Lucida Console" w:hAnsi="Lucida Console" w:cs="Lucida Console"/>
+          <w:color w:val="A31515"/>
+          <w:sz w:val="20"/>
+          <w:szCs w:val="20"/>
+          <w:highlight w:val="white"/>
+        </w:rPr>
+        <w:t xml:space="preserve"> strict"</w:t>
       </w:r>
       <w:r>
         <w:rPr>
@@ -7486,6 +8576,8 @@
         </w:rPr>
         <w:t xml:space="preserve">    </w:t>
       </w:r>
+      <w:proofErr w:type="spellStart"/>
+      <w:proofErr w:type="gramStart"/>
       <w:r>
         <w:rPr>
           <w:rFonts w:ascii="Lucida Console" w:hAnsi="Lucida Console" w:cs="Lucida Console"/>
@@ -7496,15 +8588,39 @@
         </w:rPr>
         <w:t>var</w:t>
       </w:r>
-      <w:r>
-        <w:rPr>
-          <w:rFonts w:ascii="Lucida Console" w:hAnsi="Lucida Console" w:cs="Lucida Console"/>
-          <w:color w:val="000000"/>
-          <w:sz w:val="20"/>
-          <w:szCs w:val="20"/>
-          <w:highlight w:val="white"/>
-        </w:rPr>
-        <w:t xml:space="preserve"> app = angular.module(</w:t>
+      <w:proofErr w:type="spellEnd"/>
+      <w:proofErr w:type="gramEnd"/>
+      <w:r>
+        <w:rPr>
+          <w:rFonts w:ascii="Lucida Console" w:hAnsi="Lucida Console" w:cs="Lucida Console"/>
+          <w:color w:val="000000"/>
+          <w:sz w:val="20"/>
+          <w:szCs w:val="20"/>
+          <w:highlight w:val="white"/>
+        </w:rPr>
+        <w:t xml:space="preserve"> app = </w:t>
+      </w:r>
+      <w:proofErr w:type="spellStart"/>
+      <w:r>
+        <w:rPr>
+          <w:rFonts w:ascii="Lucida Console" w:hAnsi="Lucida Console" w:cs="Lucida Console"/>
+          <w:color w:val="000000"/>
+          <w:sz w:val="20"/>
+          <w:szCs w:val="20"/>
+          <w:highlight w:val="white"/>
+        </w:rPr>
+        <w:t>angular.module</w:t>
+      </w:r>
+      <w:proofErr w:type="spellEnd"/>
+      <w:r>
+        <w:rPr>
+          <w:rFonts w:ascii="Lucida Console" w:hAnsi="Lucida Console" w:cs="Lucida Console"/>
+          <w:color w:val="000000"/>
+          <w:sz w:val="20"/>
+          <w:szCs w:val="20"/>
+          <w:highlight w:val="white"/>
+        </w:rPr>
+        <w:t>(</w:t>
       </w:r>
       <w:r>
         <w:rPr>
@@ -7535,7 +8651,31 @@
           <w:szCs w:val="20"/>
           <w:highlight w:val="white"/>
         </w:rPr>
-        <w:t>"ngRoute"</w:t>
+        <w:t>"</w:t>
+      </w:r>
+      <w:proofErr w:type="spellStart"/>
+      <w:r>
+        <w:rPr>
+          <w:rFonts w:ascii="Lucida Console" w:hAnsi="Lucida Console" w:cs="Lucida Console"/>
+          <w:b/>
+          <w:color w:val="A31515"/>
+          <w:sz w:val="20"/>
+          <w:szCs w:val="20"/>
+          <w:highlight w:val="white"/>
+        </w:rPr>
+        <w:t>ngRoute</w:t>
+      </w:r>
+      <w:proofErr w:type="spellEnd"/>
+      <w:r>
+        <w:rPr>
+          <w:rFonts w:ascii="Lucida Console" w:hAnsi="Lucida Console" w:cs="Lucida Console"/>
+          <w:b/>
+          <w:color w:val="A31515"/>
+          <w:sz w:val="20"/>
+          <w:szCs w:val="20"/>
+          <w:highlight w:val="white"/>
+        </w:rPr>
+        <w:t>"</w:t>
       </w:r>
       <w:r>
         <w:rPr>
@@ -7585,7 +8725,41 @@
           <w:szCs w:val="20"/>
           <w:highlight w:val="white"/>
         </w:rPr>
-        <w:t xml:space="preserve">    app.config([</w:t>
+        <w:t xml:space="preserve">    </w:t>
+      </w:r>
+      <w:proofErr w:type="spellStart"/>
+      <w:proofErr w:type="gramStart"/>
+      <w:r>
+        <w:rPr>
+          <w:rFonts w:ascii="Lucida Console" w:hAnsi="Lucida Console" w:cs="Lucida Console"/>
+          <w:color w:val="000000"/>
+          <w:sz w:val="20"/>
+          <w:szCs w:val="20"/>
+          <w:highlight w:val="white"/>
+        </w:rPr>
+        <w:t>app.config</w:t>
+      </w:r>
+      <w:proofErr w:type="spellEnd"/>
+      <w:r>
+        <w:rPr>
+          <w:rFonts w:ascii="Lucida Console" w:hAnsi="Lucida Console" w:cs="Lucida Console"/>
+          <w:color w:val="000000"/>
+          <w:sz w:val="20"/>
+          <w:szCs w:val="20"/>
+          <w:highlight w:val="white"/>
+        </w:rPr>
+        <w:t>(</w:t>
+      </w:r>
+      <w:proofErr w:type="gramEnd"/>
+      <w:r>
+        <w:rPr>
+          <w:rFonts w:ascii="Lucida Console" w:hAnsi="Lucida Console" w:cs="Lucida Console"/>
+          <w:color w:val="000000"/>
+          <w:sz w:val="20"/>
+          <w:szCs w:val="20"/>
+          <w:highlight w:val="white"/>
+        </w:rPr>
+        <w:t>[</w:t>
       </w:r>
       <w:r>
         <w:rPr>
@@ -7595,7 +8769,29 @@
           <w:szCs w:val="20"/>
           <w:highlight w:val="white"/>
         </w:rPr>
-        <w:t>"$routeProvider"</w:t>
+        <w:t>"$</w:t>
+      </w:r>
+      <w:proofErr w:type="spellStart"/>
+      <w:r>
+        <w:rPr>
+          <w:rFonts w:ascii="Lucida Console" w:hAnsi="Lucida Console" w:cs="Lucida Console"/>
+          <w:color w:val="A31515"/>
+          <w:sz w:val="20"/>
+          <w:szCs w:val="20"/>
+          <w:highlight w:val="white"/>
+        </w:rPr>
+        <w:t>routeProvider</w:t>
+      </w:r>
+      <w:proofErr w:type="spellEnd"/>
+      <w:r>
+        <w:rPr>
+          <w:rFonts w:ascii="Lucida Console" w:hAnsi="Lucida Console" w:cs="Lucida Console"/>
+          <w:color w:val="A31515"/>
+          <w:sz w:val="20"/>
+          <w:szCs w:val="20"/>
+          <w:highlight w:val="white"/>
+        </w:rPr>
+        <w:t>"</w:t>
       </w:r>
       <w:r>
         <w:rPr>
@@ -7632,6 +8828,7 @@
         </w:rPr>
         <w:t xml:space="preserve">        </w:t>
       </w:r>
+      <w:proofErr w:type="gramStart"/>
       <w:r>
         <w:rPr>
           <w:rFonts w:ascii="Lucida Console" w:hAnsi="Lucida Console" w:cs="Lucida Console"/>
@@ -7642,66 +8839,113 @@
         </w:rPr>
         <w:t>function</w:t>
       </w:r>
-      <w:r>
-        <w:rPr>
-          <w:rFonts w:ascii="Lucida Console" w:hAnsi="Lucida Console" w:cs="Lucida Console"/>
-          <w:color w:val="000000"/>
-          <w:sz w:val="20"/>
-          <w:szCs w:val="20"/>
-          <w:highlight w:val="white"/>
-        </w:rPr>
-        <w:t xml:space="preserve"> ($routeProvider) {</w:t>
-      </w:r>
-    </w:p>
-    <w:p>
-      <w:pPr>
-        <w:autoSpaceDE w:val="0"/>
-        <w:autoSpaceDN w:val="0"/>
-        <w:adjustRightInd w:val="0"/>
-        <w:spacing w:after="0" w:line="240" w:lineRule="auto"/>
-        <w:rPr>
-          <w:rFonts w:ascii="Lucida Console" w:hAnsi="Lucida Console" w:cs="Lucida Console"/>
-          <w:color w:val="000000"/>
-          <w:sz w:val="20"/>
-          <w:szCs w:val="20"/>
-          <w:highlight w:val="white"/>
-        </w:rPr>
-      </w:pPr>
-      <w:r>
-        <w:rPr>
-          <w:rFonts w:ascii="Lucida Console" w:hAnsi="Lucida Console" w:cs="Lucida Console"/>
-          <w:color w:val="000000"/>
-          <w:sz w:val="20"/>
-          <w:szCs w:val="20"/>
-          <w:highlight w:val="white"/>
-        </w:rPr>
-        <w:t xml:space="preserve">            $routeProvider</w:t>
-      </w:r>
-    </w:p>
-    <w:p>
-      <w:pPr>
-        <w:autoSpaceDE w:val="0"/>
-        <w:autoSpaceDN w:val="0"/>
-        <w:adjustRightInd w:val="0"/>
-        <w:spacing w:after="0" w:line="240" w:lineRule="auto"/>
-        <w:rPr>
-          <w:rFonts w:ascii="Lucida Console" w:hAnsi="Lucida Console" w:cs="Lucida Console"/>
-          <w:color w:val="000000"/>
-          <w:sz w:val="20"/>
-          <w:szCs w:val="20"/>
-          <w:highlight w:val="white"/>
-        </w:rPr>
-      </w:pPr>
-      <w:r>
-        <w:rPr>
-          <w:rFonts w:ascii="Lucida Console" w:hAnsi="Lucida Console" w:cs="Lucida Console"/>
-          <w:color w:val="000000"/>
-          <w:sz w:val="20"/>
-          <w:szCs w:val="20"/>
-          <w:highlight w:val="white"/>
-        </w:rPr>
-        <w:t xml:space="preserve">                .when(</w:t>
-      </w:r>
+      <w:proofErr w:type="gramEnd"/>
+      <w:r>
+        <w:rPr>
+          <w:rFonts w:ascii="Lucida Console" w:hAnsi="Lucida Console" w:cs="Lucida Console"/>
+          <w:color w:val="000000"/>
+          <w:sz w:val="20"/>
+          <w:szCs w:val="20"/>
+          <w:highlight w:val="white"/>
+        </w:rPr>
+        <w:t xml:space="preserve"> ($</w:t>
+      </w:r>
+      <w:proofErr w:type="spellStart"/>
+      <w:r>
+        <w:rPr>
+          <w:rFonts w:ascii="Lucida Console" w:hAnsi="Lucida Console" w:cs="Lucida Console"/>
+          <w:color w:val="000000"/>
+          <w:sz w:val="20"/>
+          <w:szCs w:val="20"/>
+          <w:highlight w:val="white"/>
+        </w:rPr>
+        <w:t>routeProvider</w:t>
+      </w:r>
+      <w:proofErr w:type="spellEnd"/>
+      <w:r>
+        <w:rPr>
+          <w:rFonts w:ascii="Lucida Console" w:hAnsi="Lucida Console" w:cs="Lucida Console"/>
+          <w:color w:val="000000"/>
+          <w:sz w:val="20"/>
+          <w:szCs w:val="20"/>
+          <w:highlight w:val="white"/>
+        </w:rPr>
+        <w:t>) {</w:t>
+      </w:r>
+    </w:p>
+    <w:p>
+      <w:pPr>
+        <w:autoSpaceDE w:val="0"/>
+        <w:autoSpaceDN w:val="0"/>
+        <w:adjustRightInd w:val="0"/>
+        <w:spacing w:after="0" w:line="240" w:lineRule="auto"/>
+        <w:rPr>
+          <w:rFonts w:ascii="Lucida Console" w:hAnsi="Lucida Console" w:cs="Lucida Console"/>
+          <w:color w:val="000000"/>
+          <w:sz w:val="20"/>
+          <w:szCs w:val="20"/>
+          <w:highlight w:val="white"/>
+        </w:rPr>
+      </w:pPr>
+      <w:r>
+        <w:rPr>
+          <w:rFonts w:ascii="Lucida Console" w:hAnsi="Lucida Console" w:cs="Lucida Console"/>
+          <w:color w:val="000000"/>
+          <w:sz w:val="20"/>
+          <w:szCs w:val="20"/>
+          <w:highlight w:val="white"/>
+        </w:rPr>
+        <w:t xml:space="preserve">            $</w:t>
+      </w:r>
+      <w:proofErr w:type="spellStart"/>
+      <w:r>
+        <w:rPr>
+          <w:rFonts w:ascii="Lucida Console" w:hAnsi="Lucida Console" w:cs="Lucida Console"/>
+          <w:color w:val="000000"/>
+          <w:sz w:val="20"/>
+          <w:szCs w:val="20"/>
+          <w:highlight w:val="white"/>
+        </w:rPr>
+        <w:t>routeProvider</w:t>
+      </w:r>
+      <w:proofErr w:type="spellEnd"/>
+    </w:p>
+    <w:p>
+      <w:pPr>
+        <w:autoSpaceDE w:val="0"/>
+        <w:autoSpaceDN w:val="0"/>
+        <w:adjustRightInd w:val="0"/>
+        <w:spacing w:after="0" w:line="240" w:lineRule="auto"/>
+        <w:rPr>
+          <w:rFonts w:ascii="Lucida Console" w:hAnsi="Lucida Console" w:cs="Lucida Console"/>
+          <w:color w:val="000000"/>
+          <w:sz w:val="20"/>
+          <w:szCs w:val="20"/>
+          <w:highlight w:val="white"/>
+        </w:rPr>
+      </w:pPr>
+      <w:r>
+        <w:rPr>
+          <w:rFonts w:ascii="Lucida Console" w:hAnsi="Lucida Console" w:cs="Lucida Console"/>
+          <w:color w:val="000000"/>
+          <w:sz w:val="20"/>
+          <w:szCs w:val="20"/>
+          <w:highlight w:val="white"/>
+        </w:rPr>
+        <w:t xml:space="preserve">                .</w:t>
+      </w:r>
+      <w:proofErr w:type="gramStart"/>
+      <w:r>
+        <w:rPr>
+          <w:rFonts w:ascii="Lucida Console" w:hAnsi="Lucida Console" w:cs="Lucida Console"/>
+          <w:color w:val="000000"/>
+          <w:sz w:val="20"/>
+          <w:szCs w:val="20"/>
+          <w:highlight w:val="white"/>
+        </w:rPr>
+        <w:t>when(</w:t>
+      </w:r>
+      <w:proofErr w:type="gramEnd"/>
       <w:r>
         <w:rPr>
           <w:rFonts w:ascii="Lucida Console" w:hAnsi="Lucida Console" w:cs="Lucida Console"/>
@@ -7745,7 +8989,41 @@
           <w:szCs w:val="20"/>
           <w:highlight w:val="white"/>
         </w:rPr>
-        <w:t xml:space="preserve">                    templateUrl : </w:t>
+        <w:t xml:space="preserve">                    </w:t>
+      </w:r>
+      <w:proofErr w:type="spellStart"/>
+      <w:proofErr w:type="gramStart"/>
+      <w:r>
+        <w:rPr>
+          <w:rFonts w:ascii="Lucida Console" w:hAnsi="Lucida Console" w:cs="Lucida Console"/>
+          <w:color w:val="000000"/>
+          <w:sz w:val="20"/>
+          <w:szCs w:val="20"/>
+          <w:highlight w:val="white"/>
+        </w:rPr>
+        <w:t>templateUrl</w:t>
+      </w:r>
+      <w:proofErr w:type="spellEnd"/>
+      <w:r>
+        <w:rPr>
+          <w:rFonts w:ascii="Lucida Console" w:hAnsi="Lucida Console" w:cs="Lucida Console"/>
+          <w:color w:val="000000"/>
+          <w:sz w:val="20"/>
+          <w:szCs w:val="20"/>
+          <w:highlight w:val="white"/>
+        </w:rPr>
+        <w:t xml:space="preserve"> :</w:t>
+      </w:r>
+      <w:proofErr w:type="gramEnd"/>
+      <w:r>
+        <w:rPr>
+          <w:rFonts w:ascii="Lucida Console" w:hAnsi="Lucida Console" w:cs="Lucida Console"/>
+          <w:color w:val="000000"/>
+          <w:sz w:val="20"/>
+          <w:szCs w:val="20"/>
+          <w:highlight w:val="white"/>
+        </w:rPr>
+        <w:t xml:space="preserve"> </w:t>
       </w:r>
       <w:r>
         <w:rPr>
@@ -7805,8 +9083,20 @@
           <w:szCs w:val="20"/>
           <w:highlight w:val="white"/>
         </w:rPr>
-        <w:t xml:space="preserve">                .when(</w:t>
-      </w:r>
+        <w:t xml:space="preserve">                .</w:t>
+      </w:r>
+      <w:proofErr w:type="gramStart"/>
+      <w:r>
+        <w:rPr>
+          <w:rFonts w:ascii="Lucida Console" w:hAnsi="Lucida Console" w:cs="Lucida Console"/>
+          <w:color w:val="000000"/>
+          <w:sz w:val="20"/>
+          <w:szCs w:val="20"/>
+          <w:highlight w:val="white"/>
+        </w:rPr>
+        <w:t>when(</w:t>
+      </w:r>
+      <w:proofErr w:type="gramEnd"/>
       <w:r>
         <w:rPr>
           <w:rFonts w:ascii="Lucida Console" w:hAnsi="Lucida Console" w:cs="Lucida Console"/>
@@ -7815,7 +9105,29 @@
           <w:szCs w:val="20"/>
           <w:highlight w:val="white"/>
         </w:rPr>
-        <w:t>"/searchByTitle"</w:t>
+        <w:t>"/</w:t>
+      </w:r>
+      <w:proofErr w:type="spellStart"/>
+      <w:r>
+        <w:rPr>
+          <w:rFonts w:ascii="Lucida Console" w:hAnsi="Lucida Console" w:cs="Lucida Console"/>
+          <w:color w:val="A31515"/>
+          <w:sz w:val="20"/>
+          <w:szCs w:val="20"/>
+          <w:highlight w:val="white"/>
+        </w:rPr>
+        <w:t>searchByTitle</w:t>
+      </w:r>
+      <w:proofErr w:type="spellEnd"/>
+      <w:r>
+        <w:rPr>
+          <w:rFonts w:ascii="Lucida Console" w:hAnsi="Lucida Console" w:cs="Lucida Console"/>
+          <w:color w:val="A31515"/>
+          <w:sz w:val="20"/>
+          <w:szCs w:val="20"/>
+          <w:highlight w:val="white"/>
+        </w:rPr>
+        <w:t>"</w:t>
       </w:r>
       <w:r>
         <w:rPr>
@@ -7850,7 +9162,41 @@
           <w:szCs w:val="20"/>
           <w:highlight w:val="white"/>
         </w:rPr>
-        <w:t xml:space="preserve">                    templateUrl : </w:t>
+        <w:t xml:space="preserve">                    </w:t>
+      </w:r>
+      <w:proofErr w:type="spellStart"/>
+      <w:proofErr w:type="gramStart"/>
+      <w:r>
+        <w:rPr>
+          <w:rFonts w:ascii="Lucida Console" w:hAnsi="Lucida Console" w:cs="Lucida Console"/>
+          <w:color w:val="000000"/>
+          <w:sz w:val="20"/>
+          <w:szCs w:val="20"/>
+          <w:highlight w:val="white"/>
+        </w:rPr>
+        <w:t>templateUrl</w:t>
+      </w:r>
+      <w:proofErr w:type="spellEnd"/>
+      <w:r>
+        <w:rPr>
+          <w:rFonts w:ascii="Lucida Console" w:hAnsi="Lucida Console" w:cs="Lucida Console"/>
+          <w:color w:val="000000"/>
+          <w:sz w:val="20"/>
+          <w:szCs w:val="20"/>
+          <w:highlight w:val="white"/>
+        </w:rPr>
+        <w:t xml:space="preserve"> :</w:t>
+      </w:r>
+      <w:proofErr w:type="gramEnd"/>
+      <w:r>
+        <w:rPr>
+          <w:rFonts w:ascii="Lucida Console" w:hAnsi="Lucida Console" w:cs="Lucida Console"/>
+          <w:color w:val="000000"/>
+          <w:sz w:val="20"/>
+          <w:szCs w:val="20"/>
+          <w:highlight w:val="white"/>
+        </w:rPr>
+        <w:t xml:space="preserve"> </w:t>
       </w:r>
       <w:r>
         <w:rPr>
@@ -7895,7 +9241,29 @@
           <w:szCs w:val="20"/>
           <w:highlight w:val="white"/>
         </w:rPr>
-        <w:t xml:space="preserve">                    controller : </w:t>
+        <w:t xml:space="preserve">                    </w:t>
+      </w:r>
+      <w:proofErr w:type="gramStart"/>
+      <w:r>
+        <w:rPr>
+          <w:rFonts w:ascii="Lucida Console" w:hAnsi="Lucida Console" w:cs="Lucida Console"/>
+          <w:color w:val="000000"/>
+          <w:sz w:val="20"/>
+          <w:szCs w:val="20"/>
+          <w:highlight w:val="white"/>
+        </w:rPr>
+        <w:t>controller :</w:t>
+      </w:r>
+      <w:proofErr w:type="gramEnd"/>
+      <w:r>
+        <w:rPr>
+          <w:rFonts w:ascii="Lucida Console" w:hAnsi="Lucida Console" w:cs="Lucida Console"/>
+          <w:color w:val="000000"/>
+          <w:sz w:val="20"/>
+          <w:szCs w:val="20"/>
+          <w:highlight w:val="white"/>
+        </w:rPr>
+        <w:t xml:space="preserve"> </w:t>
       </w:r>
       <w:r>
         <w:rPr>
@@ -7905,7 +9273,51 @@
           <w:szCs w:val="20"/>
           <w:highlight w:val="white"/>
         </w:rPr>
-        <w:t>"MovieListCtrl as vm"</w:t>
+        <w:t>"</w:t>
+      </w:r>
+      <w:proofErr w:type="spellStart"/>
+      <w:r>
+        <w:rPr>
+          <w:rFonts w:ascii="Lucida Console" w:hAnsi="Lucida Console" w:cs="Lucida Console"/>
+          <w:color w:val="A31515"/>
+          <w:sz w:val="20"/>
+          <w:szCs w:val="20"/>
+          <w:highlight w:val="white"/>
+        </w:rPr>
+        <w:t>MovieListCtrl</w:t>
+      </w:r>
+      <w:proofErr w:type="spellEnd"/>
+      <w:r>
+        <w:rPr>
+          <w:rFonts w:ascii="Lucida Console" w:hAnsi="Lucida Console" w:cs="Lucida Console"/>
+          <w:color w:val="A31515"/>
+          <w:sz w:val="20"/>
+          <w:szCs w:val="20"/>
+          <w:highlight w:val="white"/>
+        </w:rPr>
+        <w:t xml:space="preserve"> as </w:t>
+      </w:r>
+      <w:proofErr w:type="spellStart"/>
+      <w:r>
+        <w:rPr>
+          <w:rFonts w:ascii="Lucida Console" w:hAnsi="Lucida Console" w:cs="Lucida Console"/>
+          <w:color w:val="A31515"/>
+          <w:sz w:val="20"/>
+          <w:szCs w:val="20"/>
+          <w:highlight w:val="white"/>
+        </w:rPr>
+        <w:t>vm</w:t>
+      </w:r>
+      <w:proofErr w:type="spellEnd"/>
+      <w:r>
+        <w:rPr>
+          <w:rFonts w:ascii="Lucida Console" w:hAnsi="Lucida Console" w:cs="Lucida Console"/>
+          <w:color w:val="A31515"/>
+          <w:sz w:val="20"/>
+          <w:szCs w:val="20"/>
+          <w:highlight w:val="white"/>
+        </w:rPr>
+        <w:t>"</w:t>
       </w:r>
     </w:p>
     <w:p>
@@ -7955,8 +9367,20 @@
           <w:szCs w:val="20"/>
           <w:highlight w:val="white"/>
         </w:rPr>
-        <w:t xml:space="preserve">                .when(</w:t>
-      </w:r>
+        <w:t xml:space="preserve">                .</w:t>
+      </w:r>
+      <w:proofErr w:type="gramStart"/>
+      <w:r>
+        <w:rPr>
+          <w:rFonts w:ascii="Lucida Console" w:hAnsi="Lucida Console" w:cs="Lucida Console"/>
+          <w:color w:val="000000"/>
+          <w:sz w:val="20"/>
+          <w:szCs w:val="20"/>
+          <w:highlight w:val="white"/>
+        </w:rPr>
+        <w:t>when(</w:t>
+      </w:r>
+      <w:proofErr w:type="gramEnd"/>
       <w:r>
         <w:rPr>
           <w:rFonts w:ascii="Lucida Console" w:hAnsi="Lucida Console" w:cs="Lucida Console"/>
@@ -7965,7 +9389,51 @@
           <w:szCs w:val="20"/>
           <w:highlight w:val="white"/>
         </w:rPr>
-        <w:t>"/showDetail/:movieId"</w:t>
+        <w:t>"/</w:t>
+      </w:r>
+      <w:proofErr w:type="spellStart"/>
+      <w:r>
+        <w:rPr>
+          <w:rFonts w:ascii="Lucida Console" w:hAnsi="Lucida Console" w:cs="Lucida Console"/>
+          <w:color w:val="A31515"/>
+          <w:sz w:val="20"/>
+          <w:szCs w:val="20"/>
+          <w:highlight w:val="white"/>
+        </w:rPr>
+        <w:t>showDetail</w:t>
+      </w:r>
+      <w:proofErr w:type="spellEnd"/>
+      <w:r>
+        <w:rPr>
+          <w:rFonts w:ascii="Lucida Console" w:hAnsi="Lucida Console" w:cs="Lucida Console"/>
+          <w:color w:val="A31515"/>
+          <w:sz w:val="20"/>
+          <w:szCs w:val="20"/>
+          <w:highlight w:val="white"/>
+        </w:rPr>
+        <w:t>/:</w:t>
+      </w:r>
+      <w:proofErr w:type="spellStart"/>
+      <w:r>
+        <w:rPr>
+          <w:rFonts w:ascii="Lucida Console" w:hAnsi="Lucida Console" w:cs="Lucida Console"/>
+          <w:color w:val="A31515"/>
+          <w:sz w:val="20"/>
+          <w:szCs w:val="20"/>
+          <w:highlight w:val="white"/>
+        </w:rPr>
+        <w:t>movieId</w:t>
+      </w:r>
+      <w:proofErr w:type="spellEnd"/>
+      <w:r>
+        <w:rPr>
+          <w:rFonts w:ascii="Lucida Console" w:hAnsi="Lucida Console" w:cs="Lucida Console"/>
+          <w:color w:val="A31515"/>
+          <w:sz w:val="20"/>
+          <w:szCs w:val="20"/>
+          <w:highlight w:val="white"/>
+        </w:rPr>
+        <w:t>"</w:t>
       </w:r>
       <w:r>
         <w:rPr>
@@ -8000,7 +9468,41 @@
           <w:szCs w:val="20"/>
           <w:highlight w:val="white"/>
         </w:rPr>
-        <w:t xml:space="preserve">                    templateUrl : </w:t>
+        <w:t xml:space="preserve">                    </w:t>
+      </w:r>
+      <w:proofErr w:type="spellStart"/>
+      <w:proofErr w:type="gramStart"/>
+      <w:r>
+        <w:rPr>
+          <w:rFonts w:ascii="Lucida Console" w:hAnsi="Lucida Console" w:cs="Lucida Console"/>
+          <w:color w:val="000000"/>
+          <w:sz w:val="20"/>
+          <w:szCs w:val="20"/>
+          <w:highlight w:val="white"/>
+        </w:rPr>
+        <w:t>templateUrl</w:t>
+      </w:r>
+      <w:proofErr w:type="spellEnd"/>
+      <w:r>
+        <w:rPr>
+          <w:rFonts w:ascii="Lucida Console" w:hAnsi="Lucida Console" w:cs="Lucida Console"/>
+          <w:color w:val="000000"/>
+          <w:sz w:val="20"/>
+          <w:szCs w:val="20"/>
+          <w:highlight w:val="white"/>
+        </w:rPr>
+        <w:t xml:space="preserve"> :</w:t>
+      </w:r>
+      <w:proofErr w:type="gramEnd"/>
+      <w:r>
+        <w:rPr>
+          <w:rFonts w:ascii="Lucida Console" w:hAnsi="Lucida Console" w:cs="Lucida Console"/>
+          <w:color w:val="000000"/>
+          <w:sz w:val="20"/>
+          <w:szCs w:val="20"/>
+          <w:highlight w:val="white"/>
+        </w:rPr>
+        <w:t xml:space="preserve"> </w:t>
       </w:r>
       <w:r>
         <w:rPr>
@@ -8045,7 +9547,29 @@
           <w:szCs w:val="20"/>
           <w:highlight w:val="white"/>
         </w:rPr>
-        <w:t xml:space="preserve">                    controller : </w:t>
+        <w:t xml:space="preserve">                    </w:t>
+      </w:r>
+      <w:proofErr w:type="gramStart"/>
+      <w:r>
+        <w:rPr>
+          <w:rFonts w:ascii="Lucida Console" w:hAnsi="Lucida Console" w:cs="Lucida Console"/>
+          <w:color w:val="000000"/>
+          <w:sz w:val="20"/>
+          <w:szCs w:val="20"/>
+          <w:highlight w:val="white"/>
+        </w:rPr>
+        <w:t>controller :</w:t>
+      </w:r>
+      <w:proofErr w:type="gramEnd"/>
+      <w:r>
+        <w:rPr>
+          <w:rFonts w:ascii="Lucida Console" w:hAnsi="Lucida Console" w:cs="Lucida Console"/>
+          <w:color w:val="000000"/>
+          <w:sz w:val="20"/>
+          <w:szCs w:val="20"/>
+          <w:highlight w:val="white"/>
+        </w:rPr>
+        <w:t xml:space="preserve"> </w:t>
       </w:r>
       <w:r>
         <w:rPr>
@@ -8055,7 +9579,51 @@
           <w:szCs w:val="20"/>
           <w:highlight w:val="white"/>
         </w:rPr>
-        <w:t>"MovieDetailCtrl as vm"</w:t>
+        <w:t>"</w:t>
+      </w:r>
+      <w:proofErr w:type="spellStart"/>
+      <w:r>
+        <w:rPr>
+          <w:rFonts w:ascii="Lucida Console" w:hAnsi="Lucida Console" w:cs="Lucida Console"/>
+          <w:color w:val="A31515"/>
+          <w:sz w:val="20"/>
+          <w:szCs w:val="20"/>
+          <w:highlight w:val="white"/>
+        </w:rPr>
+        <w:t>MovieDetailCtrl</w:t>
+      </w:r>
+      <w:proofErr w:type="spellEnd"/>
+      <w:r>
+        <w:rPr>
+          <w:rFonts w:ascii="Lucida Console" w:hAnsi="Lucida Console" w:cs="Lucida Console"/>
+          <w:color w:val="A31515"/>
+          <w:sz w:val="20"/>
+          <w:szCs w:val="20"/>
+          <w:highlight w:val="white"/>
+        </w:rPr>
+        <w:t xml:space="preserve"> as </w:t>
+      </w:r>
+      <w:proofErr w:type="spellStart"/>
+      <w:r>
+        <w:rPr>
+          <w:rFonts w:ascii="Lucida Console" w:hAnsi="Lucida Console" w:cs="Lucida Console"/>
+          <w:color w:val="A31515"/>
+          <w:sz w:val="20"/>
+          <w:szCs w:val="20"/>
+          <w:highlight w:val="white"/>
+        </w:rPr>
+        <w:t>vm</w:t>
+      </w:r>
+      <w:proofErr w:type="spellEnd"/>
+      <w:r>
+        <w:rPr>
+          <w:rFonts w:ascii="Lucida Console" w:hAnsi="Lucida Console" w:cs="Lucida Console"/>
+          <w:color w:val="A31515"/>
+          <w:sz w:val="20"/>
+          <w:szCs w:val="20"/>
+          <w:highlight w:val="white"/>
+        </w:rPr>
+        <w:t>"</w:t>
       </w:r>
     </w:p>
     <w:p>
@@ -8105,8 +9673,20 @@
           <w:szCs w:val="20"/>
           <w:highlight w:val="white"/>
         </w:rPr>
-        <w:t xml:space="preserve">                .otherwise(</w:t>
-      </w:r>
+        <w:t xml:space="preserve">                .</w:t>
+      </w:r>
+      <w:proofErr w:type="gramStart"/>
+      <w:r>
+        <w:rPr>
+          <w:rFonts w:ascii="Lucida Console" w:hAnsi="Lucida Console" w:cs="Lucida Console"/>
+          <w:color w:val="000000"/>
+          <w:sz w:val="20"/>
+          <w:szCs w:val="20"/>
+          <w:highlight w:val="white"/>
+        </w:rPr>
+        <w:t>otherwise(</w:t>
+      </w:r>
+      <w:proofErr w:type="gramEnd"/>
       <w:r>
         <w:rPr>
           <w:rFonts w:ascii="Lucida Console" w:hAnsi="Lucida Console" w:cs="Lucida Console"/>
@@ -9725,7 +11305,7 @@
 </file>
 
 <file path=customXml/itemProps1.xml><?xml version="1.0" encoding="utf-8"?>
-<ds:datastoreItem xmlns:ds="http://schemas.openxmlformats.org/officeDocument/2006/customXml" ds:itemID="{A0FEAE76-F1AF-4A95-B5E0-803FE4582EE9}">
+<ds:datastoreItem xmlns:ds="http://schemas.openxmlformats.org/officeDocument/2006/customXml" ds:itemID="{1D352E53-2E30-42B6-A130-0BB51DEBA898}">
   <ds:schemaRefs>
     <ds:schemaRef ds:uri="http://schemas.openxmlformats.org/officeDocument/2006/bibliography"/>
   </ds:schemaRefs>

</xml_diff>

<commit_message>
Lab now adds the directory to the HTML
</commit_message>
<xml_diff>
--- a/HandsOnLabs/LabNotes.docx
+++ b/HandsOnLabs/LabNotes.docx
@@ -188,7 +188,7 @@
         </w:numPr>
       </w:pPr>
       <w:r>
-        <w:t>app.js</w:t>
+        <w:t>movieListView.html</w:t>
       </w:r>
     </w:p>
     <w:p>
@@ -200,7 +200,7 @@
         </w:numPr>
       </w:pPr>
       <w:r>
-        <w:t>Create the “movieHunter” module.</w:t>
+        <w:t>Add a column to display the movie director.</w:t>
       </w:r>
     </w:p>
     <w:p>
@@ -212,7 +212,7 @@
         </w:numPr>
       </w:pPr>
       <w:r>
-        <w:t>movieListCtrl.js</w:t>
+        <w:t>app.js</w:t>
       </w:r>
     </w:p>
     <w:p>
@@ -224,10 +224,19 @@
         </w:numPr>
       </w:pPr>
       <w:r>
-        <w:t>Create the controller</w:t>
-      </w:r>
-      <w:r>
-        <w:t xml:space="preserve"> using the “controller as” syntax.</w:t>
+        <w:t>Create the “movieHunter” module.</w:t>
+      </w:r>
+    </w:p>
+    <w:p>
+      <w:pPr>
+        <w:pStyle w:val="ListParagraph"/>
+        <w:numPr>
+          <w:ilvl w:val="0"/>
+          <w:numId w:val="1"/>
+        </w:numPr>
+      </w:pPr>
+      <w:r>
+        <w:t>movieListCtrl.js</w:t>
       </w:r>
     </w:p>
     <w:p>
@@ -239,6 +248,21 @@
         </w:numPr>
       </w:pPr>
       <w:r>
+        <w:t>Create the controller</w:t>
+      </w:r>
+      <w:r>
+        <w:t xml:space="preserve"> using the “controller as” syntax.</w:t>
+      </w:r>
+    </w:p>
+    <w:p>
+      <w:pPr>
+        <w:pStyle w:val="ListParagraph"/>
+        <w:numPr>
+          <w:ilvl w:val="1"/>
+          <w:numId w:val="1"/>
+        </w:numPr>
+      </w:pPr>
+      <w:r>
         <w:t xml:space="preserve">Use </w:t>
       </w:r>
       <w:r>
@@ -284,7 +308,13 @@
         </w:numPr>
       </w:pPr>
       <w:r>
-        <w:t>The movies should appear.</w:t>
+        <w:t xml:space="preserve">The </w:t>
+      </w:r>
+      <w:r>
+        <w:t xml:space="preserve">list of </w:t>
+      </w:r>
+      <w:r>
+        <w:t>movies should appear.</w:t>
       </w:r>
     </w:p>
     <w:p>
@@ -374,154 +404,2152 @@
     </w:p>
     <w:p>
       <w:pPr>
-        <w:pStyle w:val="Heading4"/>
-      </w:pPr>
-      <w:r>
-        <w:t>app.js</w:t>
-      </w:r>
-    </w:p>
-    <w:p>
-      <w:pPr>
-        <w:autoSpaceDE w:val="0"/>
-        <w:autoSpaceDN w:val="0"/>
-        <w:adjustRightInd w:val="0"/>
-        <w:spacing w:after="0" w:line="240" w:lineRule="auto"/>
-        <w:rPr>
-          <w:rFonts w:ascii="Lucida Console" w:hAnsi="Lucida Console" w:cs="Lucida Console"/>
-          <w:color w:val="000000"/>
-          <w:highlight w:val="white"/>
-        </w:rPr>
-      </w:pPr>
-    </w:p>
-    <w:p>
-      <w:pPr>
-        <w:autoSpaceDE w:val="0"/>
-        <w:autoSpaceDN w:val="0"/>
-        <w:adjustRightInd w:val="0"/>
-        <w:spacing w:after="0" w:line="240" w:lineRule="auto"/>
-        <w:rPr>
-          <w:rFonts w:ascii="Lucida Console" w:hAnsi="Lucida Console" w:cs="Lucida Console"/>
-          <w:color w:val="000000"/>
-          <w:highlight w:val="white"/>
-        </w:rPr>
-      </w:pPr>
-      <w:r>
-        <w:rPr>
-          <w:rFonts w:ascii="Lucida Console" w:hAnsi="Lucida Console" w:cs="Lucida Console"/>
-          <w:color w:val="000000"/>
-          <w:highlight w:val="white"/>
-        </w:rPr>
-        <w:t>(</w:t>
-      </w:r>
-      <w:proofErr w:type="gramStart"/>
-      <w:r>
-        <w:rPr>
-          <w:rFonts w:ascii="Lucida Console" w:hAnsi="Lucida Console" w:cs="Lucida Console"/>
-          <w:color w:val="0000FF"/>
-          <w:highlight w:val="white"/>
-        </w:rPr>
-        <w:t>function</w:t>
-      </w:r>
-      <w:proofErr w:type="gramEnd"/>
-      <w:r>
-        <w:rPr>
-          <w:rFonts w:ascii="Lucida Console" w:hAnsi="Lucida Console" w:cs="Lucida Console"/>
-          <w:color w:val="000000"/>
-          <w:highlight w:val="white"/>
-        </w:rPr>
-        <w:t xml:space="preserve"> () {</w:t>
-      </w:r>
-    </w:p>
-    <w:p>
-      <w:pPr>
-        <w:autoSpaceDE w:val="0"/>
-        <w:autoSpaceDN w:val="0"/>
-        <w:adjustRightInd w:val="0"/>
-        <w:spacing w:after="0" w:line="240" w:lineRule="auto"/>
-        <w:rPr>
-          <w:rFonts w:ascii="Lucida Console" w:hAnsi="Lucida Console" w:cs="Lucida Console"/>
-          <w:color w:val="000000"/>
-          <w:highlight w:val="white"/>
-        </w:rPr>
-      </w:pPr>
-      <w:r>
-        <w:rPr>
-          <w:rFonts w:ascii="Lucida Console" w:hAnsi="Lucida Console" w:cs="Lucida Console"/>
-          <w:color w:val="000000"/>
-          <w:highlight w:val="white"/>
-        </w:rPr>
-        <w:t xml:space="preserve">    </w:t>
-      </w:r>
-      <w:r>
-        <w:rPr>
-          <w:rFonts w:ascii="Lucida Console" w:hAnsi="Lucida Console" w:cs="Lucida Console"/>
-          <w:color w:val="A31515"/>
-          <w:highlight w:val="white"/>
-        </w:rPr>
-        <w:t>"</w:t>
-      </w:r>
-      <w:proofErr w:type="gramStart"/>
-      <w:r>
-        <w:rPr>
-          <w:rFonts w:ascii="Lucida Console" w:hAnsi="Lucida Console" w:cs="Lucida Console"/>
-          <w:color w:val="A31515"/>
-          <w:highlight w:val="white"/>
-        </w:rPr>
-        <w:t>use</w:t>
-      </w:r>
-      <w:proofErr w:type="gramEnd"/>
-      <w:r>
-        <w:rPr>
-          <w:rFonts w:ascii="Lucida Console" w:hAnsi="Lucida Console" w:cs="Lucida Console"/>
-          <w:color w:val="A31515"/>
-          <w:highlight w:val="white"/>
-        </w:rPr>
-        <w:t xml:space="preserve"> strict"</w:t>
-      </w:r>
-      <w:r>
-        <w:rPr>
-          <w:rFonts w:ascii="Lucida Console" w:hAnsi="Lucida Console" w:cs="Lucida Console"/>
-          <w:color w:val="000000"/>
-          <w:highlight w:val="white"/>
-        </w:rPr>
-        <w:t>;</w:t>
-      </w:r>
-    </w:p>
-    <w:p>
-      <w:pPr>
-        <w:autoSpaceDE w:val="0"/>
-        <w:autoSpaceDN w:val="0"/>
-        <w:adjustRightInd w:val="0"/>
-        <w:spacing w:after="0" w:line="240" w:lineRule="auto"/>
-        <w:rPr>
-          <w:rFonts w:ascii="Lucida Console" w:hAnsi="Lucida Console" w:cs="Lucida Console"/>
-          <w:color w:val="000000"/>
-          <w:highlight w:val="white"/>
-        </w:rPr>
-      </w:pPr>
-      <w:r>
-        <w:rPr>
-          <w:rFonts w:ascii="Lucida Console" w:hAnsi="Lucida Console" w:cs="Lucida Console"/>
-          <w:color w:val="000000"/>
-          <w:highlight w:val="white"/>
-        </w:rPr>
-        <w:t xml:space="preserve">    </w:t>
+        <w:rPr>
+          <w:rFonts w:asciiTheme="majorHAnsi" w:eastAsiaTheme="majorEastAsia" w:hAnsiTheme="majorHAnsi" w:cstheme="majorBidi"/>
+          <w:i/>
+          <w:iCs/>
+          <w:color w:val="2E74B5" w:themeColor="accent1" w:themeShade="BF"/>
+        </w:rPr>
+      </w:pPr>
+      <w:r>
+        <w:rPr>
+          <w:rFonts w:asciiTheme="majorHAnsi" w:eastAsiaTheme="majorEastAsia" w:hAnsiTheme="majorHAnsi" w:cstheme="majorBidi"/>
+          <w:i/>
+          <w:iCs/>
+          <w:color w:val="2E74B5" w:themeColor="accent1" w:themeShade="BF"/>
+        </w:rPr>
+        <w:t>movieListCtrl.</w:t>
+      </w:r>
+      <w:r>
+        <w:rPr>
+          <w:rFonts w:asciiTheme="majorHAnsi" w:eastAsiaTheme="majorEastAsia" w:hAnsiTheme="majorHAnsi" w:cstheme="majorBidi"/>
+          <w:i/>
+          <w:iCs/>
+          <w:color w:val="2E74B5" w:themeColor="accent1" w:themeShade="BF"/>
+        </w:rPr>
+        <w:t>html</w:t>
+      </w:r>
+    </w:p>
+    <w:p>
+      <w:pPr>
+        <w:autoSpaceDE w:val="0"/>
+        <w:autoSpaceDN w:val="0"/>
+        <w:adjustRightInd w:val="0"/>
+        <w:spacing w:after="0" w:line="240" w:lineRule="auto"/>
+        <w:rPr>
+          <w:rFonts w:ascii="Lucida Console" w:hAnsi="Lucida Console" w:cs="Lucida Console"/>
+          <w:color w:val="767171" w:themeColor="background2" w:themeShade="80"/>
+          <w:sz w:val="18"/>
+          <w:szCs w:val="18"/>
+          <w:highlight w:val="white"/>
+        </w:rPr>
+      </w:pPr>
+      <w:r>
+        <w:rPr>
+          <w:rFonts w:ascii="Lucida Console" w:hAnsi="Lucida Console" w:cs="Lucida Console"/>
+          <w:color w:val="767171" w:themeColor="background2" w:themeShade="80"/>
+          <w:sz w:val="18"/>
+          <w:szCs w:val="18"/>
+          <w:highlight w:val="white"/>
+        </w:rPr>
+        <w:t>&lt;table ng-if="</w:t>
+      </w:r>
+      <w:proofErr w:type="spellStart"/>
+      <w:r>
+        <w:rPr>
+          <w:rFonts w:ascii="Lucida Console" w:hAnsi="Lucida Console" w:cs="Lucida Console"/>
+          <w:color w:val="767171" w:themeColor="background2" w:themeShade="80"/>
+          <w:sz w:val="18"/>
+          <w:szCs w:val="18"/>
+          <w:highlight w:val="white"/>
+        </w:rPr>
+        <w:t>vm.movies.length</w:t>
+      </w:r>
+      <w:proofErr w:type="spellEnd"/>
+      <w:r>
+        <w:rPr>
+          <w:rFonts w:ascii="Lucida Console" w:hAnsi="Lucida Console" w:cs="Lucida Console"/>
+          <w:color w:val="767171" w:themeColor="background2" w:themeShade="80"/>
+          <w:sz w:val="18"/>
+          <w:szCs w:val="18"/>
+          <w:highlight w:val="white"/>
+        </w:rPr>
+        <w:t>"&gt;</w:t>
+      </w:r>
+    </w:p>
+    <w:p>
+      <w:pPr>
+        <w:autoSpaceDE w:val="0"/>
+        <w:autoSpaceDN w:val="0"/>
+        <w:adjustRightInd w:val="0"/>
+        <w:spacing w:after="0" w:line="240" w:lineRule="auto"/>
+        <w:rPr>
+          <w:rFonts w:ascii="Lucida Console" w:hAnsi="Lucida Console" w:cs="Lucida Console"/>
+          <w:color w:val="767171" w:themeColor="background2" w:themeShade="80"/>
+          <w:sz w:val="18"/>
+          <w:szCs w:val="18"/>
+          <w:highlight w:val="white"/>
+        </w:rPr>
+      </w:pPr>
+      <w:r>
+        <w:rPr>
+          <w:rFonts w:ascii="Lucida Console" w:hAnsi="Lucida Console" w:cs="Lucida Console"/>
+          <w:color w:val="767171" w:themeColor="background2" w:themeShade="80"/>
+          <w:sz w:val="18"/>
+          <w:szCs w:val="18"/>
+          <w:highlight w:val="white"/>
+        </w:rPr>
+        <w:t xml:space="preserve">    &lt;</w:t>
       </w:r>
       <w:proofErr w:type="spellStart"/>
       <w:proofErr w:type="gramStart"/>
       <w:r>
         <w:rPr>
           <w:rFonts w:ascii="Lucida Console" w:hAnsi="Lucida Console" w:cs="Lucida Console"/>
-          <w:color w:val="0000FF"/>
-          <w:highlight w:val="white"/>
-        </w:rPr>
-        <w:t>var</w:t>
+          <w:color w:val="767171" w:themeColor="background2" w:themeShade="80"/>
+          <w:sz w:val="18"/>
+          <w:szCs w:val="18"/>
+          <w:highlight w:val="white"/>
+        </w:rPr>
+        <w:t>thead</w:t>
       </w:r>
       <w:proofErr w:type="spellEnd"/>
       <w:proofErr w:type="gramEnd"/>
       <w:r>
         <w:rPr>
           <w:rFonts w:ascii="Lucida Console" w:hAnsi="Lucida Console" w:cs="Lucida Console"/>
+          <w:color w:val="767171" w:themeColor="background2" w:themeShade="80"/>
+          <w:sz w:val="18"/>
+          <w:szCs w:val="18"/>
+          <w:highlight w:val="white"/>
+        </w:rPr>
+        <w:t>&gt;</w:t>
+      </w:r>
+    </w:p>
+    <w:p>
+      <w:pPr>
+        <w:autoSpaceDE w:val="0"/>
+        <w:autoSpaceDN w:val="0"/>
+        <w:adjustRightInd w:val="0"/>
+        <w:spacing w:after="0" w:line="240" w:lineRule="auto"/>
+        <w:rPr>
+          <w:rFonts w:ascii="Lucida Console" w:hAnsi="Lucida Console" w:cs="Lucida Console"/>
+          <w:color w:val="767171" w:themeColor="background2" w:themeShade="80"/>
+          <w:sz w:val="18"/>
+          <w:szCs w:val="18"/>
+          <w:highlight w:val="white"/>
+        </w:rPr>
+      </w:pPr>
+      <w:r>
+        <w:rPr>
+          <w:rFonts w:ascii="Lucida Console" w:hAnsi="Lucida Console" w:cs="Lucida Console"/>
+          <w:color w:val="767171" w:themeColor="background2" w:themeShade="80"/>
+          <w:sz w:val="18"/>
+          <w:szCs w:val="18"/>
+          <w:highlight w:val="white"/>
+        </w:rPr>
+        <w:t xml:space="preserve">        &lt;</w:t>
+      </w:r>
+      <w:proofErr w:type="spellStart"/>
+      <w:proofErr w:type="gramStart"/>
+      <w:r>
+        <w:rPr>
+          <w:rFonts w:ascii="Lucida Console" w:hAnsi="Lucida Console" w:cs="Lucida Console"/>
+          <w:color w:val="767171" w:themeColor="background2" w:themeShade="80"/>
+          <w:sz w:val="18"/>
+          <w:szCs w:val="18"/>
+          <w:highlight w:val="white"/>
+        </w:rPr>
+        <w:t>tr</w:t>
+      </w:r>
+      <w:proofErr w:type="spellEnd"/>
+      <w:proofErr w:type="gramEnd"/>
+      <w:r>
+        <w:rPr>
+          <w:rFonts w:ascii="Lucida Console" w:hAnsi="Lucida Console" w:cs="Lucida Console"/>
+          <w:color w:val="767171" w:themeColor="background2" w:themeShade="80"/>
+          <w:sz w:val="18"/>
+          <w:szCs w:val="18"/>
+          <w:highlight w:val="white"/>
+        </w:rPr>
+        <w:t>&gt;</w:t>
+      </w:r>
+    </w:p>
+    <w:p>
+      <w:pPr>
+        <w:autoSpaceDE w:val="0"/>
+        <w:autoSpaceDN w:val="0"/>
+        <w:adjustRightInd w:val="0"/>
+        <w:spacing w:after="0" w:line="240" w:lineRule="auto"/>
+        <w:rPr>
+          <w:rFonts w:ascii="Lucida Console" w:hAnsi="Lucida Console" w:cs="Lucida Console"/>
+          <w:color w:val="767171" w:themeColor="background2" w:themeShade="80"/>
+          <w:sz w:val="18"/>
+          <w:szCs w:val="18"/>
+          <w:highlight w:val="white"/>
+        </w:rPr>
+      </w:pPr>
+      <w:r>
+        <w:rPr>
+          <w:rFonts w:ascii="Lucida Console" w:hAnsi="Lucida Console" w:cs="Lucida Console"/>
+          <w:color w:val="767171" w:themeColor="background2" w:themeShade="80"/>
+          <w:sz w:val="18"/>
+          <w:szCs w:val="18"/>
+          <w:highlight w:val="white"/>
+        </w:rPr>
+        <w:t xml:space="preserve">            &lt;</w:t>
+      </w:r>
+      <w:proofErr w:type="gramStart"/>
+      <w:r>
+        <w:rPr>
+          <w:rFonts w:ascii="Lucida Console" w:hAnsi="Lucida Console" w:cs="Lucida Console"/>
+          <w:color w:val="767171" w:themeColor="background2" w:themeShade="80"/>
+          <w:sz w:val="18"/>
+          <w:szCs w:val="18"/>
+          <w:highlight w:val="white"/>
+        </w:rPr>
+        <w:t>td</w:t>
+      </w:r>
+      <w:proofErr w:type="gramEnd"/>
+      <w:r>
+        <w:rPr>
+          <w:rFonts w:ascii="Lucida Console" w:hAnsi="Lucida Console" w:cs="Lucida Console"/>
+          <w:color w:val="767171" w:themeColor="background2" w:themeShade="80"/>
+          <w:sz w:val="18"/>
+          <w:szCs w:val="18"/>
+          <w:highlight w:val="white"/>
+        </w:rPr>
+        <w:t>&gt;</w:t>
+      </w:r>
+    </w:p>
+    <w:p>
+      <w:pPr>
+        <w:autoSpaceDE w:val="0"/>
+        <w:autoSpaceDN w:val="0"/>
+        <w:adjustRightInd w:val="0"/>
+        <w:spacing w:after="0" w:line="240" w:lineRule="auto"/>
+        <w:rPr>
+          <w:rFonts w:ascii="Lucida Console" w:hAnsi="Lucida Console" w:cs="Lucida Console"/>
+          <w:color w:val="767171" w:themeColor="background2" w:themeShade="80"/>
+          <w:sz w:val="18"/>
+          <w:szCs w:val="18"/>
+          <w:highlight w:val="white"/>
+        </w:rPr>
+      </w:pPr>
+      <w:r>
+        <w:rPr>
+          <w:rFonts w:ascii="Lucida Console" w:hAnsi="Lucida Console" w:cs="Lucida Console"/>
+          <w:color w:val="767171" w:themeColor="background2" w:themeShade="80"/>
+          <w:sz w:val="18"/>
+          <w:szCs w:val="18"/>
+          <w:highlight w:val="white"/>
+        </w:rPr>
+        <w:t xml:space="preserve">                &lt;button type="button"</w:t>
+      </w:r>
+    </w:p>
+    <w:p>
+      <w:pPr>
+        <w:autoSpaceDE w:val="0"/>
+        <w:autoSpaceDN w:val="0"/>
+        <w:adjustRightInd w:val="0"/>
+        <w:spacing w:after="0" w:line="240" w:lineRule="auto"/>
+        <w:rPr>
+          <w:rFonts w:ascii="Lucida Console" w:hAnsi="Lucida Console" w:cs="Lucida Console"/>
+          <w:color w:val="767171" w:themeColor="background2" w:themeShade="80"/>
+          <w:sz w:val="18"/>
+          <w:szCs w:val="18"/>
+          <w:highlight w:val="white"/>
+        </w:rPr>
+      </w:pPr>
+      <w:r>
+        <w:rPr>
+          <w:rFonts w:ascii="Lucida Console" w:hAnsi="Lucida Console" w:cs="Lucida Console"/>
+          <w:color w:val="767171" w:themeColor="background2" w:themeShade="80"/>
+          <w:sz w:val="18"/>
+          <w:szCs w:val="18"/>
+          <w:highlight w:val="white"/>
+        </w:rPr>
+        <w:t xml:space="preserve">                        </w:t>
+      </w:r>
+      <w:proofErr w:type="gramStart"/>
+      <w:r>
+        <w:rPr>
+          <w:rFonts w:ascii="Lucida Console" w:hAnsi="Lucida Console" w:cs="Lucida Console"/>
+          <w:color w:val="767171" w:themeColor="background2" w:themeShade="80"/>
+          <w:sz w:val="18"/>
+          <w:szCs w:val="18"/>
+          <w:highlight w:val="white"/>
+        </w:rPr>
+        <w:t>ng-click</w:t>
+      </w:r>
+      <w:proofErr w:type="gramEnd"/>
+      <w:r>
+        <w:rPr>
+          <w:rFonts w:ascii="Lucida Console" w:hAnsi="Lucida Console" w:cs="Lucida Console"/>
+          <w:color w:val="767171" w:themeColor="background2" w:themeShade="80"/>
+          <w:sz w:val="18"/>
+          <w:szCs w:val="18"/>
+          <w:highlight w:val="white"/>
+        </w:rPr>
+        <w:t>="</w:t>
+      </w:r>
+      <w:proofErr w:type="spellStart"/>
+      <w:r>
+        <w:rPr>
+          <w:rFonts w:ascii="Lucida Console" w:hAnsi="Lucida Console" w:cs="Lucida Console"/>
+          <w:color w:val="767171" w:themeColor="background2" w:themeShade="80"/>
+          <w:sz w:val="18"/>
+          <w:szCs w:val="18"/>
+          <w:highlight w:val="white"/>
+        </w:rPr>
+        <w:t>vm.toggleImage</w:t>
+      </w:r>
+      <w:proofErr w:type="spellEnd"/>
+      <w:r>
+        <w:rPr>
+          <w:rFonts w:ascii="Lucida Console" w:hAnsi="Lucida Console" w:cs="Lucida Console"/>
+          <w:color w:val="767171" w:themeColor="background2" w:themeShade="80"/>
+          <w:sz w:val="18"/>
+          <w:szCs w:val="18"/>
+          <w:highlight w:val="white"/>
+        </w:rPr>
+        <w:t>()"&gt;</w:t>
+      </w:r>
+    </w:p>
+    <w:p>
+      <w:pPr>
+        <w:autoSpaceDE w:val="0"/>
+        <w:autoSpaceDN w:val="0"/>
+        <w:adjustRightInd w:val="0"/>
+        <w:spacing w:after="0" w:line="240" w:lineRule="auto"/>
+        <w:rPr>
+          <w:rFonts w:ascii="Lucida Console" w:hAnsi="Lucida Console" w:cs="Lucida Console"/>
+          <w:color w:val="767171" w:themeColor="background2" w:themeShade="80"/>
+          <w:sz w:val="18"/>
+          <w:szCs w:val="18"/>
+          <w:highlight w:val="white"/>
+        </w:rPr>
+      </w:pPr>
+      <w:r>
+        <w:rPr>
+          <w:rFonts w:ascii="Lucida Console" w:hAnsi="Lucida Console" w:cs="Lucida Console"/>
+          <w:color w:val="767171" w:themeColor="background2" w:themeShade="80"/>
+          <w:sz w:val="18"/>
+          <w:szCs w:val="18"/>
+          <w:highlight w:val="white"/>
+        </w:rPr>
+        <w:t xml:space="preserve">                    </w:t>
+      </w:r>
+      <w:r>
+        <w:rPr>
+          <w:rFonts w:ascii="Lucida Console" w:hAnsi="Lucida Console" w:cs="Lucida Console"/>
+          <w:b/>
+          <w:bCs/>
+          <w:color w:val="767171" w:themeColor="background2" w:themeShade="80"/>
+          <w:sz w:val="18"/>
+          <w:szCs w:val="18"/>
+          <w:highlight w:val="white"/>
+        </w:rPr>
+        <w:t>{{</w:t>
+      </w:r>
+      <w:proofErr w:type="spellStart"/>
+      <w:proofErr w:type="gramStart"/>
+      <w:r>
+        <w:rPr>
+          <w:rFonts w:ascii="Lucida Console" w:hAnsi="Lucida Console" w:cs="Lucida Console"/>
+          <w:color w:val="767171" w:themeColor="background2" w:themeShade="80"/>
+          <w:sz w:val="18"/>
+          <w:szCs w:val="18"/>
+          <w:highlight w:val="white"/>
+        </w:rPr>
+        <w:t>vm.showImage</w:t>
+      </w:r>
+      <w:proofErr w:type="spellEnd"/>
+      <w:r>
+        <w:rPr>
+          <w:rFonts w:ascii="Lucida Console" w:hAnsi="Lucida Console" w:cs="Lucida Console"/>
+          <w:color w:val="767171" w:themeColor="background2" w:themeShade="80"/>
+          <w:sz w:val="18"/>
+          <w:szCs w:val="18"/>
+          <w:highlight w:val="white"/>
+        </w:rPr>
+        <w:t xml:space="preserve"> ?</w:t>
+      </w:r>
+      <w:proofErr w:type="gramEnd"/>
+      <w:r>
+        <w:rPr>
+          <w:rFonts w:ascii="Lucida Console" w:hAnsi="Lucida Console" w:cs="Lucida Console"/>
+          <w:color w:val="767171" w:themeColor="background2" w:themeShade="80"/>
+          <w:sz w:val="18"/>
+          <w:szCs w:val="18"/>
+          <w:highlight w:val="white"/>
+        </w:rPr>
+        <w:t xml:space="preserve"> "Hide</w:t>
+      </w:r>
+      <w:proofErr w:type="gramStart"/>
+      <w:r>
+        <w:rPr>
+          <w:rFonts w:ascii="Lucida Console" w:hAnsi="Lucida Console" w:cs="Lucida Console"/>
+          <w:color w:val="767171" w:themeColor="background2" w:themeShade="80"/>
+          <w:sz w:val="18"/>
+          <w:szCs w:val="18"/>
+          <w:highlight w:val="white"/>
+        </w:rPr>
+        <w:t>" :</w:t>
+      </w:r>
+      <w:proofErr w:type="gramEnd"/>
+      <w:r>
+        <w:rPr>
+          <w:rFonts w:ascii="Lucida Console" w:hAnsi="Lucida Console" w:cs="Lucida Console"/>
+          <w:color w:val="767171" w:themeColor="background2" w:themeShade="80"/>
+          <w:sz w:val="18"/>
+          <w:szCs w:val="18"/>
+          <w:highlight w:val="white"/>
+        </w:rPr>
+        <w:t xml:space="preserve"> "Show"</w:t>
+      </w:r>
+      <w:r>
+        <w:rPr>
+          <w:rFonts w:ascii="Lucida Console" w:hAnsi="Lucida Console" w:cs="Lucida Console"/>
+          <w:b/>
+          <w:bCs/>
+          <w:color w:val="767171" w:themeColor="background2" w:themeShade="80"/>
+          <w:sz w:val="18"/>
+          <w:szCs w:val="18"/>
+          <w:highlight w:val="white"/>
+        </w:rPr>
+        <w:t>}}</w:t>
+      </w:r>
+      <w:r>
+        <w:rPr>
+          <w:rFonts w:ascii="Lucida Console" w:hAnsi="Lucida Console" w:cs="Lucida Console"/>
+          <w:color w:val="767171" w:themeColor="background2" w:themeShade="80"/>
+          <w:sz w:val="18"/>
+          <w:szCs w:val="18"/>
+          <w:highlight w:val="white"/>
+        </w:rPr>
+        <w:t xml:space="preserve"> Poster</w:t>
+      </w:r>
+    </w:p>
+    <w:p>
+      <w:pPr>
+        <w:autoSpaceDE w:val="0"/>
+        <w:autoSpaceDN w:val="0"/>
+        <w:adjustRightInd w:val="0"/>
+        <w:spacing w:after="0" w:line="240" w:lineRule="auto"/>
+        <w:rPr>
+          <w:rFonts w:ascii="Lucida Console" w:hAnsi="Lucida Console" w:cs="Lucida Console"/>
+          <w:color w:val="767171" w:themeColor="background2" w:themeShade="80"/>
+          <w:sz w:val="18"/>
+          <w:szCs w:val="18"/>
+          <w:highlight w:val="white"/>
+        </w:rPr>
+      </w:pPr>
+      <w:r>
+        <w:rPr>
+          <w:rFonts w:ascii="Lucida Console" w:hAnsi="Lucida Console" w:cs="Lucida Console"/>
+          <w:color w:val="767171" w:themeColor="background2" w:themeShade="80"/>
+          <w:sz w:val="18"/>
+          <w:szCs w:val="18"/>
+          <w:highlight w:val="white"/>
+        </w:rPr>
+        <w:t xml:space="preserve">                &lt;/button&gt;</w:t>
+      </w:r>
+    </w:p>
+    <w:p>
+      <w:pPr>
+        <w:autoSpaceDE w:val="0"/>
+        <w:autoSpaceDN w:val="0"/>
+        <w:adjustRightInd w:val="0"/>
+        <w:spacing w:after="0" w:line="240" w:lineRule="auto"/>
+        <w:rPr>
+          <w:rFonts w:ascii="Lucida Console" w:hAnsi="Lucida Console" w:cs="Lucida Console"/>
+          <w:color w:val="767171" w:themeColor="background2" w:themeShade="80"/>
+          <w:sz w:val="18"/>
+          <w:szCs w:val="18"/>
+          <w:highlight w:val="white"/>
+        </w:rPr>
+      </w:pPr>
+      <w:r>
+        <w:rPr>
+          <w:rFonts w:ascii="Lucida Console" w:hAnsi="Lucida Console" w:cs="Lucida Console"/>
+          <w:color w:val="767171" w:themeColor="background2" w:themeShade="80"/>
+          <w:sz w:val="18"/>
+          <w:szCs w:val="18"/>
+          <w:highlight w:val="white"/>
+        </w:rPr>
+        <w:t xml:space="preserve">            &lt;/td&gt;</w:t>
+      </w:r>
+    </w:p>
+    <w:p>
+      <w:pPr>
+        <w:autoSpaceDE w:val="0"/>
+        <w:autoSpaceDN w:val="0"/>
+        <w:adjustRightInd w:val="0"/>
+        <w:spacing w:after="0" w:line="240" w:lineRule="auto"/>
+        <w:rPr>
+          <w:rFonts w:ascii="Lucida Console" w:hAnsi="Lucida Console" w:cs="Lucida Console"/>
+          <w:color w:val="767171" w:themeColor="background2" w:themeShade="80"/>
+          <w:sz w:val="18"/>
+          <w:szCs w:val="18"/>
+          <w:highlight w:val="white"/>
+        </w:rPr>
+      </w:pPr>
+      <w:r>
+        <w:rPr>
+          <w:rFonts w:ascii="Lucida Console" w:hAnsi="Lucida Console" w:cs="Lucida Console"/>
+          <w:color w:val="767171" w:themeColor="background2" w:themeShade="80"/>
+          <w:sz w:val="18"/>
+          <w:szCs w:val="18"/>
+          <w:highlight w:val="white"/>
+        </w:rPr>
+        <w:t xml:space="preserve">            &lt;</w:t>
+      </w:r>
+      <w:proofErr w:type="gramStart"/>
+      <w:r>
+        <w:rPr>
+          <w:rFonts w:ascii="Lucida Console" w:hAnsi="Lucida Console" w:cs="Lucida Console"/>
+          <w:color w:val="767171" w:themeColor="background2" w:themeShade="80"/>
+          <w:sz w:val="18"/>
+          <w:szCs w:val="18"/>
+          <w:highlight w:val="white"/>
+        </w:rPr>
+        <w:t>td&gt;</w:t>
+      </w:r>
+      <w:proofErr w:type="gramEnd"/>
+      <w:r>
+        <w:rPr>
+          <w:rFonts w:ascii="Lucida Console" w:hAnsi="Lucida Console" w:cs="Lucida Console"/>
+          <w:color w:val="767171" w:themeColor="background2" w:themeShade="80"/>
+          <w:sz w:val="18"/>
+          <w:szCs w:val="18"/>
+          <w:highlight w:val="white"/>
+        </w:rPr>
+        <w:t>Title&lt;/td&gt;</w:t>
+      </w:r>
+    </w:p>
+    <w:p>
+      <w:pPr>
+        <w:autoSpaceDE w:val="0"/>
+        <w:autoSpaceDN w:val="0"/>
+        <w:adjustRightInd w:val="0"/>
+        <w:spacing w:after="0" w:line="240" w:lineRule="auto"/>
+        <w:rPr>
+          <w:rFonts w:ascii="Lucida Console" w:hAnsi="Lucida Console" w:cs="Lucida Console"/>
+          <w:b/>
+          <w:color w:val="000000"/>
+          <w:sz w:val="20"/>
+          <w:szCs w:val="20"/>
+          <w:highlight w:val="white"/>
+        </w:rPr>
+      </w:pPr>
+      <w:r>
+        <w:rPr>
+          <w:rFonts w:ascii="Lucida Console" w:hAnsi="Lucida Console" w:cs="Lucida Console"/>
+          <w:b/>
+          <w:color w:val="000000"/>
+          <w:sz w:val="20"/>
+          <w:szCs w:val="20"/>
+          <w:highlight w:val="white"/>
+        </w:rPr>
+        <w:t xml:space="preserve">           </w:t>
+      </w:r>
+      <w:r>
+        <w:rPr>
+          <w:rFonts w:ascii="Lucida Console" w:hAnsi="Lucida Console" w:cs="Lucida Console"/>
+          <w:b/>
+          <w:color w:val="0000FF"/>
+          <w:sz w:val="20"/>
+          <w:szCs w:val="20"/>
+          <w:highlight w:val="white"/>
+        </w:rPr>
+        <w:t>&lt;</w:t>
+      </w:r>
+      <w:proofErr w:type="gramStart"/>
+      <w:r>
+        <w:rPr>
+          <w:rFonts w:ascii="Lucida Console" w:hAnsi="Lucida Console" w:cs="Lucida Console"/>
+          <w:b/>
+          <w:color w:val="800000"/>
+          <w:sz w:val="20"/>
+          <w:szCs w:val="20"/>
+          <w:highlight w:val="white"/>
+        </w:rPr>
+        <w:t>td</w:t>
+      </w:r>
+      <w:r>
+        <w:rPr>
+          <w:rFonts w:ascii="Lucida Console" w:hAnsi="Lucida Console" w:cs="Lucida Console"/>
+          <w:b/>
+          <w:color w:val="0000FF"/>
+          <w:sz w:val="20"/>
+          <w:szCs w:val="20"/>
+          <w:highlight w:val="white"/>
+        </w:rPr>
+        <w:t>&gt;</w:t>
+      </w:r>
+      <w:proofErr w:type="gramEnd"/>
+      <w:r>
+        <w:rPr>
+          <w:rFonts w:ascii="Lucida Console" w:hAnsi="Lucida Console" w:cs="Lucida Console"/>
+          <w:b/>
+          <w:color w:val="000000"/>
+          <w:sz w:val="20"/>
+          <w:szCs w:val="20"/>
+          <w:highlight w:val="white"/>
+        </w:rPr>
+        <w:t>Director</w:t>
+      </w:r>
+      <w:r>
+        <w:rPr>
+          <w:rFonts w:ascii="Lucida Console" w:hAnsi="Lucida Console" w:cs="Lucida Console"/>
+          <w:b/>
+          <w:color w:val="0000FF"/>
+          <w:sz w:val="20"/>
+          <w:szCs w:val="20"/>
+          <w:highlight w:val="white"/>
+        </w:rPr>
+        <w:t>&lt;/</w:t>
+      </w:r>
+      <w:r>
+        <w:rPr>
+          <w:rFonts w:ascii="Lucida Console" w:hAnsi="Lucida Console" w:cs="Lucida Console"/>
+          <w:b/>
+          <w:color w:val="800000"/>
+          <w:sz w:val="20"/>
+          <w:szCs w:val="20"/>
+          <w:highlight w:val="white"/>
+        </w:rPr>
+        <w:t>td</w:t>
+      </w:r>
+      <w:r>
+        <w:rPr>
+          <w:rFonts w:ascii="Lucida Console" w:hAnsi="Lucida Console" w:cs="Lucida Console"/>
+          <w:b/>
+          <w:color w:val="0000FF"/>
+          <w:sz w:val="20"/>
+          <w:szCs w:val="20"/>
+          <w:highlight w:val="white"/>
+        </w:rPr>
+        <w:t>&gt;</w:t>
+      </w:r>
+    </w:p>
+    <w:p>
+      <w:pPr>
+        <w:autoSpaceDE w:val="0"/>
+        <w:autoSpaceDN w:val="0"/>
+        <w:adjustRightInd w:val="0"/>
+        <w:spacing w:after="0" w:line="240" w:lineRule="auto"/>
+        <w:rPr>
+          <w:rFonts w:ascii="Lucida Console" w:hAnsi="Lucida Console" w:cs="Lucida Console"/>
+          <w:color w:val="767171" w:themeColor="background2" w:themeShade="80"/>
+          <w:sz w:val="18"/>
+          <w:szCs w:val="18"/>
+          <w:highlight w:val="white"/>
+        </w:rPr>
+      </w:pPr>
+      <w:r>
+        <w:rPr>
+          <w:rFonts w:ascii="Lucida Console" w:hAnsi="Lucida Console" w:cs="Lucida Console"/>
+          <w:color w:val="767171" w:themeColor="background2" w:themeShade="80"/>
+          <w:sz w:val="18"/>
+          <w:szCs w:val="18"/>
+          <w:highlight w:val="white"/>
+        </w:rPr>
+        <w:t xml:space="preserve">            &lt;</w:t>
+      </w:r>
+      <w:proofErr w:type="gramStart"/>
+      <w:r>
+        <w:rPr>
+          <w:rFonts w:ascii="Lucida Console" w:hAnsi="Lucida Console" w:cs="Lucida Console"/>
+          <w:color w:val="767171" w:themeColor="background2" w:themeShade="80"/>
+          <w:sz w:val="18"/>
+          <w:szCs w:val="18"/>
+          <w:highlight w:val="white"/>
+        </w:rPr>
+        <w:t>td&gt;</w:t>
+      </w:r>
+      <w:proofErr w:type="gramEnd"/>
+      <w:r>
+        <w:rPr>
+          <w:rFonts w:ascii="Lucida Console" w:hAnsi="Lucida Console" w:cs="Lucida Console"/>
+          <w:color w:val="767171" w:themeColor="background2" w:themeShade="80"/>
+          <w:sz w:val="18"/>
+          <w:szCs w:val="18"/>
+          <w:highlight w:val="white"/>
+        </w:rPr>
+        <w:t>Release Date&lt;/td&gt;</w:t>
+      </w:r>
+    </w:p>
+    <w:p>
+      <w:pPr>
+        <w:autoSpaceDE w:val="0"/>
+        <w:autoSpaceDN w:val="0"/>
+        <w:adjustRightInd w:val="0"/>
+        <w:spacing w:after="0" w:line="240" w:lineRule="auto"/>
+        <w:rPr>
+          <w:rFonts w:ascii="Lucida Console" w:hAnsi="Lucida Console" w:cs="Lucida Console"/>
+          <w:color w:val="767171" w:themeColor="background2" w:themeShade="80"/>
+          <w:sz w:val="18"/>
+          <w:szCs w:val="18"/>
+          <w:highlight w:val="white"/>
+        </w:rPr>
+      </w:pPr>
+      <w:r>
+        <w:rPr>
+          <w:rFonts w:ascii="Lucida Console" w:hAnsi="Lucida Console" w:cs="Lucida Console"/>
+          <w:color w:val="767171" w:themeColor="background2" w:themeShade="80"/>
+          <w:sz w:val="18"/>
+          <w:szCs w:val="18"/>
+          <w:highlight w:val="white"/>
+        </w:rPr>
+        <w:t xml:space="preserve">            &lt;</w:t>
+      </w:r>
+      <w:proofErr w:type="gramStart"/>
+      <w:r>
+        <w:rPr>
+          <w:rFonts w:ascii="Lucida Console" w:hAnsi="Lucida Console" w:cs="Lucida Console"/>
+          <w:color w:val="767171" w:themeColor="background2" w:themeShade="80"/>
+          <w:sz w:val="18"/>
+          <w:szCs w:val="18"/>
+          <w:highlight w:val="white"/>
+        </w:rPr>
+        <w:t>td&gt;</w:t>
+      </w:r>
+      <w:proofErr w:type="gramEnd"/>
+      <w:r>
+        <w:rPr>
+          <w:rFonts w:ascii="Lucida Console" w:hAnsi="Lucida Console" w:cs="Lucida Console"/>
+          <w:color w:val="767171" w:themeColor="background2" w:themeShade="80"/>
+          <w:sz w:val="18"/>
+          <w:szCs w:val="18"/>
+          <w:highlight w:val="white"/>
+        </w:rPr>
+        <w:t>Rating&lt;/td&gt;</w:t>
+      </w:r>
+    </w:p>
+    <w:p>
+      <w:pPr>
+        <w:autoSpaceDE w:val="0"/>
+        <w:autoSpaceDN w:val="0"/>
+        <w:adjustRightInd w:val="0"/>
+        <w:spacing w:after="0" w:line="240" w:lineRule="auto"/>
+        <w:rPr>
+          <w:rFonts w:ascii="Lucida Console" w:hAnsi="Lucida Console" w:cs="Lucida Console"/>
+          <w:color w:val="767171" w:themeColor="background2" w:themeShade="80"/>
+          <w:sz w:val="18"/>
+          <w:szCs w:val="18"/>
+          <w:highlight w:val="white"/>
+        </w:rPr>
+      </w:pPr>
+      <w:r>
+        <w:rPr>
+          <w:rFonts w:ascii="Lucida Console" w:hAnsi="Lucida Console" w:cs="Lucida Console"/>
+          <w:color w:val="767171" w:themeColor="background2" w:themeShade="80"/>
+          <w:sz w:val="18"/>
+          <w:szCs w:val="18"/>
+          <w:highlight w:val="white"/>
+        </w:rPr>
+        <w:t xml:space="preserve">        &lt;/</w:t>
+      </w:r>
+      <w:proofErr w:type="spellStart"/>
+      <w:proofErr w:type="gramStart"/>
+      <w:r>
+        <w:rPr>
+          <w:rFonts w:ascii="Lucida Console" w:hAnsi="Lucida Console" w:cs="Lucida Console"/>
+          <w:color w:val="767171" w:themeColor="background2" w:themeShade="80"/>
+          <w:sz w:val="18"/>
+          <w:szCs w:val="18"/>
+          <w:highlight w:val="white"/>
+        </w:rPr>
+        <w:t>tr</w:t>
+      </w:r>
+      <w:proofErr w:type="spellEnd"/>
+      <w:proofErr w:type="gramEnd"/>
+      <w:r>
+        <w:rPr>
+          <w:rFonts w:ascii="Lucida Console" w:hAnsi="Lucida Console" w:cs="Lucida Console"/>
+          <w:color w:val="767171" w:themeColor="background2" w:themeShade="80"/>
+          <w:sz w:val="18"/>
+          <w:szCs w:val="18"/>
+          <w:highlight w:val="white"/>
+        </w:rPr>
+        <w:t>&gt;</w:t>
+      </w:r>
+    </w:p>
+    <w:p>
+      <w:pPr>
+        <w:autoSpaceDE w:val="0"/>
+        <w:autoSpaceDN w:val="0"/>
+        <w:adjustRightInd w:val="0"/>
+        <w:spacing w:after="0" w:line="240" w:lineRule="auto"/>
+        <w:rPr>
+          <w:rFonts w:ascii="Lucida Console" w:hAnsi="Lucida Console" w:cs="Lucida Console"/>
+          <w:color w:val="767171" w:themeColor="background2" w:themeShade="80"/>
+          <w:sz w:val="18"/>
+          <w:szCs w:val="18"/>
+          <w:highlight w:val="white"/>
+        </w:rPr>
+      </w:pPr>
+      <w:r>
+        <w:rPr>
+          <w:rFonts w:ascii="Lucida Console" w:hAnsi="Lucida Console" w:cs="Lucida Console"/>
+          <w:color w:val="767171" w:themeColor="background2" w:themeShade="80"/>
+          <w:sz w:val="18"/>
+          <w:szCs w:val="18"/>
+          <w:highlight w:val="white"/>
+        </w:rPr>
+        <w:t xml:space="preserve">    &lt;/</w:t>
+      </w:r>
+      <w:proofErr w:type="spellStart"/>
+      <w:r>
+        <w:rPr>
+          <w:rFonts w:ascii="Lucida Console" w:hAnsi="Lucida Console" w:cs="Lucida Console"/>
+          <w:color w:val="767171" w:themeColor="background2" w:themeShade="80"/>
+          <w:sz w:val="18"/>
+          <w:szCs w:val="18"/>
+          <w:highlight w:val="white"/>
+        </w:rPr>
+        <w:t>thead</w:t>
+      </w:r>
+      <w:proofErr w:type="spellEnd"/>
+      <w:r>
+        <w:rPr>
+          <w:rFonts w:ascii="Lucida Console" w:hAnsi="Lucida Console" w:cs="Lucida Console"/>
+          <w:color w:val="767171" w:themeColor="background2" w:themeShade="80"/>
+          <w:sz w:val="18"/>
+          <w:szCs w:val="18"/>
+          <w:highlight w:val="white"/>
+        </w:rPr>
+        <w:t>&gt;</w:t>
+      </w:r>
+    </w:p>
+    <w:p>
+      <w:pPr>
+        <w:autoSpaceDE w:val="0"/>
+        <w:autoSpaceDN w:val="0"/>
+        <w:adjustRightInd w:val="0"/>
+        <w:spacing w:after="0" w:line="240" w:lineRule="auto"/>
+        <w:rPr>
+          <w:rFonts w:ascii="Lucida Console" w:hAnsi="Lucida Console" w:cs="Lucida Console"/>
+          <w:color w:val="767171" w:themeColor="background2" w:themeShade="80"/>
+          <w:sz w:val="18"/>
+          <w:szCs w:val="18"/>
+          <w:highlight w:val="white"/>
+        </w:rPr>
+      </w:pPr>
+      <w:r>
+        <w:rPr>
+          <w:rFonts w:ascii="Lucida Console" w:hAnsi="Lucida Console" w:cs="Lucida Console"/>
+          <w:color w:val="767171" w:themeColor="background2" w:themeShade="80"/>
+          <w:sz w:val="18"/>
+          <w:szCs w:val="18"/>
+          <w:highlight w:val="white"/>
+        </w:rPr>
+        <w:t xml:space="preserve">    &lt;</w:t>
+      </w:r>
+      <w:proofErr w:type="spellStart"/>
+      <w:proofErr w:type="gramStart"/>
+      <w:r>
+        <w:rPr>
+          <w:rFonts w:ascii="Lucida Console" w:hAnsi="Lucida Console" w:cs="Lucida Console"/>
+          <w:color w:val="767171" w:themeColor="background2" w:themeShade="80"/>
+          <w:sz w:val="18"/>
+          <w:szCs w:val="18"/>
+          <w:highlight w:val="white"/>
+        </w:rPr>
+        <w:t>tbody</w:t>
+      </w:r>
+      <w:proofErr w:type="spellEnd"/>
+      <w:proofErr w:type="gramEnd"/>
+      <w:r>
+        <w:rPr>
+          <w:rFonts w:ascii="Lucida Console" w:hAnsi="Lucida Console" w:cs="Lucida Console"/>
+          <w:color w:val="767171" w:themeColor="background2" w:themeShade="80"/>
+          <w:sz w:val="18"/>
+          <w:szCs w:val="18"/>
+          <w:highlight w:val="white"/>
+        </w:rPr>
+        <w:t>&gt;</w:t>
+      </w:r>
+    </w:p>
+    <w:p>
+      <w:pPr>
+        <w:autoSpaceDE w:val="0"/>
+        <w:autoSpaceDN w:val="0"/>
+        <w:adjustRightInd w:val="0"/>
+        <w:spacing w:after="0" w:line="240" w:lineRule="auto"/>
+        <w:rPr>
+          <w:rFonts w:ascii="Lucida Console" w:hAnsi="Lucida Console" w:cs="Lucida Console"/>
+          <w:color w:val="767171" w:themeColor="background2" w:themeShade="80"/>
+          <w:sz w:val="18"/>
+          <w:szCs w:val="18"/>
+          <w:highlight w:val="white"/>
+        </w:rPr>
+      </w:pPr>
+      <w:r>
+        <w:rPr>
+          <w:rFonts w:ascii="Lucida Console" w:hAnsi="Lucida Console" w:cs="Lucida Console"/>
+          <w:color w:val="767171" w:themeColor="background2" w:themeShade="80"/>
+          <w:sz w:val="18"/>
+          <w:szCs w:val="18"/>
+          <w:highlight w:val="white"/>
+        </w:rPr>
+        <w:t xml:space="preserve">        &lt;</w:t>
+      </w:r>
+      <w:proofErr w:type="spellStart"/>
+      <w:r>
+        <w:rPr>
+          <w:rFonts w:ascii="Lucida Console" w:hAnsi="Lucida Console" w:cs="Lucida Console"/>
+          <w:color w:val="767171" w:themeColor="background2" w:themeShade="80"/>
+          <w:sz w:val="18"/>
+          <w:szCs w:val="18"/>
+          <w:highlight w:val="white"/>
+        </w:rPr>
+        <w:t>tr</w:t>
+      </w:r>
+      <w:proofErr w:type="spellEnd"/>
+      <w:r>
+        <w:rPr>
+          <w:rFonts w:ascii="Lucida Console" w:hAnsi="Lucida Console" w:cs="Lucida Console"/>
+          <w:color w:val="767171" w:themeColor="background2" w:themeShade="80"/>
+          <w:sz w:val="18"/>
+          <w:szCs w:val="18"/>
+          <w:highlight w:val="white"/>
+        </w:rPr>
+        <w:t xml:space="preserve"> ng-repeat="movie in </w:t>
+      </w:r>
+      <w:proofErr w:type="spellStart"/>
+      <w:r>
+        <w:rPr>
+          <w:rFonts w:ascii="Lucida Console" w:hAnsi="Lucida Console" w:cs="Lucida Console"/>
+          <w:color w:val="767171" w:themeColor="background2" w:themeShade="80"/>
+          <w:sz w:val="18"/>
+          <w:szCs w:val="18"/>
+          <w:highlight w:val="white"/>
+        </w:rPr>
+        <w:t>vm.movies</w:t>
+      </w:r>
+      <w:proofErr w:type="spellEnd"/>
+      <w:r>
+        <w:rPr>
+          <w:rFonts w:ascii="Lucida Console" w:hAnsi="Lucida Console" w:cs="Lucida Console"/>
+          <w:color w:val="767171" w:themeColor="background2" w:themeShade="80"/>
+          <w:sz w:val="18"/>
+          <w:szCs w:val="18"/>
+          <w:highlight w:val="white"/>
+        </w:rPr>
+        <w:t xml:space="preserve"> | </w:t>
+      </w:r>
+      <w:proofErr w:type="gramStart"/>
+      <w:r>
+        <w:rPr>
+          <w:rFonts w:ascii="Lucida Console" w:hAnsi="Lucida Console" w:cs="Lucida Console"/>
+          <w:color w:val="767171" w:themeColor="background2" w:themeShade="80"/>
+          <w:sz w:val="18"/>
+          <w:szCs w:val="18"/>
+          <w:highlight w:val="white"/>
+        </w:rPr>
+        <w:t>filter :</w:t>
+      </w:r>
+      <w:proofErr w:type="gramEnd"/>
+      <w:r>
+        <w:rPr>
+          <w:rFonts w:ascii="Lucida Console" w:hAnsi="Lucida Console" w:cs="Lucida Console"/>
+          <w:color w:val="767171" w:themeColor="background2" w:themeShade="80"/>
+          <w:sz w:val="18"/>
+          <w:szCs w:val="18"/>
+          <w:highlight w:val="white"/>
+        </w:rPr>
+        <w:t xml:space="preserve"> {</w:t>
+      </w:r>
+      <w:proofErr w:type="spellStart"/>
+      <w:r>
+        <w:rPr>
+          <w:rFonts w:ascii="Lucida Console" w:hAnsi="Lucida Console" w:cs="Lucida Console"/>
+          <w:color w:val="767171" w:themeColor="background2" w:themeShade="80"/>
+          <w:sz w:val="18"/>
+          <w:szCs w:val="18"/>
+          <w:highlight w:val="white"/>
+        </w:rPr>
+        <w:t>title:listFilter</w:t>
+      </w:r>
+      <w:proofErr w:type="spellEnd"/>
+      <w:r>
+        <w:rPr>
+          <w:rFonts w:ascii="Lucida Console" w:hAnsi="Lucida Console" w:cs="Lucida Console"/>
+          <w:color w:val="767171" w:themeColor="background2" w:themeShade="80"/>
+          <w:sz w:val="18"/>
+          <w:szCs w:val="18"/>
+          <w:highlight w:val="white"/>
+        </w:rPr>
+        <w:t xml:space="preserve">} | </w:t>
+      </w:r>
+      <w:proofErr w:type="spellStart"/>
+      <w:r>
+        <w:rPr>
+          <w:rFonts w:ascii="Lucida Console" w:hAnsi="Lucida Console" w:cs="Lucida Console"/>
+          <w:color w:val="767171" w:themeColor="background2" w:themeShade="80"/>
+          <w:sz w:val="18"/>
+          <w:szCs w:val="18"/>
+          <w:highlight w:val="white"/>
+        </w:rPr>
+        <w:t>orderBy</w:t>
+      </w:r>
+      <w:proofErr w:type="spellEnd"/>
+      <w:r>
+        <w:rPr>
+          <w:rFonts w:ascii="Lucida Console" w:hAnsi="Lucida Console" w:cs="Lucida Console"/>
+          <w:color w:val="767171" w:themeColor="background2" w:themeShade="80"/>
+          <w:sz w:val="18"/>
+          <w:szCs w:val="18"/>
+          <w:highlight w:val="white"/>
+        </w:rPr>
+        <w:t xml:space="preserve"> : 'title'"&gt;</w:t>
+      </w:r>
+    </w:p>
+    <w:p>
+      <w:pPr>
+        <w:autoSpaceDE w:val="0"/>
+        <w:autoSpaceDN w:val="0"/>
+        <w:adjustRightInd w:val="0"/>
+        <w:spacing w:after="0" w:line="240" w:lineRule="auto"/>
+        <w:rPr>
+          <w:rFonts w:ascii="Lucida Console" w:hAnsi="Lucida Console" w:cs="Lucida Console"/>
+          <w:color w:val="767171" w:themeColor="background2" w:themeShade="80"/>
+          <w:sz w:val="18"/>
+          <w:szCs w:val="18"/>
+          <w:highlight w:val="white"/>
+        </w:rPr>
+      </w:pPr>
+      <w:r>
+        <w:rPr>
+          <w:rFonts w:ascii="Lucida Console" w:hAnsi="Lucida Console" w:cs="Lucida Console"/>
+          <w:color w:val="767171" w:themeColor="background2" w:themeShade="80"/>
+          <w:sz w:val="18"/>
+          <w:szCs w:val="18"/>
+          <w:highlight w:val="white"/>
+        </w:rPr>
+        <w:t xml:space="preserve">            &lt;</w:t>
+      </w:r>
+      <w:proofErr w:type="gramStart"/>
+      <w:r>
+        <w:rPr>
+          <w:rFonts w:ascii="Lucida Console" w:hAnsi="Lucida Console" w:cs="Lucida Console"/>
+          <w:color w:val="767171" w:themeColor="background2" w:themeShade="80"/>
+          <w:sz w:val="18"/>
+          <w:szCs w:val="18"/>
+          <w:highlight w:val="white"/>
+        </w:rPr>
+        <w:t>td</w:t>
+      </w:r>
+      <w:proofErr w:type="gramEnd"/>
+      <w:r>
+        <w:rPr>
+          <w:rFonts w:ascii="Lucida Console" w:hAnsi="Lucida Console" w:cs="Lucida Console"/>
+          <w:color w:val="767171" w:themeColor="background2" w:themeShade="80"/>
+          <w:sz w:val="18"/>
+          <w:szCs w:val="18"/>
+          <w:highlight w:val="white"/>
+        </w:rPr>
+        <w:t>&gt;</w:t>
+      </w:r>
+    </w:p>
+    <w:p>
+      <w:pPr>
+        <w:autoSpaceDE w:val="0"/>
+        <w:autoSpaceDN w:val="0"/>
+        <w:adjustRightInd w:val="0"/>
+        <w:spacing w:after="0" w:line="240" w:lineRule="auto"/>
+        <w:rPr>
+          <w:rFonts w:ascii="Lucida Console" w:hAnsi="Lucida Console" w:cs="Lucida Console"/>
+          <w:color w:val="767171" w:themeColor="background2" w:themeShade="80"/>
+          <w:sz w:val="18"/>
+          <w:szCs w:val="18"/>
+          <w:highlight w:val="white"/>
+        </w:rPr>
+      </w:pPr>
+      <w:r>
+        <w:rPr>
+          <w:rFonts w:ascii="Lucida Console" w:hAnsi="Lucida Console" w:cs="Lucida Console"/>
+          <w:color w:val="767171" w:themeColor="background2" w:themeShade="80"/>
+          <w:sz w:val="18"/>
+          <w:szCs w:val="18"/>
+          <w:highlight w:val="white"/>
+        </w:rPr>
+        <w:t xml:space="preserve">                &lt;</w:t>
+      </w:r>
+      <w:proofErr w:type="spellStart"/>
+      <w:r>
+        <w:rPr>
+          <w:rFonts w:ascii="Lucida Console" w:hAnsi="Lucida Console" w:cs="Lucida Console"/>
+          <w:color w:val="767171" w:themeColor="background2" w:themeShade="80"/>
+          <w:sz w:val="18"/>
+          <w:szCs w:val="18"/>
+          <w:highlight w:val="white"/>
+        </w:rPr>
+        <w:t>img</w:t>
+      </w:r>
+      <w:proofErr w:type="spellEnd"/>
+      <w:r>
+        <w:rPr>
+          <w:rFonts w:ascii="Lucida Console" w:hAnsi="Lucida Console" w:cs="Lucida Console"/>
+          <w:color w:val="767171" w:themeColor="background2" w:themeShade="80"/>
+          <w:sz w:val="18"/>
+          <w:szCs w:val="18"/>
+          <w:highlight w:val="white"/>
+        </w:rPr>
+        <w:t xml:space="preserve"> ng-show="</w:t>
+      </w:r>
+      <w:proofErr w:type="spellStart"/>
+      <w:r>
+        <w:rPr>
+          <w:rFonts w:ascii="Lucida Console" w:hAnsi="Lucida Console" w:cs="Lucida Console"/>
+          <w:color w:val="767171" w:themeColor="background2" w:themeShade="80"/>
+          <w:sz w:val="18"/>
+          <w:szCs w:val="18"/>
+          <w:highlight w:val="white"/>
+        </w:rPr>
+        <w:t>vm.showImage</w:t>
+      </w:r>
+      <w:proofErr w:type="spellEnd"/>
+      <w:r>
+        <w:rPr>
+          <w:rFonts w:ascii="Lucida Console" w:hAnsi="Lucida Console" w:cs="Lucida Console"/>
+          <w:color w:val="767171" w:themeColor="background2" w:themeShade="80"/>
+          <w:sz w:val="18"/>
+          <w:szCs w:val="18"/>
+          <w:highlight w:val="white"/>
+        </w:rPr>
+        <w:t>" style="width</w:t>
+      </w:r>
+      <w:proofErr w:type="gramStart"/>
+      <w:r>
+        <w:rPr>
+          <w:rFonts w:ascii="Lucida Console" w:hAnsi="Lucida Console" w:cs="Lucida Console"/>
+          <w:color w:val="767171" w:themeColor="background2" w:themeShade="80"/>
+          <w:sz w:val="18"/>
+          <w:szCs w:val="18"/>
+          <w:highlight w:val="white"/>
+        </w:rPr>
+        <w:t>:50px</w:t>
+      </w:r>
+      <w:proofErr w:type="gramEnd"/>
+      <w:r>
+        <w:rPr>
+          <w:rFonts w:ascii="Lucida Console" w:hAnsi="Lucida Console" w:cs="Lucida Console"/>
+          <w:color w:val="767171" w:themeColor="background2" w:themeShade="80"/>
+          <w:sz w:val="18"/>
+          <w:szCs w:val="18"/>
+          <w:highlight w:val="white"/>
+        </w:rPr>
+        <w:t>;margin:2px"</w:t>
+      </w:r>
+    </w:p>
+    <w:p>
+      <w:pPr>
+        <w:autoSpaceDE w:val="0"/>
+        <w:autoSpaceDN w:val="0"/>
+        <w:adjustRightInd w:val="0"/>
+        <w:spacing w:after="0" w:line="240" w:lineRule="auto"/>
+        <w:rPr>
+          <w:rFonts w:ascii="Lucida Console" w:hAnsi="Lucida Console" w:cs="Lucida Console"/>
+          <w:color w:val="767171" w:themeColor="background2" w:themeShade="80"/>
+          <w:sz w:val="18"/>
+          <w:szCs w:val="18"/>
+          <w:highlight w:val="white"/>
+        </w:rPr>
+      </w:pPr>
+      <w:r>
+        <w:rPr>
+          <w:rFonts w:ascii="Lucida Console" w:hAnsi="Lucida Console" w:cs="Lucida Console"/>
+          <w:color w:val="767171" w:themeColor="background2" w:themeShade="80"/>
+          <w:sz w:val="18"/>
+          <w:szCs w:val="18"/>
+          <w:highlight w:val="white"/>
+        </w:rPr>
+        <w:t xml:space="preserve">                        ng-</w:t>
+      </w:r>
+      <w:proofErr w:type="spellStart"/>
+      <w:r>
+        <w:rPr>
+          <w:rFonts w:ascii="Lucida Console" w:hAnsi="Lucida Console" w:cs="Lucida Console"/>
+          <w:color w:val="767171" w:themeColor="background2" w:themeShade="80"/>
+          <w:sz w:val="18"/>
+          <w:szCs w:val="18"/>
+          <w:highlight w:val="white"/>
+        </w:rPr>
+        <w:t>src</w:t>
+      </w:r>
+      <w:proofErr w:type="spellEnd"/>
+      <w:r>
+        <w:rPr>
+          <w:rFonts w:ascii="Lucida Console" w:hAnsi="Lucida Console" w:cs="Lucida Console"/>
+          <w:color w:val="767171" w:themeColor="background2" w:themeShade="80"/>
+          <w:sz w:val="18"/>
+          <w:szCs w:val="18"/>
+          <w:highlight w:val="white"/>
+        </w:rPr>
+        <w:t>="</w:t>
+      </w:r>
+      <w:r>
+        <w:rPr>
+          <w:rFonts w:ascii="Lucida Console" w:hAnsi="Lucida Console" w:cs="Lucida Console"/>
+          <w:b/>
+          <w:bCs/>
+          <w:color w:val="767171" w:themeColor="background2" w:themeShade="80"/>
+          <w:sz w:val="18"/>
+          <w:szCs w:val="18"/>
+          <w:highlight w:val="white"/>
+        </w:rPr>
+        <w:t>{{</w:t>
+      </w:r>
+      <w:proofErr w:type="spellStart"/>
+      <w:r>
+        <w:rPr>
+          <w:rFonts w:ascii="Lucida Console" w:hAnsi="Lucida Console" w:cs="Lucida Console"/>
+          <w:color w:val="767171" w:themeColor="background2" w:themeShade="80"/>
+          <w:sz w:val="18"/>
+          <w:szCs w:val="18"/>
+          <w:highlight w:val="white"/>
+        </w:rPr>
+        <w:t>movie.imageurl</w:t>
+      </w:r>
+      <w:proofErr w:type="spellEnd"/>
+      <w:r>
+        <w:rPr>
+          <w:rFonts w:ascii="Lucida Console" w:hAnsi="Lucida Console" w:cs="Lucida Console"/>
+          <w:b/>
+          <w:bCs/>
+          <w:color w:val="767171" w:themeColor="background2" w:themeShade="80"/>
+          <w:sz w:val="18"/>
+          <w:szCs w:val="18"/>
+          <w:highlight w:val="white"/>
+        </w:rPr>
+        <w:t>}}</w:t>
+      </w:r>
+      <w:r>
+        <w:rPr>
+          <w:rFonts w:ascii="Lucida Console" w:hAnsi="Lucida Console" w:cs="Lucida Console"/>
+          <w:color w:val="767171" w:themeColor="background2" w:themeShade="80"/>
+          <w:sz w:val="18"/>
+          <w:szCs w:val="18"/>
+          <w:highlight w:val="white"/>
+        </w:rPr>
+        <w:t>" title="</w:t>
+      </w:r>
+      <w:r>
+        <w:rPr>
+          <w:rFonts w:ascii="Lucida Console" w:hAnsi="Lucida Console" w:cs="Lucida Console"/>
+          <w:b/>
+          <w:bCs/>
+          <w:color w:val="767171" w:themeColor="background2" w:themeShade="80"/>
+          <w:sz w:val="18"/>
+          <w:szCs w:val="18"/>
+          <w:highlight w:val="white"/>
+        </w:rPr>
+        <w:t>{{</w:t>
+      </w:r>
+      <w:proofErr w:type="spellStart"/>
+      <w:r>
+        <w:rPr>
+          <w:rFonts w:ascii="Lucida Console" w:hAnsi="Lucida Console" w:cs="Lucida Console"/>
+          <w:color w:val="767171" w:themeColor="background2" w:themeShade="80"/>
+          <w:sz w:val="18"/>
+          <w:szCs w:val="18"/>
+          <w:highlight w:val="white"/>
+        </w:rPr>
+        <w:t>movie.title</w:t>
+      </w:r>
+      <w:proofErr w:type="spellEnd"/>
+      <w:r>
+        <w:rPr>
+          <w:rFonts w:ascii="Lucida Console" w:hAnsi="Lucida Console" w:cs="Lucida Console"/>
+          <w:b/>
+          <w:bCs/>
+          <w:color w:val="767171" w:themeColor="background2" w:themeShade="80"/>
+          <w:sz w:val="18"/>
+          <w:szCs w:val="18"/>
+          <w:highlight w:val="white"/>
+        </w:rPr>
+        <w:t>}}</w:t>
+      </w:r>
+      <w:r>
+        <w:rPr>
+          <w:rFonts w:ascii="Lucida Console" w:hAnsi="Lucida Console" w:cs="Lucida Console"/>
+          <w:color w:val="767171" w:themeColor="background2" w:themeShade="80"/>
+          <w:sz w:val="18"/>
+          <w:szCs w:val="18"/>
+          <w:highlight w:val="white"/>
+        </w:rPr>
+        <w:t>"&gt;</w:t>
+      </w:r>
+    </w:p>
+    <w:p>
+      <w:pPr>
+        <w:autoSpaceDE w:val="0"/>
+        <w:autoSpaceDN w:val="0"/>
+        <w:adjustRightInd w:val="0"/>
+        <w:spacing w:after="0" w:line="240" w:lineRule="auto"/>
+        <w:rPr>
+          <w:rFonts w:ascii="Lucida Console" w:hAnsi="Lucida Console" w:cs="Lucida Console"/>
+          <w:color w:val="767171" w:themeColor="background2" w:themeShade="80"/>
+          <w:sz w:val="18"/>
+          <w:szCs w:val="18"/>
+          <w:highlight w:val="white"/>
+        </w:rPr>
+      </w:pPr>
+      <w:r>
+        <w:rPr>
+          <w:rFonts w:ascii="Lucida Console" w:hAnsi="Lucida Console" w:cs="Lucida Console"/>
+          <w:color w:val="767171" w:themeColor="background2" w:themeShade="80"/>
+          <w:sz w:val="18"/>
+          <w:szCs w:val="18"/>
+          <w:highlight w:val="white"/>
+        </w:rPr>
+        <w:t xml:space="preserve">            &lt;/td&gt;</w:t>
+      </w:r>
+    </w:p>
+    <w:p>
+      <w:pPr>
+        <w:autoSpaceDE w:val="0"/>
+        <w:autoSpaceDN w:val="0"/>
+        <w:adjustRightInd w:val="0"/>
+        <w:spacing w:after="0" w:line="240" w:lineRule="auto"/>
+        <w:rPr>
+          <w:rFonts w:ascii="Lucida Console" w:hAnsi="Lucida Console" w:cs="Lucida Console"/>
+          <w:color w:val="767171" w:themeColor="background2" w:themeShade="80"/>
+          <w:sz w:val="18"/>
+          <w:szCs w:val="18"/>
+          <w:highlight w:val="white"/>
+        </w:rPr>
+      </w:pPr>
+      <w:r>
+        <w:rPr>
+          <w:rFonts w:ascii="Lucida Console" w:hAnsi="Lucida Console" w:cs="Lucida Console"/>
+          <w:color w:val="767171" w:themeColor="background2" w:themeShade="80"/>
+          <w:sz w:val="18"/>
+          <w:szCs w:val="18"/>
+          <w:highlight w:val="white"/>
+        </w:rPr>
+        <w:t xml:space="preserve">            &lt;</w:t>
+      </w:r>
+      <w:proofErr w:type="gramStart"/>
+      <w:r>
+        <w:rPr>
+          <w:rFonts w:ascii="Lucida Console" w:hAnsi="Lucida Console" w:cs="Lucida Console"/>
+          <w:color w:val="767171" w:themeColor="background2" w:themeShade="80"/>
+          <w:sz w:val="18"/>
+          <w:szCs w:val="18"/>
+          <w:highlight w:val="white"/>
+        </w:rPr>
+        <w:t>td</w:t>
+      </w:r>
+      <w:proofErr w:type="gramEnd"/>
+      <w:r>
+        <w:rPr>
+          <w:rFonts w:ascii="Lucida Console" w:hAnsi="Lucida Console" w:cs="Lucida Console"/>
+          <w:color w:val="767171" w:themeColor="background2" w:themeShade="80"/>
+          <w:sz w:val="18"/>
+          <w:szCs w:val="18"/>
+          <w:highlight w:val="white"/>
+        </w:rPr>
+        <w:t>&gt;</w:t>
+      </w:r>
+    </w:p>
+    <w:p>
+      <w:pPr>
+        <w:autoSpaceDE w:val="0"/>
+        <w:autoSpaceDN w:val="0"/>
+        <w:adjustRightInd w:val="0"/>
+        <w:spacing w:after="0" w:line="240" w:lineRule="auto"/>
+        <w:rPr>
+          <w:rFonts w:ascii="Lucida Console" w:hAnsi="Lucida Console" w:cs="Lucida Console"/>
+          <w:color w:val="767171" w:themeColor="background2" w:themeShade="80"/>
+          <w:sz w:val="18"/>
+          <w:szCs w:val="18"/>
+          <w:highlight w:val="white"/>
+        </w:rPr>
+      </w:pPr>
+      <w:r>
+        <w:rPr>
+          <w:rFonts w:ascii="Lucida Console" w:hAnsi="Lucida Console" w:cs="Lucida Console"/>
+          <w:color w:val="767171" w:themeColor="background2" w:themeShade="80"/>
+          <w:sz w:val="18"/>
+          <w:szCs w:val="18"/>
+          <w:highlight w:val="white"/>
+        </w:rPr>
+        <w:t xml:space="preserve">                </w:t>
+      </w:r>
+      <w:r>
+        <w:rPr>
+          <w:rFonts w:ascii="Lucida Console" w:hAnsi="Lucida Console" w:cs="Lucida Console"/>
+          <w:b/>
+          <w:bCs/>
+          <w:color w:val="767171" w:themeColor="background2" w:themeShade="80"/>
+          <w:sz w:val="18"/>
+          <w:szCs w:val="18"/>
+          <w:highlight w:val="white"/>
+        </w:rPr>
+        <w:t>{</w:t>
+      </w:r>
+      <w:proofErr w:type="gramStart"/>
+      <w:r>
+        <w:rPr>
+          <w:rFonts w:ascii="Lucida Console" w:hAnsi="Lucida Console" w:cs="Lucida Console"/>
+          <w:b/>
+          <w:bCs/>
+          <w:color w:val="767171" w:themeColor="background2" w:themeShade="80"/>
+          <w:sz w:val="18"/>
+          <w:szCs w:val="18"/>
+          <w:highlight w:val="white"/>
+        </w:rPr>
+        <w:t>{</w:t>
+      </w:r>
+      <w:r>
+        <w:rPr>
+          <w:rFonts w:ascii="Lucida Console" w:hAnsi="Lucida Console" w:cs="Lucida Console"/>
+          <w:color w:val="767171" w:themeColor="background2" w:themeShade="80"/>
+          <w:sz w:val="18"/>
+          <w:szCs w:val="18"/>
+          <w:highlight w:val="white"/>
+        </w:rPr>
+        <w:t xml:space="preserve"> </w:t>
+      </w:r>
+      <w:proofErr w:type="spellStart"/>
+      <w:r>
+        <w:rPr>
+          <w:rFonts w:ascii="Lucida Console" w:hAnsi="Lucida Console" w:cs="Lucida Console"/>
+          <w:color w:val="767171" w:themeColor="background2" w:themeShade="80"/>
+          <w:sz w:val="18"/>
+          <w:szCs w:val="18"/>
+          <w:highlight w:val="white"/>
+        </w:rPr>
+        <w:t>movie.title</w:t>
+      </w:r>
+      <w:proofErr w:type="spellEnd"/>
+      <w:proofErr w:type="gramEnd"/>
+      <w:r>
+        <w:rPr>
+          <w:rFonts w:ascii="Lucida Console" w:hAnsi="Lucida Console" w:cs="Lucida Console"/>
+          <w:b/>
+          <w:bCs/>
+          <w:color w:val="767171" w:themeColor="background2" w:themeShade="80"/>
+          <w:sz w:val="18"/>
+          <w:szCs w:val="18"/>
+          <w:highlight w:val="white"/>
+        </w:rPr>
+        <w:t>}}</w:t>
+      </w:r>
+    </w:p>
+    <w:p>
+      <w:pPr>
+        <w:autoSpaceDE w:val="0"/>
+        <w:autoSpaceDN w:val="0"/>
+        <w:adjustRightInd w:val="0"/>
+        <w:spacing w:after="0" w:line="240" w:lineRule="auto"/>
+        <w:rPr>
+          <w:rFonts w:ascii="Lucida Console" w:hAnsi="Lucida Console" w:cs="Lucida Console"/>
+          <w:color w:val="767171" w:themeColor="background2" w:themeShade="80"/>
+          <w:sz w:val="18"/>
+          <w:szCs w:val="18"/>
+          <w:highlight w:val="white"/>
+        </w:rPr>
+      </w:pPr>
+      <w:r>
+        <w:rPr>
+          <w:rFonts w:ascii="Lucida Console" w:hAnsi="Lucida Console" w:cs="Lucida Console"/>
+          <w:color w:val="767171" w:themeColor="background2" w:themeShade="80"/>
+          <w:sz w:val="18"/>
+          <w:szCs w:val="18"/>
+          <w:highlight w:val="white"/>
+        </w:rPr>
+        <w:t xml:space="preserve">            &lt;/td&gt;</w:t>
+      </w:r>
+    </w:p>
+    <w:p>
+      <w:pPr>
+        <w:autoSpaceDE w:val="0"/>
+        <w:autoSpaceDN w:val="0"/>
+        <w:adjustRightInd w:val="0"/>
+        <w:spacing w:after="0" w:line="240" w:lineRule="auto"/>
+        <w:rPr>
+          <w:rFonts w:ascii="Lucida Console" w:hAnsi="Lucida Console" w:cs="Lucida Console"/>
+          <w:b/>
+          <w:color w:val="000000"/>
+          <w:sz w:val="20"/>
+          <w:szCs w:val="20"/>
+          <w:highlight w:val="white"/>
+        </w:rPr>
+      </w:pPr>
+      <w:r>
+        <w:rPr>
+          <w:rFonts w:ascii="Lucida Console" w:hAnsi="Lucida Console" w:cs="Lucida Console"/>
+          <w:b/>
+          <w:color w:val="000000"/>
+          <w:sz w:val="18"/>
+          <w:szCs w:val="18"/>
+          <w:highlight w:val="white"/>
+        </w:rPr>
+        <w:t xml:space="preserve">            </w:t>
+      </w:r>
+      <w:r>
+        <w:rPr>
+          <w:rFonts w:ascii="Lucida Console" w:hAnsi="Lucida Console" w:cs="Lucida Console"/>
+          <w:b/>
+          <w:color w:val="0000FF"/>
+          <w:sz w:val="20"/>
+          <w:szCs w:val="20"/>
+          <w:highlight w:val="white"/>
+        </w:rPr>
+        <w:t>&lt;</w:t>
+      </w:r>
+      <w:proofErr w:type="gramStart"/>
+      <w:r>
+        <w:rPr>
+          <w:rFonts w:ascii="Lucida Console" w:hAnsi="Lucida Console" w:cs="Lucida Console"/>
+          <w:b/>
+          <w:color w:val="800000"/>
+          <w:sz w:val="20"/>
+          <w:szCs w:val="20"/>
+          <w:highlight w:val="white"/>
+        </w:rPr>
+        <w:t>td</w:t>
+      </w:r>
+      <w:proofErr w:type="gramEnd"/>
+      <w:r>
+        <w:rPr>
+          <w:rFonts w:ascii="Lucida Console" w:hAnsi="Lucida Console" w:cs="Lucida Console"/>
+          <w:b/>
+          <w:color w:val="0000FF"/>
+          <w:sz w:val="20"/>
+          <w:szCs w:val="20"/>
+          <w:highlight w:val="white"/>
+        </w:rPr>
+        <w:t>&gt;</w:t>
+      </w:r>
+      <w:r>
+        <w:rPr>
+          <w:rFonts w:ascii="Lucida Console" w:hAnsi="Lucida Console" w:cs="Lucida Console"/>
+          <w:b/>
+          <w:bCs/>
+          <w:color w:val="000000"/>
+          <w:sz w:val="20"/>
+          <w:szCs w:val="20"/>
+          <w:highlight w:val="white"/>
+        </w:rPr>
+        <w:t>{{</w:t>
+      </w:r>
+      <w:r>
+        <w:rPr>
+          <w:rFonts w:ascii="Lucida Console" w:hAnsi="Lucida Console" w:cs="Lucida Console"/>
+          <w:b/>
+          <w:color w:val="000000"/>
+          <w:sz w:val="20"/>
+          <w:szCs w:val="20"/>
+          <w:highlight w:val="white"/>
+        </w:rPr>
+        <w:t xml:space="preserve"> </w:t>
+      </w:r>
+      <w:proofErr w:type="spellStart"/>
+      <w:r>
+        <w:rPr>
+          <w:rFonts w:ascii="Lucida Console" w:hAnsi="Lucida Console" w:cs="Lucida Console"/>
+          <w:b/>
+          <w:color w:val="800080"/>
+          <w:sz w:val="20"/>
+          <w:szCs w:val="20"/>
+          <w:highlight w:val="white"/>
+        </w:rPr>
+        <w:t>movie.director</w:t>
+      </w:r>
+      <w:proofErr w:type="spellEnd"/>
+      <w:r>
+        <w:rPr>
+          <w:rFonts w:ascii="Lucida Console" w:hAnsi="Lucida Console" w:cs="Lucida Console"/>
+          <w:b/>
+          <w:color w:val="000000"/>
+          <w:sz w:val="20"/>
+          <w:szCs w:val="20"/>
+          <w:highlight w:val="white"/>
+        </w:rPr>
+        <w:t xml:space="preserve"> </w:t>
+      </w:r>
+      <w:r>
+        <w:rPr>
+          <w:rFonts w:ascii="Lucida Console" w:hAnsi="Lucida Console" w:cs="Lucida Console"/>
+          <w:b/>
+          <w:bCs/>
+          <w:color w:val="000000"/>
+          <w:sz w:val="20"/>
+          <w:szCs w:val="20"/>
+          <w:highlight w:val="white"/>
+        </w:rPr>
+        <w:t>}}</w:t>
+      </w:r>
+      <w:r>
+        <w:rPr>
+          <w:rFonts w:ascii="Lucida Console" w:hAnsi="Lucida Console" w:cs="Lucida Console"/>
+          <w:b/>
+          <w:color w:val="0000FF"/>
+          <w:sz w:val="20"/>
+          <w:szCs w:val="20"/>
+          <w:highlight w:val="white"/>
+        </w:rPr>
+        <w:t>&lt;/</w:t>
+      </w:r>
+      <w:r>
+        <w:rPr>
+          <w:rFonts w:ascii="Lucida Console" w:hAnsi="Lucida Console" w:cs="Lucida Console"/>
+          <w:b/>
+          <w:color w:val="800000"/>
+          <w:sz w:val="20"/>
+          <w:szCs w:val="20"/>
+          <w:highlight w:val="white"/>
+        </w:rPr>
+        <w:t>td</w:t>
+      </w:r>
+      <w:r>
+        <w:rPr>
+          <w:rFonts w:ascii="Lucida Console" w:hAnsi="Lucida Console" w:cs="Lucida Console"/>
+          <w:b/>
+          <w:color w:val="0000FF"/>
+          <w:sz w:val="20"/>
+          <w:szCs w:val="20"/>
+          <w:highlight w:val="white"/>
+        </w:rPr>
+        <w:t>&gt;</w:t>
+      </w:r>
+    </w:p>
+    <w:p>
+      <w:pPr>
+        <w:autoSpaceDE w:val="0"/>
+        <w:autoSpaceDN w:val="0"/>
+        <w:adjustRightInd w:val="0"/>
+        <w:spacing w:after="0" w:line="240" w:lineRule="auto"/>
+        <w:rPr>
+          <w:rFonts w:ascii="Lucida Console" w:hAnsi="Lucida Console" w:cs="Lucida Console"/>
+          <w:color w:val="767171" w:themeColor="background2" w:themeShade="80"/>
+          <w:sz w:val="18"/>
+          <w:szCs w:val="18"/>
+          <w:highlight w:val="white"/>
+        </w:rPr>
+      </w:pPr>
+      <w:r>
+        <w:rPr>
+          <w:rFonts w:ascii="Lucida Console" w:hAnsi="Lucida Console" w:cs="Lucida Console"/>
+          <w:color w:val="767171" w:themeColor="background2" w:themeShade="80"/>
+          <w:sz w:val="18"/>
+          <w:szCs w:val="18"/>
+          <w:highlight w:val="white"/>
+        </w:rPr>
+        <w:t xml:space="preserve">            &lt;</w:t>
+      </w:r>
+      <w:proofErr w:type="gramStart"/>
+      <w:r>
+        <w:rPr>
+          <w:rFonts w:ascii="Lucida Console" w:hAnsi="Lucida Console" w:cs="Lucida Console"/>
+          <w:color w:val="767171" w:themeColor="background2" w:themeShade="80"/>
+          <w:sz w:val="18"/>
+          <w:szCs w:val="18"/>
+          <w:highlight w:val="white"/>
+        </w:rPr>
+        <w:t>td</w:t>
+      </w:r>
+      <w:proofErr w:type="gramEnd"/>
+      <w:r>
+        <w:rPr>
+          <w:rFonts w:ascii="Lucida Console" w:hAnsi="Lucida Console" w:cs="Lucida Console"/>
+          <w:color w:val="767171" w:themeColor="background2" w:themeShade="80"/>
+          <w:sz w:val="18"/>
+          <w:szCs w:val="18"/>
+          <w:highlight w:val="white"/>
+        </w:rPr>
+        <w:t>&gt;</w:t>
+      </w:r>
+      <w:r>
+        <w:rPr>
+          <w:rFonts w:ascii="Lucida Console" w:hAnsi="Lucida Console" w:cs="Lucida Console"/>
+          <w:b/>
+          <w:bCs/>
+          <w:color w:val="767171" w:themeColor="background2" w:themeShade="80"/>
+          <w:sz w:val="18"/>
+          <w:szCs w:val="18"/>
+          <w:highlight w:val="white"/>
+        </w:rPr>
+        <w:t>{{</w:t>
+      </w:r>
+      <w:r>
+        <w:rPr>
+          <w:rFonts w:ascii="Lucida Console" w:hAnsi="Lucida Console" w:cs="Lucida Console"/>
+          <w:color w:val="767171" w:themeColor="background2" w:themeShade="80"/>
+          <w:sz w:val="18"/>
+          <w:szCs w:val="18"/>
+          <w:highlight w:val="white"/>
+        </w:rPr>
+        <w:t xml:space="preserve"> </w:t>
+      </w:r>
+      <w:proofErr w:type="spellStart"/>
+      <w:r>
+        <w:rPr>
+          <w:rFonts w:ascii="Lucida Console" w:hAnsi="Lucida Console" w:cs="Lucida Console"/>
+          <w:color w:val="767171" w:themeColor="background2" w:themeShade="80"/>
+          <w:sz w:val="18"/>
+          <w:szCs w:val="18"/>
+          <w:highlight w:val="white"/>
+        </w:rPr>
+        <w:t>movie.releaseDate</w:t>
+      </w:r>
+      <w:proofErr w:type="spellEnd"/>
+      <w:r>
+        <w:rPr>
+          <w:rFonts w:ascii="Lucida Console" w:hAnsi="Lucida Console" w:cs="Lucida Console"/>
+          <w:color w:val="767171" w:themeColor="background2" w:themeShade="80"/>
+          <w:sz w:val="18"/>
+          <w:szCs w:val="18"/>
+          <w:highlight w:val="white"/>
+        </w:rPr>
+        <w:t xml:space="preserve"> | date </w:t>
+      </w:r>
+      <w:r>
+        <w:rPr>
+          <w:rFonts w:ascii="Lucida Console" w:hAnsi="Lucida Console" w:cs="Lucida Console"/>
+          <w:b/>
+          <w:bCs/>
+          <w:color w:val="767171" w:themeColor="background2" w:themeShade="80"/>
+          <w:sz w:val="18"/>
+          <w:szCs w:val="18"/>
+          <w:highlight w:val="white"/>
+        </w:rPr>
+        <w:t>}}</w:t>
+      </w:r>
+      <w:r>
+        <w:rPr>
+          <w:rFonts w:ascii="Lucida Console" w:hAnsi="Lucida Console" w:cs="Lucida Console"/>
+          <w:color w:val="767171" w:themeColor="background2" w:themeShade="80"/>
+          <w:sz w:val="18"/>
+          <w:szCs w:val="18"/>
+          <w:highlight w:val="white"/>
+        </w:rPr>
+        <w:t>&lt;/td&gt;</w:t>
+      </w:r>
+    </w:p>
+    <w:p>
+      <w:pPr>
+        <w:autoSpaceDE w:val="0"/>
+        <w:autoSpaceDN w:val="0"/>
+        <w:adjustRightInd w:val="0"/>
+        <w:spacing w:after="0" w:line="240" w:lineRule="auto"/>
+        <w:rPr>
+          <w:rFonts w:ascii="Lucida Console" w:hAnsi="Lucida Console" w:cs="Lucida Console"/>
+          <w:color w:val="767171" w:themeColor="background2" w:themeShade="80"/>
+          <w:sz w:val="18"/>
+          <w:szCs w:val="18"/>
+          <w:highlight w:val="white"/>
+        </w:rPr>
+      </w:pPr>
+      <w:r>
+        <w:rPr>
+          <w:rFonts w:ascii="Lucida Console" w:hAnsi="Lucida Console" w:cs="Lucida Console"/>
+          <w:color w:val="767171" w:themeColor="background2" w:themeShade="80"/>
+          <w:sz w:val="18"/>
+          <w:szCs w:val="18"/>
+          <w:highlight w:val="white"/>
+        </w:rPr>
+        <w:t xml:space="preserve">            &lt;</w:t>
+      </w:r>
+      <w:proofErr w:type="gramStart"/>
+      <w:r>
+        <w:rPr>
+          <w:rFonts w:ascii="Lucida Console" w:hAnsi="Lucida Console" w:cs="Lucida Console"/>
+          <w:color w:val="767171" w:themeColor="background2" w:themeShade="80"/>
+          <w:sz w:val="18"/>
+          <w:szCs w:val="18"/>
+          <w:highlight w:val="white"/>
+        </w:rPr>
+        <w:t>td</w:t>
+      </w:r>
+      <w:proofErr w:type="gramEnd"/>
+      <w:r>
+        <w:rPr>
+          <w:rFonts w:ascii="Lucida Console" w:hAnsi="Lucida Console" w:cs="Lucida Console"/>
+          <w:color w:val="767171" w:themeColor="background2" w:themeShade="80"/>
+          <w:sz w:val="18"/>
+          <w:szCs w:val="18"/>
+          <w:highlight w:val="white"/>
+        </w:rPr>
+        <w:t>&gt;</w:t>
+      </w:r>
+      <w:r>
+        <w:rPr>
+          <w:rFonts w:ascii="Lucida Console" w:hAnsi="Lucida Console" w:cs="Lucida Console"/>
+          <w:b/>
+          <w:bCs/>
+          <w:color w:val="767171" w:themeColor="background2" w:themeShade="80"/>
+          <w:sz w:val="18"/>
+          <w:szCs w:val="18"/>
+          <w:highlight w:val="white"/>
+        </w:rPr>
+        <w:t>{{</w:t>
+      </w:r>
+      <w:r>
+        <w:rPr>
+          <w:rFonts w:ascii="Lucida Console" w:hAnsi="Lucida Console" w:cs="Lucida Console"/>
+          <w:color w:val="767171" w:themeColor="background2" w:themeShade="80"/>
+          <w:sz w:val="18"/>
+          <w:szCs w:val="18"/>
+          <w:highlight w:val="white"/>
+        </w:rPr>
+        <w:t xml:space="preserve"> </w:t>
+      </w:r>
+      <w:proofErr w:type="spellStart"/>
+      <w:r>
+        <w:rPr>
+          <w:rFonts w:ascii="Lucida Console" w:hAnsi="Lucida Console" w:cs="Lucida Console"/>
+          <w:color w:val="767171" w:themeColor="background2" w:themeShade="80"/>
+          <w:sz w:val="18"/>
+          <w:szCs w:val="18"/>
+          <w:highlight w:val="white"/>
+        </w:rPr>
+        <w:t>movie.mpaa</w:t>
+      </w:r>
+      <w:proofErr w:type="spellEnd"/>
+      <w:r>
+        <w:rPr>
+          <w:rFonts w:ascii="Lucida Console" w:hAnsi="Lucida Console" w:cs="Lucida Console"/>
+          <w:color w:val="767171" w:themeColor="background2" w:themeShade="80"/>
+          <w:sz w:val="18"/>
+          <w:szCs w:val="18"/>
+          <w:highlight w:val="white"/>
+        </w:rPr>
+        <w:t xml:space="preserve"> | uppercase</w:t>
+      </w:r>
+      <w:r>
+        <w:rPr>
+          <w:rFonts w:ascii="Lucida Console" w:hAnsi="Lucida Console" w:cs="Lucida Console"/>
+          <w:b/>
+          <w:bCs/>
+          <w:color w:val="767171" w:themeColor="background2" w:themeShade="80"/>
+          <w:sz w:val="18"/>
+          <w:szCs w:val="18"/>
+          <w:highlight w:val="white"/>
+        </w:rPr>
+        <w:t>}}</w:t>
+      </w:r>
+      <w:r>
+        <w:rPr>
+          <w:rFonts w:ascii="Lucida Console" w:hAnsi="Lucida Console" w:cs="Lucida Console"/>
+          <w:color w:val="767171" w:themeColor="background2" w:themeShade="80"/>
+          <w:sz w:val="18"/>
+          <w:szCs w:val="18"/>
+          <w:highlight w:val="white"/>
+        </w:rPr>
+        <w:t>&lt;/td&gt;</w:t>
+      </w:r>
+    </w:p>
+    <w:p>
+      <w:pPr>
+        <w:autoSpaceDE w:val="0"/>
+        <w:autoSpaceDN w:val="0"/>
+        <w:adjustRightInd w:val="0"/>
+        <w:spacing w:after="0" w:line="240" w:lineRule="auto"/>
+        <w:rPr>
+          <w:rFonts w:ascii="Lucida Console" w:hAnsi="Lucida Console" w:cs="Lucida Console"/>
+          <w:color w:val="767171" w:themeColor="background2" w:themeShade="80"/>
+          <w:sz w:val="18"/>
+          <w:szCs w:val="18"/>
+          <w:highlight w:val="white"/>
+        </w:rPr>
+      </w:pPr>
+      <w:r>
+        <w:rPr>
+          <w:rFonts w:ascii="Lucida Console" w:hAnsi="Lucida Console" w:cs="Lucida Console"/>
+          <w:color w:val="767171" w:themeColor="background2" w:themeShade="80"/>
+          <w:sz w:val="18"/>
+          <w:szCs w:val="18"/>
+          <w:highlight w:val="white"/>
+        </w:rPr>
+        <w:t xml:space="preserve">        &lt;/</w:t>
+      </w:r>
+      <w:proofErr w:type="spellStart"/>
+      <w:proofErr w:type="gramStart"/>
+      <w:r>
+        <w:rPr>
+          <w:rFonts w:ascii="Lucida Console" w:hAnsi="Lucida Console" w:cs="Lucida Console"/>
+          <w:color w:val="767171" w:themeColor="background2" w:themeShade="80"/>
+          <w:sz w:val="18"/>
+          <w:szCs w:val="18"/>
+          <w:highlight w:val="white"/>
+        </w:rPr>
+        <w:t>tr</w:t>
+      </w:r>
+      <w:proofErr w:type="spellEnd"/>
+      <w:proofErr w:type="gramEnd"/>
+      <w:r>
+        <w:rPr>
+          <w:rFonts w:ascii="Lucida Console" w:hAnsi="Lucida Console" w:cs="Lucida Console"/>
+          <w:color w:val="767171" w:themeColor="background2" w:themeShade="80"/>
+          <w:sz w:val="18"/>
+          <w:szCs w:val="18"/>
+          <w:highlight w:val="white"/>
+        </w:rPr>
+        <w:t>&gt;</w:t>
+      </w:r>
+    </w:p>
+    <w:p>
+      <w:pPr>
+        <w:autoSpaceDE w:val="0"/>
+        <w:autoSpaceDN w:val="0"/>
+        <w:adjustRightInd w:val="0"/>
+        <w:spacing w:after="0" w:line="240" w:lineRule="auto"/>
+        <w:rPr>
+          <w:rFonts w:ascii="Lucida Console" w:hAnsi="Lucida Console" w:cs="Lucida Console"/>
+          <w:color w:val="767171" w:themeColor="background2" w:themeShade="80"/>
+          <w:sz w:val="18"/>
+          <w:szCs w:val="18"/>
+          <w:highlight w:val="white"/>
+        </w:rPr>
+      </w:pPr>
+      <w:r>
+        <w:rPr>
+          <w:rFonts w:ascii="Lucida Console" w:hAnsi="Lucida Console" w:cs="Lucida Console"/>
+          <w:color w:val="767171" w:themeColor="background2" w:themeShade="80"/>
+          <w:sz w:val="18"/>
+          <w:szCs w:val="18"/>
+          <w:highlight w:val="white"/>
+        </w:rPr>
+        <w:t xml:space="preserve">    &lt;/</w:t>
+      </w:r>
+      <w:proofErr w:type="spellStart"/>
+      <w:r>
+        <w:rPr>
+          <w:rFonts w:ascii="Lucida Console" w:hAnsi="Lucida Console" w:cs="Lucida Console"/>
+          <w:color w:val="767171" w:themeColor="background2" w:themeShade="80"/>
+          <w:sz w:val="18"/>
+          <w:szCs w:val="18"/>
+          <w:highlight w:val="white"/>
+        </w:rPr>
+        <w:t>tbody</w:t>
+      </w:r>
+      <w:proofErr w:type="spellEnd"/>
+      <w:r>
+        <w:rPr>
+          <w:rFonts w:ascii="Lucida Console" w:hAnsi="Lucida Console" w:cs="Lucida Console"/>
+          <w:color w:val="767171" w:themeColor="background2" w:themeShade="80"/>
+          <w:sz w:val="18"/>
+          <w:szCs w:val="18"/>
+          <w:highlight w:val="white"/>
+        </w:rPr>
+        <w:t>&gt;</w:t>
+      </w:r>
+    </w:p>
+    <w:p>
+      <w:pPr>
+        <w:rPr>
+          <w:rFonts w:ascii="Lucida Console" w:hAnsi="Lucida Console" w:cs="Lucida Console"/>
+          <w:color w:val="767171" w:themeColor="background2" w:themeShade="80"/>
+          <w:sz w:val="18"/>
+          <w:szCs w:val="18"/>
+        </w:rPr>
+      </w:pPr>
+      <w:r>
+        <w:rPr>
+          <w:rFonts w:ascii="Lucida Console" w:hAnsi="Lucida Console" w:cs="Lucida Console"/>
+          <w:color w:val="767171" w:themeColor="background2" w:themeShade="80"/>
+          <w:sz w:val="18"/>
+          <w:szCs w:val="18"/>
+          <w:highlight w:val="white"/>
+        </w:rPr>
+        <w:t>&lt;/table&gt;</w:t>
+      </w:r>
+    </w:p>
+    <w:p>
+      <w:pPr>
+        <w:rPr>
+          <w:rFonts w:ascii="Lucida Console" w:hAnsi="Lucida Console" w:cs="Lucida Console"/>
+          <w:color w:val="767171" w:themeColor="background2" w:themeShade="80"/>
+          <w:sz w:val="18"/>
+          <w:szCs w:val="18"/>
+        </w:rPr>
+      </w:pPr>
+    </w:p>
+    <w:p>
+      <w:pPr>
+        <w:rPr>
+          <w:rFonts w:ascii="Lucida Console" w:hAnsi="Lucida Console" w:cs="Lucida Console"/>
+          <w:color w:val="767171" w:themeColor="background2" w:themeShade="80"/>
+          <w:sz w:val="18"/>
+          <w:szCs w:val="18"/>
+        </w:rPr>
+      </w:pPr>
+      <w:bookmarkStart w:id="0" w:name="_GoBack"/>
+      <w:bookmarkEnd w:id="0"/>
+    </w:p>
+    <w:p>
+      <w:pPr>
+        <w:keepNext/>
+        <w:keepLines/>
+        <w:spacing w:before="40" w:after="0"/>
+        <w:outlineLvl w:val="3"/>
+        <w:rPr>
+          <w:rFonts w:asciiTheme="majorHAnsi" w:eastAsiaTheme="majorEastAsia" w:hAnsiTheme="majorHAnsi" w:cstheme="majorBidi"/>
+          <w:i/>
+          <w:iCs/>
+          <w:color w:val="2E74B5" w:themeColor="accent1" w:themeShade="BF"/>
+        </w:rPr>
+      </w:pPr>
+      <w:r>
+        <w:rPr>
+          <w:rFonts w:asciiTheme="majorHAnsi" w:eastAsiaTheme="majorEastAsia" w:hAnsiTheme="majorHAnsi" w:cstheme="majorBidi"/>
+          <w:i/>
+          <w:iCs/>
+          <w:color w:val="2E74B5" w:themeColor="accent1" w:themeShade="BF"/>
+        </w:rPr>
+        <w:t>app.js</w:t>
+      </w:r>
+    </w:p>
+    <w:p>
+      <w:pPr>
+        <w:autoSpaceDE w:val="0"/>
+        <w:autoSpaceDN w:val="0"/>
+        <w:adjustRightInd w:val="0"/>
+        <w:spacing w:after="0" w:line="240" w:lineRule="auto"/>
+        <w:rPr>
+          <w:rFonts w:ascii="Lucida Console" w:hAnsi="Lucida Console" w:cs="Lucida Console"/>
+          <w:color w:val="000000"/>
+          <w:highlight w:val="white"/>
+        </w:rPr>
+      </w:pPr>
+    </w:p>
+    <w:p>
+      <w:pPr>
+        <w:autoSpaceDE w:val="0"/>
+        <w:autoSpaceDN w:val="0"/>
+        <w:adjustRightInd w:val="0"/>
+        <w:spacing w:after="0" w:line="240" w:lineRule="auto"/>
+        <w:rPr>
+          <w:rFonts w:ascii="Lucida Console" w:hAnsi="Lucida Console" w:cs="Lucida Console"/>
+          <w:color w:val="000000"/>
+          <w:highlight w:val="white"/>
+        </w:rPr>
+      </w:pPr>
+      <w:r>
+        <w:rPr>
+          <w:rFonts w:ascii="Lucida Console" w:hAnsi="Lucida Console" w:cs="Lucida Console"/>
+          <w:color w:val="000000"/>
+          <w:highlight w:val="white"/>
+        </w:rPr>
+        <w:t>(</w:t>
+      </w:r>
+      <w:proofErr w:type="gramStart"/>
+      <w:r>
+        <w:rPr>
+          <w:rFonts w:ascii="Lucida Console" w:hAnsi="Lucida Console" w:cs="Lucida Console"/>
+          <w:color w:val="0000FF"/>
+          <w:highlight w:val="white"/>
+        </w:rPr>
+        <w:t>function</w:t>
+      </w:r>
+      <w:proofErr w:type="gramEnd"/>
+      <w:r>
+        <w:rPr>
+          <w:rFonts w:ascii="Lucida Console" w:hAnsi="Lucida Console" w:cs="Lucida Console"/>
+          <w:color w:val="000000"/>
+          <w:highlight w:val="white"/>
+        </w:rPr>
+        <w:t xml:space="preserve"> () {</w:t>
+      </w:r>
+    </w:p>
+    <w:p>
+      <w:pPr>
+        <w:autoSpaceDE w:val="0"/>
+        <w:autoSpaceDN w:val="0"/>
+        <w:adjustRightInd w:val="0"/>
+        <w:spacing w:after="0" w:line="240" w:lineRule="auto"/>
+        <w:rPr>
+          <w:rFonts w:ascii="Lucida Console" w:hAnsi="Lucida Console" w:cs="Lucida Console"/>
+          <w:color w:val="000000"/>
+          <w:highlight w:val="white"/>
+        </w:rPr>
+      </w:pPr>
+      <w:r>
+        <w:rPr>
+          <w:rFonts w:ascii="Lucida Console" w:hAnsi="Lucida Console" w:cs="Lucida Console"/>
+          <w:color w:val="000000"/>
+          <w:highlight w:val="white"/>
+        </w:rPr>
+        <w:t xml:space="preserve">    </w:t>
+      </w:r>
+      <w:r>
+        <w:rPr>
+          <w:rFonts w:ascii="Lucida Console" w:hAnsi="Lucida Console" w:cs="Lucida Console"/>
+          <w:color w:val="A31515"/>
+          <w:highlight w:val="white"/>
+        </w:rPr>
+        <w:t>"</w:t>
+      </w:r>
+      <w:proofErr w:type="gramStart"/>
+      <w:r>
+        <w:rPr>
+          <w:rFonts w:ascii="Lucida Console" w:hAnsi="Lucida Console" w:cs="Lucida Console"/>
+          <w:color w:val="A31515"/>
+          <w:highlight w:val="white"/>
+        </w:rPr>
+        <w:t>use</w:t>
+      </w:r>
+      <w:proofErr w:type="gramEnd"/>
+      <w:r>
+        <w:rPr>
+          <w:rFonts w:ascii="Lucida Console" w:hAnsi="Lucida Console" w:cs="Lucida Console"/>
+          <w:color w:val="A31515"/>
+          <w:highlight w:val="white"/>
+        </w:rPr>
+        <w:t xml:space="preserve"> strict"</w:t>
+      </w:r>
+      <w:r>
+        <w:rPr>
+          <w:rFonts w:ascii="Lucida Console" w:hAnsi="Lucida Console" w:cs="Lucida Console"/>
+          <w:color w:val="000000"/>
+          <w:highlight w:val="white"/>
+        </w:rPr>
+        <w:t>;</w:t>
+      </w:r>
+    </w:p>
+    <w:p>
+      <w:pPr>
+        <w:autoSpaceDE w:val="0"/>
+        <w:autoSpaceDN w:val="0"/>
+        <w:adjustRightInd w:val="0"/>
+        <w:spacing w:after="0" w:line="240" w:lineRule="auto"/>
+        <w:rPr>
+          <w:rFonts w:ascii="Lucida Console" w:hAnsi="Lucida Console" w:cs="Lucida Console"/>
+          <w:color w:val="000000"/>
+          <w:highlight w:val="white"/>
+        </w:rPr>
+      </w:pPr>
+      <w:r>
+        <w:rPr>
+          <w:rFonts w:ascii="Lucida Console" w:hAnsi="Lucida Console" w:cs="Lucida Console"/>
+          <w:color w:val="000000"/>
+          <w:highlight w:val="white"/>
+        </w:rPr>
+        <w:t xml:space="preserve">    </w:t>
+      </w:r>
+      <w:proofErr w:type="spellStart"/>
+      <w:proofErr w:type="gramStart"/>
+      <w:r>
+        <w:rPr>
+          <w:rFonts w:ascii="Lucida Console" w:hAnsi="Lucida Console" w:cs="Lucida Console"/>
+          <w:color w:val="0000FF"/>
+          <w:highlight w:val="white"/>
+        </w:rPr>
+        <w:t>var</w:t>
+      </w:r>
+      <w:proofErr w:type="spellEnd"/>
+      <w:proofErr w:type="gramEnd"/>
+      <w:r>
+        <w:rPr>
+          <w:rFonts w:ascii="Lucida Console" w:hAnsi="Lucida Console" w:cs="Lucida Console"/>
           <w:color w:val="000000"/>
           <w:highlight w:val="white"/>
         </w:rPr>
@@ -577,15 +2605,22 @@
     </w:p>
     <w:p>
       <w:pPr>
-        <w:pStyle w:val="Heading4"/>
-        <w:rPr>
-          <w:rFonts w:ascii="Lucida Console" w:hAnsi="Lucida Console" w:cs="Lucida Console"/>
-          <w:color w:val="000000"/>
-        </w:rPr>
-      </w:pPr>
-      <w:r>
-        <w:rPr>
-          <w:rFonts w:ascii="Lucida Console" w:hAnsi="Lucida Console" w:cs="Lucida Console"/>
+        <w:keepNext/>
+        <w:keepLines/>
+        <w:spacing w:before="40" w:after="0"/>
+        <w:outlineLvl w:val="3"/>
+        <w:rPr>
+          <w:rFonts w:ascii="Lucida Console" w:eastAsiaTheme="majorEastAsia" w:hAnsi="Lucida Console" w:cs="Lucida Console"/>
+          <w:i/>
+          <w:iCs/>
+          <w:color w:val="000000"/>
+        </w:rPr>
+      </w:pPr>
+      <w:r>
+        <w:rPr>
+          <w:rFonts w:ascii="Lucida Console" w:eastAsiaTheme="majorEastAsia" w:hAnsi="Lucida Console" w:cs="Lucida Console"/>
+          <w:i/>
+          <w:iCs/>
           <w:color w:val="000000"/>
           <w:highlight w:val="white"/>
         </w:rPr>
@@ -594,9 +2629,14 @@
     </w:p>
     <w:p>
       <w:pPr>
-        <w:pStyle w:val="Heading4"/>
-        <w:rPr>
-          <w:rFonts w:ascii="Lucida Console" w:hAnsi="Lucida Console" w:cs="Lucida Console"/>
+        <w:keepNext/>
+        <w:keepLines/>
+        <w:spacing w:before="40" w:after="0"/>
+        <w:outlineLvl w:val="3"/>
+        <w:rPr>
+          <w:rFonts w:ascii="Lucida Console" w:eastAsiaTheme="majorEastAsia" w:hAnsi="Lucida Console" w:cs="Lucida Console"/>
+          <w:i/>
+          <w:iCs/>
           <w:color w:val="000000"/>
           <w:sz w:val="24"/>
           <w:szCs w:val="24"/>
@@ -605,9 +2645,22 @@
     </w:p>
     <w:p>
       <w:pPr>
+        <w:rPr>
+          <w:rFonts w:asciiTheme="majorHAnsi" w:eastAsiaTheme="majorEastAsia" w:hAnsiTheme="majorHAnsi" w:cstheme="majorBidi"/>
+          <w:i/>
+          <w:iCs/>
+          <w:color w:val="767171" w:themeColor="background2" w:themeShade="80"/>
+          <w:sz w:val="18"/>
+          <w:szCs w:val="18"/>
+        </w:rPr>
+      </w:pPr>
+    </w:p>
+    <w:p>
+      <w:pPr>
         <w:pStyle w:val="Heading4"/>
       </w:pPr>
       <w:r>
+        <w:lastRenderedPageBreak/>
         <w:t>movieListCtrl</w:t>
       </w:r>
       <w:r>
@@ -616,6 +2669,7 @@
     </w:p>
     <w:p>
       <w:pPr>
+        <w:keepNext/>
         <w:autoSpaceDE w:val="0"/>
         <w:autoSpaceDN w:val="0"/>
         <w:adjustRightInd w:val="0"/>
@@ -631,6 +2685,7 @@
     </w:p>
     <w:p>
       <w:pPr>
+        <w:keepNext/>
         <w:autoSpaceDE w:val="0"/>
         <w:autoSpaceDN w:val="0"/>
         <w:adjustRightInd w:val="0"/>
@@ -670,6 +2725,7 @@
     </w:p>
     <w:p>
       <w:pPr>
+        <w:keepNext/>
         <w:autoSpaceDE w:val="0"/>
         <w:autoSpaceDN w:val="0"/>
         <w:adjustRightInd w:val="0"/>
@@ -725,19 +2781,21 @@
     </w:p>
     <w:p>
       <w:pPr>
-        <w:autoSpaceDE w:val="0"/>
-        <w:autoSpaceDN w:val="0"/>
-        <w:adjustRightInd w:val="0"/>
-        <w:spacing w:after="0" w:line="240" w:lineRule="auto"/>
-        <w:rPr>
-          <w:rFonts w:ascii="Lucida Console" w:hAnsi="Lucida Console" w:cs="Lucida Console"/>
-          <w:color w:val="000000"/>
-          <w:highlight w:val="white"/>
-        </w:rPr>
-      </w:pPr>
-    </w:p>
-    <w:p>
-      <w:pPr>
+        <w:keepNext/>
+        <w:autoSpaceDE w:val="0"/>
+        <w:autoSpaceDN w:val="0"/>
+        <w:adjustRightInd w:val="0"/>
+        <w:spacing w:after="0" w:line="240" w:lineRule="auto"/>
+        <w:rPr>
+          <w:rFonts w:ascii="Lucida Console" w:hAnsi="Lucida Console" w:cs="Lucida Console"/>
+          <w:color w:val="000000"/>
+          <w:highlight w:val="white"/>
+        </w:rPr>
+      </w:pPr>
+    </w:p>
+    <w:p>
+      <w:pPr>
+        <w:keepNext/>
         <w:autoSpaceDE w:val="0"/>
         <w:autoSpaceDN w:val="0"/>
         <w:adjustRightInd w:val="0"/>
@@ -769,6 +2827,7 @@
     </w:p>
     <w:p>
       <w:pPr>
+        <w:keepNext/>
         <w:autoSpaceDE w:val="0"/>
         <w:autoSpaceDN w:val="0"/>
         <w:adjustRightInd w:val="0"/>
@@ -816,6 +2875,7 @@
     </w:p>
     <w:p>
       <w:pPr>
+        <w:keepNext/>
         <w:autoSpaceDE w:val="0"/>
         <w:autoSpaceDN w:val="0"/>
         <w:adjustRightInd w:val="0"/>
@@ -881,6 +2941,7 @@
     </w:p>
     <w:p>
       <w:pPr>
+        <w:keepNext/>
         <w:autoSpaceDE w:val="0"/>
         <w:autoSpaceDN w:val="0"/>
         <w:adjustRightInd w:val="0"/>
@@ -920,19 +2981,21 @@
     </w:p>
     <w:p>
       <w:pPr>
-        <w:autoSpaceDE w:val="0"/>
-        <w:autoSpaceDN w:val="0"/>
-        <w:adjustRightInd w:val="0"/>
-        <w:spacing w:after="0" w:line="240" w:lineRule="auto"/>
-        <w:rPr>
-          <w:rFonts w:ascii="Lucida Console" w:hAnsi="Lucida Console" w:cs="Lucida Console"/>
-          <w:color w:val="000000"/>
-          <w:highlight w:val="white"/>
-        </w:rPr>
-      </w:pPr>
-    </w:p>
-    <w:p>
-      <w:pPr>
+        <w:keepNext/>
+        <w:autoSpaceDE w:val="0"/>
+        <w:autoSpaceDN w:val="0"/>
+        <w:adjustRightInd w:val="0"/>
+        <w:spacing w:after="0" w:line="240" w:lineRule="auto"/>
+        <w:rPr>
+          <w:rFonts w:ascii="Lucida Console" w:hAnsi="Lucida Console" w:cs="Lucida Console"/>
+          <w:color w:val="000000"/>
+          <w:highlight w:val="white"/>
+        </w:rPr>
+      </w:pPr>
+    </w:p>
+    <w:p>
+      <w:pPr>
+        <w:keepNext/>
         <w:autoSpaceDE w:val="0"/>
         <w:autoSpaceDN w:val="0"/>
         <w:adjustRightInd w:val="0"/>
@@ -990,6 +3053,7 @@
     </w:p>
     <w:p>
       <w:pPr>
+        <w:keepNext/>
         <w:autoSpaceDE w:val="0"/>
         <w:autoSpaceDN w:val="0"/>
         <w:adjustRightInd w:val="0"/>
@@ -1065,19 +3129,21 @@
     </w:p>
     <w:p>
       <w:pPr>
-        <w:autoSpaceDE w:val="0"/>
-        <w:autoSpaceDN w:val="0"/>
-        <w:adjustRightInd w:val="0"/>
-        <w:spacing w:after="0" w:line="240" w:lineRule="auto"/>
-        <w:rPr>
-          <w:rFonts w:ascii="Lucida Console" w:hAnsi="Lucida Console" w:cs="Lucida Console"/>
-          <w:color w:val="000000"/>
-          <w:highlight w:val="white"/>
-        </w:rPr>
-      </w:pPr>
-    </w:p>
-    <w:p>
-      <w:pPr>
+        <w:keepNext/>
+        <w:autoSpaceDE w:val="0"/>
+        <w:autoSpaceDN w:val="0"/>
+        <w:adjustRightInd w:val="0"/>
+        <w:spacing w:after="0" w:line="240" w:lineRule="auto"/>
+        <w:rPr>
+          <w:rFonts w:ascii="Lucida Console" w:hAnsi="Lucida Console" w:cs="Lucida Console"/>
+          <w:color w:val="000000"/>
+          <w:highlight w:val="white"/>
+        </w:rPr>
+      </w:pPr>
+    </w:p>
+    <w:p>
+      <w:pPr>
+        <w:keepNext/>
         <w:autoSpaceDE w:val="0"/>
         <w:autoSpaceDN w:val="0"/>
         <w:adjustRightInd w:val="0"/>
@@ -1117,6 +3183,7 @@
     </w:p>
     <w:p>
       <w:pPr>
+        <w:keepNext/>
         <w:autoSpaceDE w:val="0"/>
         <w:autoSpaceDN w:val="0"/>
         <w:adjustRightInd w:val="0"/>
@@ -1138,6 +3205,7 @@
     </w:p>
     <w:p>
       <w:pPr>
+        <w:keepNext/>
         <w:autoSpaceDE w:val="0"/>
         <w:autoSpaceDN w:val="0"/>
         <w:adjustRightInd w:val="0"/>
@@ -1193,6 +3261,7 @@
     </w:p>
     <w:p>
       <w:pPr>
+        <w:keepNext/>
         <w:autoSpaceDE w:val="0"/>
         <w:autoSpaceDN w:val="0"/>
         <w:adjustRightInd w:val="0"/>
@@ -1248,6 +3317,7 @@
     </w:p>
     <w:p>
       <w:pPr>
+        <w:keepNext/>
         <w:autoSpaceDE w:val="0"/>
         <w:autoSpaceDN w:val="0"/>
         <w:adjustRightInd w:val="0"/>
@@ -1305,6 +3375,7 @@
     </w:p>
     <w:p>
       <w:pPr>
+        <w:keepNext/>
         <w:autoSpaceDE w:val="0"/>
         <w:autoSpaceDN w:val="0"/>
         <w:adjustRightInd w:val="0"/>
@@ -1362,6 +3433,7 @@
     </w:p>
     <w:p>
       <w:pPr>
+        <w:keepNext/>
         <w:autoSpaceDE w:val="0"/>
         <w:autoSpaceDN w:val="0"/>
         <w:adjustRightInd w:val="0"/>
@@ -1411,6 +3483,7 @@
     </w:p>
     <w:p>
       <w:pPr>
+        <w:keepNext/>
         <w:autoSpaceDE w:val="0"/>
         <w:autoSpaceDN w:val="0"/>
         <w:adjustRightInd w:val="0"/>
@@ -1432,6 +3505,7 @@
     </w:p>
     <w:p>
       <w:pPr>
+        <w:keepNext/>
         <w:autoSpaceDE w:val="0"/>
         <w:autoSpaceDN w:val="0"/>
         <w:adjustRightInd w:val="0"/>
@@ -1453,6 +3527,7 @@
     </w:p>
     <w:p>
       <w:pPr>
+        <w:keepNext/>
         <w:autoSpaceDE w:val="0"/>
         <w:autoSpaceDN w:val="0"/>
         <w:adjustRightInd w:val="0"/>
@@ -1508,6 +3583,7 @@
     </w:p>
     <w:p>
       <w:pPr>
+        <w:keepNext/>
         <w:autoSpaceDE w:val="0"/>
         <w:autoSpaceDN w:val="0"/>
         <w:adjustRightInd w:val="0"/>
@@ -1563,6 +3639,7 @@
     </w:p>
     <w:p>
       <w:pPr>
+        <w:keepNext/>
         <w:autoSpaceDE w:val="0"/>
         <w:autoSpaceDN w:val="0"/>
         <w:adjustRightInd w:val="0"/>
@@ -1620,6 +3697,7 @@
     </w:p>
     <w:p>
       <w:pPr>
+        <w:keepNext/>
         <w:autoSpaceDE w:val="0"/>
         <w:autoSpaceDN w:val="0"/>
         <w:adjustRightInd w:val="0"/>
@@ -1677,6 +3755,7 @@
     </w:p>
     <w:p>
       <w:pPr>
+        <w:keepNext/>
         <w:autoSpaceDE w:val="0"/>
         <w:autoSpaceDN w:val="0"/>
         <w:adjustRightInd w:val="0"/>
@@ -1726,6 +3805,7 @@
     </w:p>
     <w:p>
       <w:pPr>
+        <w:keepNext/>
         <w:autoSpaceDE w:val="0"/>
         <w:autoSpaceDN w:val="0"/>
         <w:adjustRightInd w:val="0"/>
@@ -1747,6 +3827,7 @@
     </w:p>
     <w:p>
       <w:pPr>
+        <w:keepNext/>
         <w:autoSpaceDE w:val="0"/>
         <w:autoSpaceDN w:val="0"/>
         <w:adjustRightInd w:val="0"/>
@@ -1777,6 +3858,7 @@
     </w:p>
     <w:p>
       <w:pPr>
+        <w:keepNext/>
         <w:autoSpaceDE w:val="0"/>
         <w:autoSpaceDN w:val="0"/>
         <w:adjustRightInd w:val="0"/>
@@ -1841,6 +3923,7 @@
     </w:p>
     <w:p>
       <w:pPr>
+        <w:keepNext/>
         <w:autoSpaceDE w:val="0"/>
         <w:autoSpaceDN w:val="0"/>
         <w:adjustRightInd w:val="0"/>
@@ -1905,6 +3988,7 @@
     </w:p>
     <w:p>
       <w:pPr>
+        <w:keepNext/>
         <w:autoSpaceDE w:val="0"/>
         <w:autoSpaceDN w:val="0"/>
         <w:adjustRightInd w:val="0"/>
@@ -1971,6 +4055,7 @@
     </w:p>
     <w:p>
       <w:pPr>
+        <w:keepNext/>
         <w:autoSpaceDE w:val="0"/>
         <w:autoSpaceDN w:val="0"/>
         <w:adjustRightInd w:val="0"/>
@@ -2037,6 +4122,7 @@
     </w:p>
     <w:p>
       <w:pPr>
+        <w:keepNext/>
         <w:autoSpaceDE w:val="0"/>
         <w:autoSpaceDN w:val="0"/>
         <w:adjustRightInd w:val="0"/>
@@ -2113,6 +4199,7 @@
     </w:p>
     <w:p>
       <w:pPr>
+        <w:keepNext/>
         <w:autoSpaceDE w:val="0"/>
         <w:autoSpaceDN w:val="0"/>
         <w:adjustRightInd w:val="0"/>
@@ -2143,6 +4230,7 @@
     </w:p>
     <w:p>
       <w:pPr>
+        <w:keepNext/>
         <w:autoSpaceDE w:val="0"/>
         <w:autoSpaceDN w:val="0"/>
         <w:adjustRightInd w:val="0"/>
@@ -2164,6 +4252,7 @@
     </w:p>
     <w:p>
       <w:pPr>
+        <w:keepNext/>
         <w:autoSpaceDE w:val="0"/>
         <w:autoSpaceDN w:val="0"/>
         <w:adjustRightInd w:val="0"/>
@@ -2219,6 +4308,7 @@
     </w:p>
     <w:p>
       <w:pPr>
+        <w:keepNext/>
         <w:autoSpaceDE w:val="0"/>
         <w:autoSpaceDN w:val="0"/>
         <w:adjustRightInd w:val="0"/>
@@ -2274,19 +4364,21 @@
     </w:p>
     <w:p>
       <w:pPr>
-        <w:autoSpaceDE w:val="0"/>
-        <w:autoSpaceDN w:val="0"/>
-        <w:adjustRightInd w:val="0"/>
-        <w:spacing w:after="0" w:line="240" w:lineRule="auto"/>
-        <w:rPr>
-          <w:rFonts w:ascii="Lucida Console" w:hAnsi="Lucida Console" w:cs="Lucida Console"/>
-          <w:color w:val="000000"/>
-          <w:highlight w:val="white"/>
-        </w:rPr>
-      </w:pPr>
-    </w:p>
-    <w:p>
-      <w:pPr>
+        <w:keepNext/>
+        <w:autoSpaceDE w:val="0"/>
+        <w:autoSpaceDN w:val="0"/>
+        <w:adjustRightInd w:val="0"/>
+        <w:spacing w:after="0" w:line="240" w:lineRule="auto"/>
+        <w:rPr>
+          <w:rFonts w:ascii="Lucida Console" w:hAnsi="Lucida Console" w:cs="Lucida Console"/>
+          <w:color w:val="000000"/>
+          <w:highlight w:val="white"/>
+        </w:rPr>
+      </w:pPr>
+    </w:p>
+    <w:p>
+      <w:pPr>
+        <w:keepNext/>
         <w:autoSpaceDE w:val="0"/>
         <w:autoSpaceDN w:val="0"/>
         <w:adjustRightInd w:val="0"/>
@@ -2342,6 +4434,7 @@
     </w:p>
     <w:p>
       <w:pPr>
+        <w:keepNext/>
         <w:autoSpaceDE w:val="0"/>
         <w:autoSpaceDN w:val="0"/>
         <w:adjustRightInd w:val="0"/>
@@ -2409,6 +4502,7 @@
     </w:p>
     <w:p>
       <w:pPr>
+        <w:keepNext/>
         <w:autoSpaceDE w:val="0"/>
         <w:autoSpaceDN w:val="0"/>
         <w:adjustRightInd w:val="0"/>
@@ -2430,6 +4524,7 @@
     </w:p>
     <w:p>
       <w:pPr>
+        <w:keepNext/>
         <w:autoSpaceDE w:val="0"/>
         <w:autoSpaceDN w:val="0"/>
         <w:adjustRightInd w:val="0"/>
@@ -2837,14 +4932,12 @@
       <w:r>
         <w:t xml:space="preserve">Add the link tag for </w:t>
       </w:r>
-      <w:bookmarkStart w:id="0" w:name="_GoBack"/>
       <w:r>
         <w:rPr>
           <w:b/>
         </w:rPr>
         <w:t>Content/bootstrap.css</w:t>
       </w:r>
-      <w:bookmarkEnd w:id="0"/>
     </w:p>
     <w:p>
       <w:pPr>
@@ -11305,7 +13398,7 @@
 </file>
 
 <file path=customXml/itemProps1.xml><?xml version="1.0" encoding="utf-8"?>
-<ds:datastoreItem xmlns:ds="http://schemas.openxmlformats.org/officeDocument/2006/customXml" ds:itemID="{1D352E53-2E30-42B6-A130-0BB51DEBA898}">
+<ds:datastoreItem xmlns:ds="http://schemas.openxmlformats.org/officeDocument/2006/customXml" ds:itemID="{0B4765BA-0B25-4D60-AF21-B984AF0AE81C}">
   <ds:schemaRefs>
     <ds:schemaRef ds:uri="http://schemas.openxmlformats.org/officeDocument/2006/bibliography"/>
   </ds:schemaRefs>

</xml_diff>